<commit_message>
Added a Section for MVC
Wrote about our decision to use ASP.NET MVC in the development of this
system.
</commit_message>
<xml_diff>
--- a/SSE 657 Project 2 - TCD JCR.docx
+++ b/SSE 657 Project 2 - TCD JCR.docx
@@ -256,9 +256,6 @@
                 </w:rPr>
                 <w:alias w:val="Date"/>
                 <w:id w:val="516659546"/>
-                <w:placeholder>
-                  <w:docPart w:val="341F91985C9E4D19AF27C617C1452B44"/>
-                </w:placeholder>
                 <w:dataBinding w:prefixMappings="xmlns:ns0='http://schemas.microsoft.com/office/2006/coverPageProps'" w:xpath="/ns0:CoverPageProperties[1]/ns0:PublishDate[1]" w:storeItemID="{55AF091B-3C7A-41E3-B477-F2FDAA23CFDA}"/>
                 <w:date w:fullDate="2014-10-27T00:00:00Z">
                   <w:dateFormat w:val="M/d/yyyy"/>
@@ -377,7 +374,7 @@
           <w:r>
             <w:fldChar w:fldCharType="separate"/>
           </w:r>
-          <w:hyperlink w:anchor="_Toc401603000" w:history="1">
+          <w:hyperlink w:anchor="_Toc401694488" w:history="1">
             <w:r>
               <w:rPr>
                 <w:rStyle w:val="Hyperlink"/>
@@ -404,7 +401,7 @@
                 <w:noProof/>
                 <w:webHidden/>
               </w:rPr>
-              <w:instrText xml:space="preserve"> PAGEREF _Toc401603000 \h </w:instrText>
+              <w:instrText xml:space="preserve"> PAGEREF _Toc401694488 \h </w:instrText>
             </w:r>
             <w:r>
               <w:rPr>
@@ -424,7 +421,7 @@
                 <w:noProof/>
                 <w:webHidden/>
               </w:rPr>
-              <w:t>3</w:t>
+              <w:t>4</w:t>
             </w:r>
             <w:r>
               <w:rPr>
@@ -446,7 +443,7 @@
               <w:noProof/>
             </w:rPr>
           </w:pPr>
-          <w:hyperlink w:anchor="_Toc401603001" w:history="1">
+          <w:hyperlink w:anchor="_Toc401694489" w:history="1">
             <w:r>
               <w:rPr>
                 <w:rStyle w:val="Hyperlink"/>
@@ -473,7 +470,7 @@
                 <w:noProof/>
                 <w:webHidden/>
               </w:rPr>
-              <w:instrText xml:space="preserve"> PAGEREF _Toc401603001 \h </w:instrText>
+              <w:instrText xml:space="preserve"> PAGEREF _Toc401694489 \h </w:instrText>
             </w:r>
             <w:r>
               <w:rPr>
@@ -493,7 +490,7 @@
                 <w:noProof/>
                 <w:webHidden/>
               </w:rPr>
-              <w:t>3</w:t>
+              <w:t>4</w:t>
             </w:r>
             <w:r>
               <w:rPr>
@@ -515,7 +512,7 @@
               <w:noProof/>
             </w:rPr>
           </w:pPr>
-          <w:hyperlink w:anchor="_Toc401603002" w:history="1">
+          <w:hyperlink w:anchor="_Toc401694490" w:history="1">
             <w:r>
               <w:rPr>
                 <w:rStyle w:val="Hyperlink"/>
@@ -542,7 +539,7 @@
                 <w:noProof/>
                 <w:webHidden/>
               </w:rPr>
-              <w:instrText xml:space="preserve"> PAGEREF _Toc401603002 \h </w:instrText>
+              <w:instrText xml:space="preserve"> PAGEREF _Toc401694490 \h </w:instrText>
             </w:r>
             <w:r>
               <w:rPr>
@@ -562,7 +559,7 @@
                 <w:noProof/>
                 <w:webHidden/>
               </w:rPr>
-              <w:t>3</w:t>
+              <w:t>4</w:t>
             </w:r>
             <w:r>
               <w:rPr>
@@ -584,7 +581,7 @@
               <w:noProof/>
             </w:rPr>
           </w:pPr>
-          <w:hyperlink w:anchor="_Toc401603003" w:history="1">
+          <w:hyperlink w:anchor="_Toc401694491" w:history="1">
             <w:r>
               <w:rPr>
                 <w:rStyle w:val="Hyperlink"/>
@@ -611,7 +608,7 @@
                 <w:noProof/>
                 <w:webHidden/>
               </w:rPr>
-              <w:instrText xml:space="preserve"> PAGEREF _Toc401603003 \h </w:instrText>
+              <w:instrText xml:space="preserve"> PAGEREF _Toc401694491 \h </w:instrText>
             </w:r>
             <w:r>
               <w:rPr>
@@ -631,7 +628,7 @@
                 <w:noProof/>
                 <w:webHidden/>
               </w:rPr>
-              <w:t>3</w:t>
+              <w:t>4</w:t>
             </w:r>
             <w:r>
               <w:rPr>
@@ -653,7 +650,7 @@
               <w:noProof/>
             </w:rPr>
           </w:pPr>
-          <w:hyperlink w:anchor="_Toc401603004" w:history="1">
+          <w:hyperlink w:anchor="_Toc401694492" w:history="1">
             <w:r>
               <w:rPr>
                 <w:rStyle w:val="Hyperlink"/>
@@ -680,7 +677,7 @@
                 <w:noProof/>
                 <w:webHidden/>
               </w:rPr>
-              <w:instrText xml:space="preserve"> PAGEREF _Toc401603004 \h </w:instrText>
+              <w:instrText xml:space="preserve"> PAGEREF _Toc401694492 \h </w:instrText>
             </w:r>
             <w:r>
               <w:rPr>
@@ -700,7 +697,7 @@
                 <w:noProof/>
                 <w:webHidden/>
               </w:rPr>
-              <w:t>3</w:t>
+              <w:t>4</w:t>
             </w:r>
             <w:r>
               <w:rPr>
@@ -722,7 +719,7 @@
               <w:noProof/>
             </w:rPr>
           </w:pPr>
-          <w:hyperlink w:anchor="_Toc401603005" w:history="1">
+          <w:hyperlink w:anchor="_Toc401694493" w:history="1">
             <w:r>
               <w:rPr>
                 <w:rStyle w:val="Hyperlink"/>
@@ -749,7 +746,7 @@
                 <w:noProof/>
                 <w:webHidden/>
               </w:rPr>
-              <w:instrText xml:space="preserve"> PAGEREF _Toc401603005 \h </w:instrText>
+              <w:instrText xml:space="preserve"> PAGEREF _Toc401694493 \h </w:instrText>
             </w:r>
             <w:r>
               <w:rPr>
@@ -769,7 +766,7 @@
                 <w:noProof/>
                 <w:webHidden/>
               </w:rPr>
-              <w:t>3</w:t>
+              <w:t>4</w:t>
             </w:r>
             <w:r>
               <w:rPr>
@@ -791,7 +788,7 @@
               <w:noProof/>
             </w:rPr>
           </w:pPr>
-          <w:hyperlink w:anchor="_Toc401603006" w:history="1">
+          <w:hyperlink w:anchor="_Toc401694494" w:history="1">
             <w:r>
               <w:rPr>
                 <w:rStyle w:val="Hyperlink"/>
@@ -818,7 +815,7 @@
                 <w:noProof/>
                 <w:webHidden/>
               </w:rPr>
-              <w:instrText xml:space="preserve"> PAGEREF _Toc401603006 \h </w:instrText>
+              <w:instrText xml:space="preserve"> PAGEREF _Toc401694494 \h </w:instrText>
             </w:r>
             <w:r>
               <w:rPr>
@@ -838,7 +835,7 @@
                 <w:noProof/>
                 <w:webHidden/>
               </w:rPr>
-              <w:t>3</w:t>
+              <w:t>5</w:t>
             </w:r>
             <w:r>
               <w:rPr>
@@ -860,7 +857,7 @@
               <w:noProof/>
             </w:rPr>
           </w:pPr>
-          <w:hyperlink w:anchor="_Toc401603007" w:history="1">
+          <w:hyperlink w:anchor="_Toc401694495" w:history="1">
             <w:r>
               <w:rPr>
                 <w:rStyle w:val="Hyperlink"/>
@@ -887,7 +884,7 @@
                 <w:noProof/>
                 <w:webHidden/>
               </w:rPr>
-              <w:instrText xml:space="preserve"> PAGEREF _Toc401603007 \h </w:instrText>
+              <w:instrText xml:space="preserve"> PAGEREF _Toc401694495 \h </w:instrText>
             </w:r>
             <w:r>
               <w:rPr>
@@ -907,7 +904,7 @@
                 <w:noProof/>
                 <w:webHidden/>
               </w:rPr>
-              <w:t>3</w:t>
+              <w:t>6</w:t>
             </w:r>
             <w:r>
               <w:rPr>
@@ -929,7 +926,7 @@
               <w:noProof/>
             </w:rPr>
           </w:pPr>
-          <w:hyperlink w:anchor="_Toc401603008" w:history="1">
+          <w:hyperlink w:anchor="_Toc401694496" w:history="1">
             <w:r>
               <w:rPr>
                 <w:rStyle w:val="Hyperlink"/>
@@ -956,7 +953,7 @@
                 <w:noProof/>
                 <w:webHidden/>
               </w:rPr>
-              <w:instrText xml:space="preserve"> PAGEREF _Toc401603008 \h </w:instrText>
+              <w:instrText xml:space="preserve"> PAGEREF _Toc401694496 \h </w:instrText>
             </w:r>
             <w:r>
               <w:rPr>
@@ -976,7 +973,7 @@
                 <w:noProof/>
                 <w:webHidden/>
               </w:rPr>
-              <w:t>4</w:t>
+              <w:t>6</w:t>
             </w:r>
             <w:r>
               <w:rPr>
@@ -998,7 +995,7 @@
               <w:noProof/>
             </w:rPr>
           </w:pPr>
-          <w:hyperlink w:anchor="_Toc401603009" w:history="1">
+          <w:hyperlink w:anchor="_Toc401694497" w:history="1">
             <w:r>
               <w:rPr>
                 <w:rStyle w:val="Hyperlink"/>
@@ -1025,7 +1022,7 @@
                 <w:noProof/>
                 <w:webHidden/>
               </w:rPr>
-              <w:instrText xml:space="preserve"> PAGEREF _Toc401603009 \h </w:instrText>
+              <w:instrText xml:space="preserve"> PAGEREF _Toc401694497 \h </w:instrText>
             </w:r>
             <w:r>
               <w:rPr>
@@ -1045,7 +1042,7 @@
                 <w:noProof/>
                 <w:webHidden/>
               </w:rPr>
-              <w:t>4</w:t>
+              <w:t>6</w:t>
             </w:r>
             <w:r>
               <w:rPr>
@@ -1067,7 +1064,7 @@
               <w:noProof/>
             </w:rPr>
           </w:pPr>
-          <w:hyperlink w:anchor="_Toc401603010" w:history="1">
+          <w:hyperlink w:anchor="_Toc401694498" w:history="1">
             <w:r>
               <w:rPr>
                 <w:rStyle w:val="Hyperlink"/>
@@ -1094,7 +1091,7 @@
                 <w:noProof/>
                 <w:webHidden/>
               </w:rPr>
-              <w:instrText xml:space="preserve"> PAGEREF _Toc401603010 \h </w:instrText>
+              <w:instrText xml:space="preserve"> PAGEREF _Toc401694498 \h </w:instrText>
             </w:r>
             <w:r>
               <w:rPr>
@@ -1114,7 +1111,76 @@
                 <w:noProof/>
                 <w:webHidden/>
               </w:rPr>
-              <w:t>4</w:t>
+              <w:t>6</w:t>
+            </w:r>
+            <w:r>
+              <w:rPr>
+                <w:noProof/>
+                <w:webHidden/>
+              </w:rPr>
+              <w:fldChar w:fldCharType="end"/>
+            </w:r>
+          </w:hyperlink>
+        </w:p>
+        <w:p>
+          <w:pPr>
+            <w:pStyle w:val="TOC1"/>
+            <w:tabs>
+              <w:tab w:val="right" w:leader="dot" w:pos="9350"/>
+            </w:tabs>
+            <w:rPr>
+              <w:rFonts w:eastAsiaTheme="minorEastAsia"/>
+              <w:noProof/>
+            </w:rPr>
+          </w:pPr>
+          <w:hyperlink w:anchor="_Toc401694499" w:history="1">
+            <w:r>
+              <w:rPr>
+                <w:rStyle w:val="Hyperlink"/>
+                <w:noProof/>
+              </w:rPr>
+              <w:t>Appendix A: References</w:t>
+            </w:r>
+            <w:r>
+              <w:rPr>
+                <w:noProof/>
+                <w:webHidden/>
+              </w:rPr>
+              <w:tab/>
+            </w:r>
+            <w:r>
+              <w:rPr>
+                <w:noProof/>
+                <w:webHidden/>
+              </w:rPr>
+              <w:fldChar w:fldCharType="begin"/>
+            </w:r>
+            <w:r>
+              <w:rPr>
+                <w:noProof/>
+                <w:webHidden/>
+              </w:rPr>
+              <w:instrText xml:space="preserve"> PAGEREF _Toc401694499 \h </w:instrText>
+            </w:r>
+            <w:r>
+              <w:rPr>
+                <w:noProof/>
+                <w:webHidden/>
+              </w:rPr>
+            </w:r>
+            <w:r>
+              <w:rPr>
+                <w:noProof/>
+                <w:webHidden/>
+              </w:rPr>
+              <w:fldChar w:fldCharType="separate"/>
+            </w:r>
+            <w:r>
+              <w:rPr>
+                <w:noProof/>
+                <w:webHidden/>
+              </w:rPr>
+              <w:t>7</w:t>
             </w:r>
             <w:r>
               <w:rPr>
@@ -1140,9 +1206,119 @@
     </w:p>
     <w:p>
       <w:pPr>
+        <w:rPr>
+          <w:rFonts w:asciiTheme="majorHAnsi" w:eastAsiaTheme="majorEastAsia" w:hAnsiTheme="majorHAnsi" w:cstheme="majorBidi"/>
+          <w:b/>
+          <w:bCs/>
+          <w:color w:val="365F91" w:themeColor="accent1" w:themeShade="BF"/>
+          <w:sz w:val="28"/>
+          <w:szCs w:val="28"/>
+        </w:rPr>
+      </w:pPr>
+      <w:r>
+        <w:rPr>
+          <w:rFonts w:asciiTheme="majorHAnsi" w:eastAsiaTheme="majorEastAsia" w:hAnsiTheme="majorHAnsi" w:cstheme="majorBidi"/>
+          <w:b/>
+          <w:bCs/>
+          <w:color w:val="365F91" w:themeColor="accent1" w:themeShade="BF"/>
+          <w:sz w:val="28"/>
+          <w:szCs w:val="28"/>
+        </w:rPr>
+        <w:lastRenderedPageBreak/>
+        <w:t>Table of Figures</w:t>
+      </w:r>
+    </w:p>
+    <w:p>
+      <w:pPr>
+        <w:pStyle w:val="TableofFigures"/>
+        <w:tabs>
+          <w:tab w:val="right" w:leader="dot" w:pos="9350"/>
+        </w:tabs>
+        <w:rPr>
+          <w:rFonts w:eastAsiaTheme="minorEastAsia"/>
+          <w:noProof/>
+        </w:rPr>
+      </w:pPr>
+      <w:r>
+        <w:fldChar w:fldCharType="begin"/>
+      </w:r>
+      <w:r>
+        <w:instrText xml:space="preserve"> TOC \h \z \c "Figure" </w:instrText>
+      </w:r>
+      <w:r>
+        <w:fldChar w:fldCharType="separate"/>
+      </w:r>
+      <w:hyperlink w:anchor="_Toc401694500" w:history="1">
+        <w:r>
+          <w:rPr>
+            <w:rStyle w:val="Hyperlink"/>
+            <w:noProof/>
+          </w:rPr>
+          <w:t>Figure 1: MVC Interaction Diagram</w:t>
+        </w:r>
+        <w:r>
+          <w:rPr>
+            <w:noProof/>
+            <w:webHidden/>
+          </w:rPr>
+          <w:tab/>
+        </w:r>
+        <w:r>
+          <w:rPr>
+            <w:noProof/>
+            <w:webHidden/>
+          </w:rPr>
+          <w:fldChar w:fldCharType="begin"/>
+        </w:r>
+        <w:r>
+          <w:rPr>
+            <w:noProof/>
+            <w:webHidden/>
+          </w:rPr>
+          <w:instrText xml:space="preserve"> PAGEREF _Toc401694500 \h </w:instrText>
+        </w:r>
+        <w:r>
+          <w:rPr>
+            <w:noProof/>
+            <w:webHidden/>
+          </w:rPr>
+        </w:r>
+        <w:r>
+          <w:rPr>
+            <w:noProof/>
+            <w:webHidden/>
+          </w:rPr>
+          <w:fldChar w:fldCharType="separate"/>
+        </w:r>
+        <w:r>
+          <w:rPr>
+            <w:noProof/>
+            <w:webHidden/>
+          </w:rPr>
+          <w:t>5</w:t>
+        </w:r>
+        <w:r>
+          <w:rPr>
+            <w:noProof/>
+            <w:webHidden/>
+          </w:rPr>
+          <w:fldChar w:fldCharType="end"/>
+        </w:r>
+      </w:hyperlink>
+    </w:p>
+    <w:p>
+      <w:r>
+        <w:fldChar w:fldCharType="end"/>
+      </w:r>
+      <w:r>
+        <w:br w:type="page"/>
+      </w:r>
+    </w:p>
+    <w:p>
+      <w:pPr>
         <w:pStyle w:val="Heading1"/>
       </w:pPr>
-      <w:bookmarkStart w:id="0" w:name="_Toc401603000"/>
+      <w:bookmarkStart w:id="0" w:name="_Toc401694488"/>
       <w:r>
         <w:lastRenderedPageBreak/>
         <w:t>Problem Statement</w:t>
@@ -1154,38 +1330,17 @@
       <w:r>
         <w:t xml:space="preserve">With the opening of </w:t>
       </w:r>
-      <w:proofErr w:type="spellStart"/>
       <w:r>
         <w:t>Spark</w:t>
       </w:r>
       <w:r>
-        <w:t>Macon</w:t>
-      </w:r>
-      <w:proofErr w:type="spellEnd"/>
-      <w:r>
-        <w:t>, Macon's own Maker Space</w:t>
-      </w:r>
-      <w:r>
-        <w:t xml:space="preserve">, there is now a need for a web service that will allow makers of all trades and skill sets to advertise their products and promote their business. This service will allow makers to create a profile that contains: a biography describing their craft, previously completed or sold projects, products currently for sale, user reviews of the maker's products, and a place for users to request unlisted or new products. The people behind </w:t>
-      </w:r>
-      <w:proofErr w:type="spellStart"/>
-      <w:r>
-        <w:t>SparkMacon</w:t>
-      </w:r>
-      <w:proofErr w:type="spellEnd"/>
-      <w:r>
-        <w:t xml:space="preserve"> are devoted to building a strong maker community in the Macon area and want a system that helps to push their makers further. </w:t>
-      </w:r>
-      <w:r>
-        <w:t xml:space="preserve">To build this community that </w:t>
-      </w:r>
-      <w:proofErr w:type="spellStart"/>
-      <w:r>
-        <w:t>SparkMacon</w:t>
-      </w:r>
-      <w:proofErr w:type="spellEnd"/>
-      <w:r>
-        <w:t xml:space="preserve"> aspires to,</w:t>
+        <w:t>Macon, Macon's own Maker Space</w:t>
+      </w:r>
+      <w:r>
+        <w:t xml:space="preserve">, there is now a need for a web service that will allow makers of all trades and skill sets to advertise their products and promote their business. This service will allow makers to create a profile that contains: a biography describing their craft, previously completed or sold projects, products currently for sale, user reviews of the maker's products, and a place for users to request unlisted or new products. The people behind SparkMacon are devoted to building a strong maker community in the Macon area and want a system that helps to push their makers further. </w:t>
+      </w:r>
+      <w:r>
+        <w:t>To build this community that SparkMacon aspires to,</w:t>
       </w:r>
       <w:r>
         <w:t xml:space="preserve"> the web service will need features that promote community involvement: featured makers (i.e. Maker of the Week), community forums, the ability to like or follow products and users, etc.</w:t>
@@ -1195,7 +1350,7 @@
       <w:pPr>
         <w:pStyle w:val="Heading1"/>
       </w:pPr>
-      <w:bookmarkStart w:id="1" w:name="_Toc401603001"/>
+      <w:bookmarkStart w:id="1" w:name="_Toc401694489"/>
       <w:r>
         <w:t>Discussion With Customer</w:t>
       </w:r>
@@ -1210,7 +1365,7 @@
       <w:pPr>
         <w:pStyle w:val="Heading1"/>
       </w:pPr>
-      <w:bookmarkStart w:id="2" w:name="_Toc401603002"/>
+      <w:bookmarkStart w:id="2" w:name="_Toc401694490"/>
       <w:r>
         <w:t>Commonality Comparison of System</w:t>
       </w:r>
@@ -1222,7 +1377,7 @@
       <w:pPr>
         <w:pStyle w:val="Heading1"/>
       </w:pPr>
-      <w:bookmarkStart w:id="3" w:name="_Toc401603003"/>
+      <w:bookmarkStart w:id="3" w:name="_Toc401694491"/>
       <w:r>
         <w:t>Features List</w:t>
       </w:r>
@@ -1234,7 +1389,7 @@
       <w:pPr>
         <w:pStyle w:val="Heading1"/>
       </w:pPr>
-      <w:bookmarkStart w:id="4" w:name="_Toc401603004"/>
+      <w:bookmarkStart w:id="4" w:name="_Toc401694492"/>
       <w:r>
         <w:t>Domain Analysis</w:t>
       </w:r>
@@ -1246,7 +1401,7 @@
       <w:pPr>
         <w:pStyle w:val="Heading1"/>
       </w:pPr>
-      <w:bookmarkStart w:id="5" w:name="_Toc401603005"/>
+      <w:bookmarkStart w:id="5" w:name="_Toc401694493"/>
       <w:r>
         <w:t>Use Case Diagrams</w:t>
       </w:r>
@@ -1258,12 +1413,197 @@
       <w:pPr>
         <w:pStyle w:val="Heading1"/>
       </w:pPr>
-      <w:bookmarkStart w:id="6" w:name="_Toc401603006"/>
+      <w:bookmarkStart w:id="6" w:name="_Toc401694494"/>
       <w:r>
         <w:lastRenderedPageBreak/>
         <w:t>Design Pattern Selection</w:t>
       </w:r>
       <w:bookmarkEnd w:id="6"/>
+    </w:p>
+    <w:p/>
+    <w:p>
+      <w:r>
+        <w:t>The designed system will be built on the ASP.NET MVC Framework</w:t>
+      </w:r>
+      <w:r>
+        <w:t xml:space="preserve">. The use of this framework utilizes the MVC (Model-View-Controller) design pattern which encourages designs to be loosely coupled through a separation of concerns. This separation is achieved </w:t>
+      </w:r>
+      <w:r>
+        <w:t xml:space="preserve">by using the three main components: Models which handle the data and logic of the system, Views which display the data in a way that makes sense to the user, and Controllers which are responsible for dealing with user inputs by updating the models and view. Below in </w:t>
+      </w:r>
+      <w:r>
+        <w:fldChar w:fldCharType="begin"/>
+      </w:r>
+      <w:r>
+        <w:instrText xml:space="preserve"> REF _Ref401672314 \h </w:instrText>
+      </w:r>
+      <w:r>
+        <w:fldChar w:fldCharType="separate"/>
+      </w:r>
+      <w:r>
+        <w:t xml:space="preserve">Figure </w:t>
+      </w:r>
+      <w:r>
+        <w:rPr>
+          <w:noProof/>
+        </w:rPr>
+        <w:t>1</w:t>
+      </w:r>
+      <w:r>
+        <w:fldChar w:fldCharType="end"/>
+      </w:r>
+      <w:r>
+        <w:t xml:space="preserve"> is a diagram that visualizes the interactions between these components. </w:t>
+      </w:r>
+    </w:p>
+    <w:p/>
+    <w:p>
+      <w:pPr>
+        <w:keepNext/>
+        <w:jc w:val="center"/>
+      </w:pPr>
+      <w:r>
+        <w:rPr>
+          <w:noProof/>
+        </w:rPr>
+        <w:drawing>
+          <wp:inline distT="0" distB="0" distL="0" distR="0">
+            <wp:extent cx="4191000" cy="3305175"/>
+            <wp:effectExtent l="19050" t="0" r="0" b="0"/>
+            <wp:docPr id="1" name="Picture 1" descr="MVC-Diagram"/>
+            <wp:cNvGraphicFramePr>
+              <a:graphicFrameLocks xmlns:a="http://schemas.openxmlformats.org/drawingml/2006/main" noChangeAspect="1"/>
+            </wp:cNvGraphicFramePr>
+            <a:graphic xmlns:a="http://schemas.openxmlformats.org/drawingml/2006/main">
+              <a:graphicData uri="http://schemas.openxmlformats.org/drawingml/2006/picture">
+                <pic:pic xmlns:pic="http://schemas.openxmlformats.org/drawingml/2006/picture">
+                  <pic:nvPicPr>
+                    <pic:cNvPr id="0" name="Picture 1" descr="MVC-Diagram"/>
+                    <pic:cNvPicPr>
+                      <a:picLocks noChangeAspect="1" noChangeArrowheads="1"/>
+                    </pic:cNvPicPr>
+                  </pic:nvPicPr>
+                  <pic:blipFill>
+                    <a:blip r:embed="rId7" cstate="print"/>
+                    <a:srcRect/>
+                    <a:stretch>
+                      <a:fillRect/>
+                    </a:stretch>
+                  </pic:blipFill>
+                  <pic:spPr bwMode="auto">
+                    <a:xfrm>
+                      <a:off x="0" y="0"/>
+                      <a:ext cx="4191000" cy="3305175"/>
+                    </a:xfrm>
+                    <a:prstGeom prst="rect">
+                      <a:avLst/>
+                    </a:prstGeom>
+                    <a:noFill/>
+                    <a:ln w="9525">
+                      <a:noFill/>
+                      <a:miter lim="800000"/>
+                      <a:headEnd/>
+                      <a:tailEnd/>
+                    </a:ln>
+                  </pic:spPr>
+                </pic:pic>
+              </a:graphicData>
+            </a:graphic>
+          </wp:inline>
+        </w:drawing>
+      </w:r>
+    </w:p>
+    <w:p>
+      <w:pPr>
+        <w:pStyle w:val="Caption"/>
+        <w:jc w:val="center"/>
+      </w:pPr>
+      <w:bookmarkStart w:id="7" w:name="_Ref401672306"/>
+      <w:bookmarkStart w:id="8" w:name="_Ref401672314"/>
+      <w:bookmarkStart w:id="9" w:name="_Toc401694500"/>
+      <w:r>
+        <w:t xml:space="preserve">Figure </w:t>
+      </w:r>
+      <w:fldSimple w:instr=" SEQ Figure \* ARABIC ">
+        <w:r>
+          <w:rPr>
+            <w:noProof/>
+          </w:rPr>
+          <w:t>1</w:t>
+        </w:r>
+      </w:fldSimple>
+      <w:bookmarkEnd w:id="8"/>
+      <w:r>
+        <w:t>: MVC</w:t>
+      </w:r>
+      <w:r>
+        <w:t xml:space="preserve"> Interaction</w:t>
+      </w:r>
+      <w:r>
+        <w:t xml:space="preserve"> Diagram</w:t>
+      </w:r>
+      <w:bookmarkEnd w:id="7"/>
+      <w:bookmarkEnd w:id="9"/>
+    </w:p>
+    <w:p/>
+    <w:p>
+      <w:r>
+        <w:t>The A</w:t>
+      </w:r>
+      <w:r>
+        <w:t xml:space="preserve">SP.NET framework builds on the MVC design pattern by relying on a "convention over configuration" approach which reduces the amount of code required for a project. This approach requires certain design decisions, such that items are placed in the correct locations (i.e. Controllers must be in the Controller folder) and that they are named appropriately (i.e. Controllers will be named ending with "Controller"). Not only does this convention based approach reduce code requirements, it also aids in overall readability of the system. </w:t>
+      </w:r>
+    </w:p>
+    <w:p>
+      <w:r>
+        <w:t xml:space="preserve">Due to the loose coupling offered by the MVC design pattern, our team chose  ASP.NET MVC as the framework for this system because it allowed for code reuse and parallel development. </w:t>
+      </w:r>
+      <w:r>
+        <w:t xml:space="preserve">Since the </w:t>
+      </w:r>
+      <w:r>
+        <w:lastRenderedPageBreak/>
+        <w:t xml:space="preserve">models, views, and controllers are separated, they can easily be implemented into another application. An example of this would be if the customer requested a mobile application since the model and controller classes could be reused. The only major change in this example is that new views would have to be created specifically for the mobile platform. This separation also allows components to be designed and built separately. One developer can build the store user interface in the views while another developer designs the underlying business logic in the models. </w:t>
+      </w:r>
+    </w:p>
+    <w:p>
+      <w:r>
+        <w:t xml:space="preserve">In addition to all of the benefits of MVC's separation of concerns listed above, our team decided to </w:t>
+      </w:r>
+      <w:r>
+        <w:t>develop with the</w:t>
+      </w:r>
+      <w:r>
+        <w:t xml:space="preserve"> ASP.NET MVC</w:t>
+      </w:r>
+      <w:r>
+        <w:t xml:space="preserve"> Framework</w:t>
+      </w:r>
+      <w:r>
+        <w:t xml:space="preserve"> </w:t>
+      </w:r>
+      <w:r>
+        <w:t xml:space="preserve">for its use of .NET languages (C# and Visual Basic) which we are familiar with as well as the use of its easy to learn view engine, Razor. C#, our .NET language </w:t>
+      </w:r>
+      <w:r>
+        <w:t xml:space="preserve"> </w:t>
+      </w:r>
+      <w:r>
+        <w:t xml:space="preserve">of choice, is extremely powerful and easy to develop with due to its number of available libraries and the use of Microsoft's Intellisense, which can auto-fill code for the developer such as variable and method names. The Razor view engine is a combination of HTML and either C# or Visual Basic, which makes it very natural for .NET developers to write and learn. The use of C# in the </w:t>
+      </w:r>
+      <w:r>
+        <w:t xml:space="preserve">markup allows for very powerful dynamic web pages. Razor also allows the use of layouts which enables developers to have a single Razor file act as a template for all other views. These layouts reduce duplicate code by encapsulating common view elements into the layout. The final advantage of Razor that will aid in development is the ability to use Intellisense to quickly write the markup and code contained in the Razor files. </w:t>
+      </w:r>
+    </w:p>
+    <w:p>
+      <w:pPr>
+        <w:pStyle w:val="Heading1"/>
+      </w:pPr>
+      <w:bookmarkStart w:id="10" w:name="_Toc401694495"/>
+      <w:r>
+        <w:t>Determining the Architecturally Significance of Components</w:t>
+      </w:r>
+      <w:bookmarkEnd w:id="10"/>
     </w:p>
     <w:p/>
     <w:p/>
@@ -1271,11 +1611,11 @@
       <w:pPr>
         <w:pStyle w:val="Heading1"/>
       </w:pPr>
-      <w:bookmarkStart w:id="7" w:name="_Toc401603007"/>
-      <w:r>
-        <w:t>Determining the Architecturally Significance of Components</w:t>
-      </w:r>
-      <w:bookmarkEnd w:id="7"/>
+      <w:bookmarkStart w:id="11" w:name="_Toc401694496"/>
+      <w:r>
+        <w:t>Risk Analysis and Reduction</w:t>
+      </w:r>
+      <w:bookmarkEnd w:id="11"/>
     </w:p>
     <w:p/>
     <w:p/>
@@ -1283,11 +1623,11 @@
       <w:pPr>
         <w:pStyle w:val="Heading1"/>
       </w:pPr>
-      <w:bookmarkStart w:id="8" w:name="_Toc401603008"/>
-      <w:r>
-        <w:t>Risk Analysis and Reduction</w:t>
-      </w:r>
-      <w:bookmarkEnd w:id="8"/>
+      <w:bookmarkStart w:id="12" w:name="_Toc401694497"/>
+      <w:r>
+        <w:t>Use of Design Principles</w:t>
+      </w:r>
+      <w:bookmarkEnd w:id="12"/>
     </w:p>
     <w:p/>
     <w:p/>
@@ -1295,29 +1635,78 @@
       <w:pPr>
         <w:pStyle w:val="Heading1"/>
       </w:pPr>
-      <w:bookmarkStart w:id="9" w:name="_Toc401603009"/>
-      <w:r>
-        <w:t>Use of Design Principles</w:t>
-      </w:r>
-      <w:bookmarkEnd w:id="9"/>
+      <w:bookmarkStart w:id="13" w:name="_Toc401694498"/>
+      <w:r>
+        <w:t>Mock Scenarios of System Interaction</w:t>
+      </w:r>
+      <w:bookmarkEnd w:id="13"/>
+      <w:r>
+        <w:t xml:space="preserve"> </w:t>
+      </w:r>
     </w:p>
     <w:p/>
     <w:p/>
     <w:p>
+      <w:r>
+        <w:br w:type="page"/>
+      </w:r>
+    </w:p>
+    <w:p>
       <w:pPr>
         <w:pStyle w:val="Heading1"/>
       </w:pPr>
-      <w:bookmarkStart w:id="10" w:name="_Toc401603010"/>
-      <w:r>
-        <w:t>Mock Scenarios of System Interaction</w:t>
-      </w:r>
-      <w:bookmarkEnd w:id="10"/>
-      <w:r>
-        <w:t xml:space="preserve"> </w:t>
-      </w:r>
+      <w:bookmarkStart w:id="14" w:name="_Toc401694499"/>
+      <w:r>
+        <w:lastRenderedPageBreak/>
+        <w:t>Appendix A: References</w:t>
+      </w:r>
+      <w:bookmarkEnd w:id="14"/>
     </w:p>
     <w:p/>
-    <w:p/>
+    <w:p>
+      <w:pPr>
+        <w:pStyle w:val="citationtext"/>
+        <w:numPr>
+          <w:ilvl w:val="0"/>
+          <w:numId w:val="4"/>
+        </w:numPr>
+      </w:pPr>
+      <w:r>
+        <w:t xml:space="preserve">McLaughlin, Brett, Gary Pollice, and David West. </w:t>
+      </w:r>
+      <w:r>
+        <w:rPr>
+          <w:i/>
+          <w:iCs/>
+        </w:rPr>
+        <w:t>Head First Object-oriented Analysis and Design</w:t>
+      </w:r>
+      <w:r>
+        <w:t>. Sebastopol, CA: O'Reilly, 2007. Print.</w:t>
+      </w:r>
+    </w:p>
+    <w:p>
+      <w:pPr>
+        <w:pStyle w:val="citationtext"/>
+        <w:numPr>
+          <w:ilvl w:val="0"/>
+          <w:numId w:val="4"/>
+        </w:numPr>
+      </w:pPr>
+      <w:r>
+        <w:t xml:space="preserve">"Easy Intro to ASP.NET MVC." </w:t>
+      </w:r>
+      <w:r>
+        <w:rPr>
+          <w:i/>
+          <w:iCs/>
+        </w:rPr>
+        <w:t>Easy Intro to ASP.NET MVC</w:t>
+      </w:r>
+      <w:r>
+        <w:t>. N.p., n.d. Web. 21 Oct. 2014. &lt;http://www.beansoftware.com/ASP.NET-Tutorials/Intro-ASP.NET-MVC.aspx&gt;.</w:t>
+      </w:r>
+    </w:p>
     <w:sectPr>
       <w:pgSz w:w="12240" w:h="15840"/>
       <w:pgMar w:top="1440" w:right="1440" w:bottom="1440" w:left="1440" w:header="720" w:footer="720" w:gutter="0"/>
@@ -1440,6 +1829,119 @@
     </w:lvl>
   </w:abstractNum>
   <w:abstractNum w:abstractNumId="2">
+    <w:nsid w:val="511E44BB"/>
+    <w:multiLevelType w:val="hybridMultilevel"/>
+    <w:tmpl w:val="B7C69EDC"/>
+    <w:lvl w:ilvl="0" w:tplc="04090001">
+      <w:start w:val="1"/>
+      <w:numFmt w:val="bullet"/>
+      <w:lvlText w:val=""/>
+      <w:lvlJc w:val="left"/>
+      <w:pPr>
+        <w:ind w:left="720" w:hanging="360"/>
+      </w:pPr>
+      <w:rPr>
+        <w:rFonts w:ascii="Symbol" w:hAnsi="Symbol" w:hint="default"/>
+      </w:rPr>
+    </w:lvl>
+    <w:lvl w:ilvl="1" w:tplc="04090003" w:tentative="1">
+      <w:start w:val="1"/>
+      <w:numFmt w:val="bullet"/>
+      <w:lvlText w:val="o"/>
+      <w:lvlJc w:val="left"/>
+      <w:pPr>
+        <w:ind w:left="1440" w:hanging="360"/>
+      </w:pPr>
+      <w:rPr>
+        <w:rFonts w:ascii="Courier New" w:hAnsi="Courier New" w:cs="Courier New" w:hint="default"/>
+      </w:rPr>
+    </w:lvl>
+    <w:lvl w:ilvl="2" w:tplc="04090005" w:tentative="1">
+      <w:start w:val="1"/>
+      <w:numFmt w:val="bullet"/>
+      <w:lvlText w:val=""/>
+      <w:lvlJc w:val="left"/>
+      <w:pPr>
+        <w:ind w:left="2160" w:hanging="360"/>
+      </w:pPr>
+      <w:rPr>
+        <w:rFonts w:ascii="Wingdings" w:hAnsi="Wingdings" w:hint="default"/>
+      </w:rPr>
+    </w:lvl>
+    <w:lvl w:ilvl="3" w:tplc="04090001" w:tentative="1">
+      <w:start w:val="1"/>
+      <w:numFmt w:val="bullet"/>
+      <w:lvlText w:val=""/>
+      <w:lvlJc w:val="left"/>
+      <w:pPr>
+        <w:ind w:left="2880" w:hanging="360"/>
+      </w:pPr>
+      <w:rPr>
+        <w:rFonts w:ascii="Symbol" w:hAnsi="Symbol" w:hint="default"/>
+      </w:rPr>
+    </w:lvl>
+    <w:lvl w:ilvl="4" w:tplc="04090003" w:tentative="1">
+      <w:start w:val="1"/>
+      <w:numFmt w:val="bullet"/>
+      <w:lvlText w:val="o"/>
+      <w:lvlJc w:val="left"/>
+      <w:pPr>
+        <w:ind w:left="3600" w:hanging="360"/>
+      </w:pPr>
+      <w:rPr>
+        <w:rFonts w:ascii="Courier New" w:hAnsi="Courier New" w:cs="Courier New" w:hint="default"/>
+      </w:rPr>
+    </w:lvl>
+    <w:lvl w:ilvl="5" w:tplc="04090005" w:tentative="1">
+      <w:start w:val="1"/>
+      <w:numFmt w:val="bullet"/>
+      <w:lvlText w:val=""/>
+      <w:lvlJc w:val="left"/>
+      <w:pPr>
+        <w:ind w:left="4320" w:hanging="360"/>
+      </w:pPr>
+      <w:rPr>
+        <w:rFonts w:ascii="Wingdings" w:hAnsi="Wingdings" w:hint="default"/>
+      </w:rPr>
+    </w:lvl>
+    <w:lvl w:ilvl="6" w:tplc="04090001" w:tentative="1">
+      <w:start w:val="1"/>
+      <w:numFmt w:val="bullet"/>
+      <w:lvlText w:val=""/>
+      <w:lvlJc w:val="left"/>
+      <w:pPr>
+        <w:ind w:left="5040" w:hanging="360"/>
+      </w:pPr>
+      <w:rPr>
+        <w:rFonts w:ascii="Symbol" w:hAnsi="Symbol" w:hint="default"/>
+      </w:rPr>
+    </w:lvl>
+    <w:lvl w:ilvl="7" w:tplc="04090003" w:tentative="1">
+      <w:start w:val="1"/>
+      <w:numFmt w:val="bullet"/>
+      <w:lvlText w:val="o"/>
+      <w:lvlJc w:val="left"/>
+      <w:pPr>
+        <w:ind w:left="5760" w:hanging="360"/>
+      </w:pPr>
+      <w:rPr>
+        <w:rFonts w:ascii="Courier New" w:hAnsi="Courier New" w:cs="Courier New" w:hint="default"/>
+      </w:rPr>
+    </w:lvl>
+    <w:lvl w:ilvl="8" w:tplc="04090005" w:tentative="1">
+      <w:start w:val="1"/>
+      <w:numFmt w:val="bullet"/>
+      <w:lvlText w:val=""/>
+      <w:lvlJc w:val="left"/>
+      <w:pPr>
+        <w:ind w:left="6480" w:hanging="360"/>
+      </w:pPr>
+      <w:rPr>
+        <w:rFonts w:ascii="Wingdings" w:hAnsi="Wingdings" w:hint="default"/>
+      </w:rPr>
+    </w:lvl>
+  </w:abstractNum>
+  <w:abstractNum w:abstractNumId="3">
     <w:nsid w:val="54FE63B0"/>
     <w:multiLevelType w:val="multilevel"/>
     <w:tmpl w:val="9328DA38"/>
@@ -1527,13 +2029,16 @@
     </w:lvl>
   </w:abstractNum>
   <w:num w:numId="1">
-    <w:abstractNumId w:val="2"/>
+    <w:abstractNumId w:val="3"/>
   </w:num>
   <w:num w:numId="2">
     <w:abstractNumId w:val="0"/>
   </w:num>
   <w:num w:numId="3">
     <w:abstractNumId w:val="1"/>
+  </w:num>
+  <w:num w:numId="4">
+    <w:abstractNumId w:val="2"/>
   </w:num>
 </w:numbering>
 </file>
@@ -1920,6 +2425,49 @@
       <w:u w:val="single"/>
     </w:rPr>
   </w:style>
+  <w:style w:type="paragraph" w:customStyle="1" w:styleId="citationtext">
+    <w:name w:val="citation_text"/>
+    <w:basedOn w:val="Normal"/>
+    <w:rsid w:val="001A4566"/>
+    <w:pPr>
+      <w:spacing w:before="100" w:beforeAutospacing="1" w:after="100" w:afterAutospacing="1" w:line="240" w:lineRule="auto"/>
+    </w:pPr>
+    <w:rPr>
+      <w:rFonts w:ascii="Times New Roman" w:eastAsia="Times New Roman" w:hAnsi="Times New Roman" w:cs="Times New Roman"/>
+      <w:sz w:val="24"/>
+      <w:szCs w:val="24"/>
+    </w:rPr>
+  </w:style>
+  <w:style w:type="paragraph" w:styleId="Caption">
+    <w:name w:val="caption"/>
+    <w:basedOn w:val="Normal"/>
+    <w:next w:val="Normal"/>
+    <w:uiPriority w:val="35"/>
+    <w:unhideWhenUsed/>
+    <w:qFormat/>
+    <w:rsid w:val="001A4566"/>
+    <w:pPr>
+      <w:spacing w:line="240" w:lineRule="auto"/>
+    </w:pPr>
+    <w:rPr>
+      <w:b/>
+      <w:bCs/>
+      <w:color w:val="4F81BD" w:themeColor="accent1"/>
+      <w:sz w:val="18"/>
+      <w:szCs w:val="18"/>
+    </w:rPr>
+  </w:style>
+  <w:style w:type="paragraph" w:styleId="TableofFigures">
+    <w:name w:val="table of figures"/>
+    <w:basedOn w:val="Normal"/>
+    <w:next w:val="Normal"/>
+    <w:uiPriority w:val="99"/>
+    <w:unhideWhenUsed/>
+    <w:rsid w:val="006130C7"/>
+    <w:pPr>
+      <w:spacing w:after="0"/>
+    </w:pPr>
+  </w:style>
 </w:styles>
 </file>
 
@@ -2018,36 +2566,6 @@
         </w:p>
       </w:docPartBody>
     </w:docPart>
-    <w:docPart>
-      <w:docPartPr>
-        <w:name w:val="2AA29C85A50C477583E3957009C1D1B0"/>
-        <w:category>
-          <w:name w:val="General"/>
-          <w:gallery w:val="placeholder"/>
-        </w:category>
-        <w:types>
-          <w:type w:val="bbPlcHdr"/>
-        </w:types>
-        <w:behaviors>
-          <w:behavior w:val="content"/>
-        </w:behaviors>
-        <w:guid w:val="{514EFF65-B493-480B-8AC4-0E6E8F89FE9F}"/>
-      </w:docPartPr>
-      <w:docPartBody>
-        <w:p>
-          <w:pPr>
-            <w:pStyle w:val="2AA29C85A50C477583E3957009C1D1B0"/>
-          </w:pPr>
-          <w:r>
-            <w:rPr>
-              <w:b/>
-              <w:bCs/>
-            </w:rPr>
-            <w:t>[Type the author name]</w:t>
-          </w:r>
-        </w:p>
-      </w:docPartBody>
-    </w:docPart>
   </w:docParts>
 </w:glossaryDocument>
 </file>
@@ -2060,6 +2578,27 @@
     <w:family w:val="roman"/>
     <w:pitch w:val="variable"/>
     <w:sig w:usb0="E0002AFF" w:usb1="C0007841" w:usb2="00000009" w:usb3="00000000" w:csb0="000001FF" w:csb1="00000000"/>
+  </w:font>
+  <w:font w:name="Symbol">
+    <w:panose1 w:val="05050102010706020507"/>
+    <w:charset w:val="02"/>
+    <w:family w:val="roman"/>
+    <w:pitch w:val="variable"/>
+    <w:sig w:usb0="00000000" w:usb1="10000000" w:usb2="00000000" w:usb3="00000000" w:csb0="80000000" w:csb1="00000000"/>
+  </w:font>
+  <w:font w:name="Courier New">
+    <w:panose1 w:val="02070309020205020404"/>
+    <w:charset w:val="00"/>
+    <w:family w:val="modern"/>
+    <w:pitch w:val="fixed"/>
+    <w:sig w:usb0="E0002AFF" w:usb1="C0007843" w:usb2="00000009" w:usb3="00000000" w:csb0="000001FF" w:csb1="00000000"/>
+  </w:font>
+  <w:font w:name="Wingdings">
+    <w:panose1 w:val="05000000000000000000"/>
+    <w:charset w:val="02"/>
+    <w:family w:val="auto"/>
+    <w:pitch w:val="variable"/>
+    <w:sig w:usb0="00000000" w:usb1="10000000" w:usb2="00000000" w:usb3="00000000" w:csb0="80000000" w:csb1="00000000"/>
   </w:font>
   <w:font w:name="Calibri">
     <w:panose1 w:val="020F0502020204030204"/>
@@ -2079,9 +2618,8 @@
     <w:panose1 w:val="020B0604030504040204"/>
     <w:charset w:val="00"/>
     <w:family w:val="swiss"/>
-    <w:notTrueType/>
     <w:pitch w:val="variable"/>
-    <w:sig w:usb0="00000003" w:usb1="00000000" w:usb2="00000000" w:usb3="00000000" w:csb0="00000001" w:csb1="00000000"/>
+    <w:sig w:usb0="E1002EFF" w:usb1="C000605B" w:usb2="00000029" w:usb3="00000000" w:csb0="000101FF" w:csb1="00000000"/>
   </w:font>
 </w:fonts>
 </file>
@@ -2096,6 +2634,7 @@
   </w:compat>
   <w:rsids>
     <w:rsidRoot w:val="00395BCF"/>
+    <w:rsid w:val="000F670B"/>
     <w:rsid w:val="00395BCF"/>
     <w:rsid w:val="00872F77"/>
     <w:rsid w:val="00F17539"/>
@@ -2693,7 +3232,7 @@
 </file>
 
 <file path=customXml/itemProps2.xml><?xml version="1.0" encoding="utf-8"?>
-<ds:datastoreItem xmlns:ds="http://schemas.openxmlformats.org/officeDocument/2006/customXml" ds:itemID="{F92544BB-1A35-40A8-86CA-8A941EFB42CF}">
+<ds:datastoreItem xmlns:ds="http://schemas.openxmlformats.org/officeDocument/2006/customXml" ds:itemID="{456BB66B-1B93-40A2-942A-6BA258F70351}">
   <ds:schemaRefs>
     <ds:schemaRef ds:uri="http://schemas.openxmlformats.org/officeDocument/2006/bibliography"/>
   </ds:schemaRefs>

</xml_diff>

<commit_message>
Commonality and Variability Analysis
Added the comparison of our system to other systems.
</commit_message>
<xml_diff>
--- a/SSE 657 Project 2 - TCD JCR.docx
+++ b/SSE 657 Project 2 - TCD JCR.docx
@@ -141,9 +141,6 @@
                 </w:rPr>
                 <w:alias w:val="Subtitle"/>
                 <w:id w:val="15524255"/>
-                <w:placeholder>
-                  <w:docPart w:val="27831FE1A436426BAFF9C58645B07B86"/>
-                </w:placeholder>
                 <w:dataBinding w:prefixMappings="xmlns:ns0='http://schemas.openxmlformats.org/package/2006/metadata/core-properties' xmlns:ns1='http://purl.org/dc/elements/1.1/'" w:xpath="/ns0:coreProperties[1]/ns1:subject[1]" w:storeItemID="{6C3C8BC8-F283-45AE-878A-BAB7291924A1}"/>
                 <w:text/>
               </w:sdtPr>
@@ -210,9 +207,6 @@
                 </w:rPr>
                 <w:alias w:val="Author"/>
                 <w:id w:val="15524260"/>
-                <w:placeholder>
-                  <w:docPart w:val="2AA29C85A50C477583E3957009C1D1B0"/>
-                </w:placeholder>
                 <w:dataBinding w:prefixMappings="xmlns:ns0='http://schemas.openxmlformats.org/package/2006/metadata/core-properties' xmlns:ns1='http://purl.org/dc/elements/1.1/'" w:xpath="/ns0:coreProperties[1]/ns1:creator[1]" w:storeItemID="{6C3C8BC8-F283-45AE-878A-BAB7291924A1}"/>
                 <w:text/>
               </w:sdtPr>
@@ -374,7 +368,7 @@
           <w:r>
             <w:fldChar w:fldCharType="separate"/>
           </w:r>
-          <w:hyperlink w:anchor="_Toc401694488" w:history="1">
+          <w:hyperlink w:anchor="_Toc401753155" w:history="1">
             <w:r>
               <w:rPr>
                 <w:rStyle w:val="Hyperlink"/>
@@ -401,7 +395,7 @@
                 <w:noProof/>
                 <w:webHidden/>
               </w:rPr>
-              <w:instrText xml:space="preserve"> PAGEREF _Toc401694488 \h </w:instrText>
+              <w:instrText xml:space="preserve"> PAGEREF _Toc401753155 \h </w:instrText>
             </w:r>
             <w:r>
               <w:rPr>
@@ -443,7 +437,7 @@
               <w:noProof/>
             </w:rPr>
           </w:pPr>
-          <w:hyperlink w:anchor="_Toc401694489" w:history="1">
+          <w:hyperlink w:anchor="_Toc401753156" w:history="1">
             <w:r>
               <w:rPr>
                 <w:rStyle w:val="Hyperlink"/>
@@ -470,7 +464,7 @@
                 <w:noProof/>
                 <w:webHidden/>
               </w:rPr>
-              <w:instrText xml:space="preserve"> PAGEREF _Toc401694489 \h </w:instrText>
+              <w:instrText xml:space="preserve"> PAGEREF _Toc401753156 \h </w:instrText>
             </w:r>
             <w:r>
               <w:rPr>
@@ -512,13 +506,13 @@
               <w:noProof/>
             </w:rPr>
           </w:pPr>
-          <w:hyperlink w:anchor="_Toc401694490" w:history="1">
+          <w:hyperlink w:anchor="_Toc401753157" w:history="1">
             <w:r>
               <w:rPr>
                 <w:rStyle w:val="Hyperlink"/>
                 <w:noProof/>
               </w:rPr>
-              <w:t>Commonality Comparison of System</w:t>
+              <w:t>Commonality and Variability Analysis of System</w:t>
             </w:r>
             <w:r>
               <w:rPr>
@@ -539,7 +533,7 @@
                 <w:noProof/>
                 <w:webHidden/>
               </w:rPr>
-              <w:instrText xml:space="preserve"> PAGEREF _Toc401694490 \h </w:instrText>
+              <w:instrText xml:space="preserve"> PAGEREF _Toc401753157 \h </w:instrText>
             </w:r>
             <w:r>
               <w:rPr>
@@ -581,7 +575,7 @@
               <w:noProof/>
             </w:rPr>
           </w:pPr>
-          <w:hyperlink w:anchor="_Toc401694491" w:history="1">
+          <w:hyperlink w:anchor="_Toc401753158" w:history="1">
             <w:r>
               <w:rPr>
                 <w:rStyle w:val="Hyperlink"/>
@@ -608,7 +602,7 @@
                 <w:noProof/>
                 <w:webHidden/>
               </w:rPr>
-              <w:instrText xml:space="preserve"> PAGEREF _Toc401694491 \h </w:instrText>
+              <w:instrText xml:space="preserve"> PAGEREF _Toc401753158 \h </w:instrText>
             </w:r>
             <w:r>
               <w:rPr>
@@ -650,7 +644,7 @@
               <w:noProof/>
             </w:rPr>
           </w:pPr>
-          <w:hyperlink w:anchor="_Toc401694492" w:history="1">
+          <w:hyperlink w:anchor="_Toc401753159" w:history="1">
             <w:r>
               <w:rPr>
                 <w:rStyle w:val="Hyperlink"/>
@@ -677,7 +671,7 @@
                 <w:noProof/>
                 <w:webHidden/>
               </w:rPr>
-              <w:instrText xml:space="preserve"> PAGEREF _Toc401694492 \h </w:instrText>
+              <w:instrText xml:space="preserve"> PAGEREF _Toc401753159 \h </w:instrText>
             </w:r>
             <w:r>
               <w:rPr>
@@ -697,7 +691,7 @@
                 <w:noProof/>
                 <w:webHidden/>
               </w:rPr>
-              <w:t>4</w:t>
+              <w:t>5</w:t>
             </w:r>
             <w:r>
               <w:rPr>
@@ -719,7 +713,7 @@
               <w:noProof/>
             </w:rPr>
           </w:pPr>
-          <w:hyperlink w:anchor="_Toc401694493" w:history="1">
+          <w:hyperlink w:anchor="_Toc401753160" w:history="1">
             <w:r>
               <w:rPr>
                 <w:rStyle w:val="Hyperlink"/>
@@ -746,7 +740,7 @@
                 <w:noProof/>
                 <w:webHidden/>
               </w:rPr>
-              <w:instrText xml:space="preserve"> PAGEREF _Toc401694493 \h </w:instrText>
+              <w:instrText xml:space="preserve"> PAGEREF _Toc401753160 \h </w:instrText>
             </w:r>
             <w:r>
               <w:rPr>
@@ -766,7 +760,7 @@
                 <w:noProof/>
                 <w:webHidden/>
               </w:rPr>
-              <w:t>4</w:t>
+              <w:t>5</w:t>
             </w:r>
             <w:r>
               <w:rPr>
@@ -788,7 +782,7 @@
               <w:noProof/>
             </w:rPr>
           </w:pPr>
-          <w:hyperlink w:anchor="_Toc401694494" w:history="1">
+          <w:hyperlink w:anchor="_Toc401753161" w:history="1">
             <w:r>
               <w:rPr>
                 <w:rStyle w:val="Hyperlink"/>
@@ -815,7 +809,7 @@
                 <w:noProof/>
                 <w:webHidden/>
               </w:rPr>
-              <w:instrText xml:space="preserve"> PAGEREF _Toc401694494 \h </w:instrText>
+              <w:instrText xml:space="preserve"> PAGEREF _Toc401753161 \h </w:instrText>
             </w:r>
             <w:r>
               <w:rPr>
@@ -857,7 +851,7 @@
               <w:noProof/>
             </w:rPr>
           </w:pPr>
-          <w:hyperlink w:anchor="_Toc401694495" w:history="1">
+          <w:hyperlink w:anchor="_Toc401753162" w:history="1">
             <w:r>
               <w:rPr>
                 <w:rStyle w:val="Hyperlink"/>
@@ -884,7 +878,7 @@
                 <w:noProof/>
                 <w:webHidden/>
               </w:rPr>
-              <w:instrText xml:space="preserve"> PAGEREF _Toc401694495 \h </w:instrText>
+              <w:instrText xml:space="preserve"> PAGEREF _Toc401753162 \h </w:instrText>
             </w:r>
             <w:r>
               <w:rPr>
@@ -926,7 +920,7 @@
               <w:noProof/>
             </w:rPr>
           </w:pPr>
-          <w:hyperlink w:anchor="_Toc401694496" w:history="1">
+          <w:hyperlink w:anchor="_Toc401753163" w:history="1">
             <w:r>
               <w:rPr>
                 <w:rStyle w:val="Hyperlink"/>
@@ -953,7 +947,7 @@
                 <w:noProof/>
                 <w:webHidden/>
               </w:rPr>
-              <w:instrText xml:space="preserve"> PAGEREF _Toc401694496 \h </w:instrText>
+              <w:instrText xml:space="preserve"> PAGEREF _Toc401753163 \h </w:instrText>
             </w:r>
             <w:r>
               <w:rPr>
@@ -995,7 +989,7 @@
               <w:noProof/>
             </w:rPr>
           </w:pPr>
-          <w:hyperlink w:anchor="_Toc401694497" w:history="1">
+          <w:hyperlink w:anchor="_Toc401753164" w:history="1">
             <w:r>
               <w:rPr>
                 <w:rStyle w:val="Hyperlink"/>
@@ -1022,7 +1016,7 @@
                 <w:noProof/>
                 <w:webHidden/>
               </w:rPr>
-              <w:instrText xml:space="preserve"> PAGEREF _Toc401694497 \h </w:instrText>
+              <w:instrText xml:space="preserve"> PAGEREF _Toc401753164 \h </w:instrText>
             </w:r>
             <w:r>
               <w:rPr>
@@ -1042,7 +1036,7 @@
                 <w:noProof/>
                 <w:webHidden/>
               </w:rPr>
-              <w:t>6</w:t>
+              <w:t>7</w:t>
             </w:r>
             <w:r>
               <w:rPr>
@@ -1064,7 +1058,7 @@
               <w:noProof/>
             </w:rPr>
           </w:pPr>
-          <w:hyperlink w:anchor="_Toc401694498" w:history="1">
+          <w:hyperlink w:anchor="_Toc401753165" w:history="1">
             <w:r>
               <w:rPr>
                 <w:rStyle w:val="Hyperlink"/>
@@ -1091,7 +1085,7 @@
                 <w:noProof/>
                 <w:webHidden/>
               </w:rPr>
-              <w:instrText xml:space="preserve"> PAGEREF _Toc401694498 \h </w:instrText>
+              <w:instrText xml:space="preserve"> PAGEREF _Toc401753165 \h </w:instrText>
             </w:r>
             <w:r>
               <w:rPr>
@@ -1111,7 +1105,7 @@
                 <w:noProof/>
                 <w:webHidden/>
               </w:rPr>
-              <w:t>6</w:t>
+              <w:t>7</w:t>
             </w:r>
             <w:r>
               <w:rPr>
@@ -1133,7 +1127,7 @@
               <w:noProof/>
             </w:rPr>
           </w:pPr>
-          <w:hyperlink w:anchor="_Toc401694499" w:history="1">
+          <w:hyperlink w:anchor="_Toc401753166" w:history="1">
             <w:r>
               <w:rPr>
                 <w:rStyle w:val="Hyperlink"/>
@@ -1160,7 +1154,7 @@
                 <w:noProof/>
                 <w:webHidden/>
               </w:rPr>
-              <w:instrText xml:space="preserve"> PAGEREF _Toc401694499 \h </w:instrText>
+              <w:instrText xml:space="preserve"> PAGEREF _Toc401753166 \h </w:instrText>
             </w:r>
             <w:r>
               <w:rPr>
@@ -1180,7 +1174,7 @@
                 <w:noProof/>
                 <w:webHidden/>
               </w:rPr>
-              <w:t>7</w:t>
+              <w:t>8</w:t>
             </w:r>
             <w:r>
               <w:rPr>
@@ -1248,7 +1242,7 @@
       <w:r>
         <w:fldChar w:fldCharType="separate"/>
       </w:r>
-      <w:hyperlink w:anchor="_Toc401694500" w:history="1">
+      <w:hyperlink w:anchor="_Toc401753167" w:history="1">
         <w:r>
           <w:rPr>
             <w:rStyle w:val="Hyperlink"/>
@@ -1275,7 +1269,7 @@
             <w:noProof/>
             <w:webHidden/>
           </w:rPr>
-          <w:instrText xml:space="preserve"> PAGEREF _Toc401694500 \h </w:instrText>
+          <w:instrText xml:space="preserve"> PAGEREF _Toc401753167 \h </w:instrText>
         </w:r>
         <w:r>
           <w:rPr>
@@ -1318,7 +1312,7 @@
       <w:pPr>
         <w:pStyle w:val="Heading1"/>
       </w:pPr>
-      <w:bookmarkStart w:id="0" w:name="_Toc401694488"/>
+      <w:bookmarkStart w:id="0" w:name="_Toc401753155"/>
       <w:r>
         <w:lastRenderedPageBreak/>
         <w:t>Problem Statement</w:t>
@@ -1330,17 +1324,38 @@
       <w:r>
         <w:t xml:space="preserve">With the opening of </w:t>
       </w:r>
+      <w:proofErr w:type="spellStart"/>
       <w:r>
         <w:t>Spark</w:t>
       </w:r>
       <w:r>
-        <w:t>Macon, Macon's own Maker Space</w:t>
-      </w:r>
-      <w:r>
-        <w:t xml:space="preserve">, there is now a need for a web service that will allow makers of all trades and skill sets to advertise their products and promote their business. This service will allow makers to create a profile that contains: a biography describing their craft, previously completed or sold projects, products currently for sale, user reviews of the maker's products, and a place for users to request unlisted or new products. The people behind SparkMacon are devoted to building a strong maker community in the Macon area and want a system that helps to push their makers further. </w:t>
-      </w:r>
-      <w:r>
-        <w:t>To build this community that SparkMacon aspires to,</w:t>
+        <w:t>Macon</w:t>
+      </w:r>
+      <w:proofErr w:type="spellEnd"/>
+      <w:r>
+        <w:t>, Macon's own Maker Space</w:t>
+      </w:r>
+      <w:r>
+        <w:t xml:space="preserve">, there is now a need for a web service that will allow makers of all trades and skill sets to advertise their products and promote their business. This service will allow makers to create a profile that contains: a biography describing their craft, previously completed or sold projects, products currently for sale, user reviews of the maker's products, and a place for users to request unlisted or new products. The people behind </w:t>
+      </w:r>
+      <w:proofErr w:type="spellStart"/>
+      <w:r>
+        <w:t>SparkMacon</w:t>
+      </w:r>
+      <w:proofErr w:type="spellEnd"/>
+      <w:r>
+        <w:t xml:space="preserve"> are devoted to building a strong maker community in the Macon area and want a system that helps to push their makers further. </w:t>
+      </w:r>
+      <w:r>
+        <w:t xml:space="preserve">To build this community that </w:t>
+      </w:r>
+      <w:proofErr w:type="spellStart"/>
+      <w:r>
+        <w:t>SparkMacon</w:t>
+      </w:r>
+      <w:proofErr w:type="spellEnd"/>
+      <w:r>
+        <w:t xml:space="preserve"> aspires to,</w:t>
       </w:r>
       <w:r>
         <w:t xml:space="preserve"> the web service will need features that promote community involvement: featured makers (i.e. Maker of the Week), community forums, the ability to like or follow products and users, etc.</w:t>
@@ -1350,7 +1365,7 @@
       <w:pPr>
         <w:pStyle w:val="Heading1"/>
       </w:pPr>
-      <w:bookmarkStart w:id="1" w:name="_Toc401694489"/>
+      <w:bookmarkStart w:id="1" w:name="_Toc401753156"/>
       <w:r>
         <w:t>Discussion With Customer</w:t>
       </w:r>
@@ -1365,19 +1380,84 @@
       <w:pPr>
         <w:pStyle w:val="Heading1"/>
       </w:pPr>
-      <w:bookmarkStart w:id="2" w:name="_Toc401694490"/>
-      <w:r>
-        <w:t>Commonality Comparison of System</w:t>
+      <w:bookmarkStart w:id="2" w:name="_Toc401753157"/>
+      <w:r>
+        <w:t>Commonality</w:t>
+      </w:r>
+      <w:r>
+        <w:t xml:space="preserve"> and Variability</w:t>
+      </w:r>
+      <w:r>
+        <w:t xml:space="preserve"> </w:t>
+      </w:r>
+      <w:r>
+        <w:t>Analysis</w:t>
+      </w:r>
+      <w:r>
+        <w:t xml:space="preserve"> of System</w:t>
       </w:r>
       <w:bookmarkEnd w:id="2"/>
     </w:p>
     <w:p/>
-    <w:p/>
     <w:p>
+      <w:r>
+        <w:t>In order to ensure that this web service meets all of the customer's expectations</w:t>
+      </w:r>
+      <w:r>
+        <w:t>, our team performed a commonality and variability analysis on the system. This means that we compared the proposed systems to preexisting web services and described what these systems offered or did that the customer either wanted their system to be like or not be like. In addition to ensuring that the designed system meets the customer's expectations, this commonality and variability analysis will aid our team in d</w:t>
+      </w:r>
+      <w:r>
+        <w:t xml:space="preserve">etermining the major features of the system which will allow us to determine the most architecturally significant components. </w:t>
+      </w:r>
+    </w:p>
+    <w:p>
+      <w:r>
+        <w:t xml:space="preserve">Based on the discussion with the customer, </w:t>
+      </w:r>
+      <w:r>
+        <w:t xml:space="preserve">the core functionality of the web service should be much like </w:t>
+      </w:r>
+      <w:proofErr w:type="spellStart"/>
+      <w:r>
+        <w:t>Etsy</w:t>
+      </w:r>
+      <w:proofErr w:type="spellEnd"/>
+      <w:r>
+        <w:t xml:space="preserve">, an e-commerce marketplace for creators of unique items to sell their goods. The customer stressed that they wanted posted items to be actually made by the users that posted the listings, so the web service should not be like Amazon or </w:t>
+      </w:r>
+      <w:proofErr w:type="spellStart"/>
+      <w:r>
+        <w:t>Ebay</w:t>
+      </w:r>
+      <w:proofErr w:type="spellEnd"/>
+      <w:r>
+        <w:t xml:space="preserve">. Since the customer is interested in strengthening the Macon community, the system should not be international or even open to anyone like </w:t>
+      </w:r>
+      <w:proofErr w:type="spellStart"/>
+      <w:r>
+        <w:t>Etsy</w:t>
+      </w:r>
+      <w:proofErr w:type="spellEnd"/>
+      <w:r>
+        <w:t xml:space="preserve">, Amazon, and </w:t>
+      </w:r>
+      <w:proofErr w:type="spellStart"/>
+      <w:r>
+        <w:t>Ebay</w:t>
+      </w:r>
+      <w:proofErr w:type="spellEnd"/>
+      <w:r>
+        <w:t xml:space="preserve"> are. The area-based product listing system used by web services such as Craigslist</w:t>
+      </w:r>
+      <w:r>
+        <w:t xml:space="preserve"> is ideal for building this strengthened community of Macon makers. </w:t>
+      </w:r>
+    </w:p>
+    <w:p>
       <w:pPr>
         <w:pStyle w:val="Heading1"/>
       </w:pPr>
-      <w:bookmarkStart w:id="3" w:name="_Toc401694491"/>
+      <w:bookmarkStart w:id="3" w:name="_Toc401753158"/>
       <w:r>
         <w:t>Features List</w:t>
       </w:r>
@@ -1389,8 +1469,9 @@
       <w:pPr>
         <w:pStyle w:val="Heading1"/>
       </w:pPr>
-      <w:bookmarkStart w:id="4" w:name="_Toc401694492"/>
-      <w:r>
+      <w:bookmarkStart w:id="4" w:name="_Toc401753159"/>
+      <w:r>
+        <w:lastRenderedPageBreak/>
         <w:t>Domain Analysis</w:t>
       </w:r>
       <w:bookmarkEnd w:id="4"/>
@@ -1401,7 +1482,7 @@
       <w:pPr>
         <w:pStyle w:val="Heading1"/>
       </w:pPr>
-      <w:bookmarkStart w:id="5" w:name="_Toc401694493"/>
+      <w:bookmarkStart w:id="5" w:name="_Toc401753160"/>
       <w:r>
         <w:t>Use Case Diagrams</w:t>
       </w:r>
@@ -1413,9 +1494,8 @@
       <w:pPr>
         <w:pStyle w:val="Heading1"/>
       </w:pPr>
-      <w:bookmarkStart w:id="6" w:name="_Toc401694494"/>
-      <w:r>
-        <w:lastRenderedPageBreak/>
+      <w:bookmarkStart w:id="6" w:name="_Toc401753161"/>
+      <w:r>
         <w:t>Design Pattern Selection</w:t>
       </w:r>
       <w:bookmarkEnd w:id="6"/>
@@ -1518,9 +1598,9 @@
         <w:pStyle w:val="Caption"/>
         <w:jc w:val="center"/>
       </w:pPr>
-      <w:bookmarkStart w:id="7" w:name="_Ref401672306"/>
-      <w:bookmarkStart w:id="8" w:name="_Ref401672314"/>
-      <w:bookmarkStart w:id="9" w:name="_Toc401694500"/>
+      <w:bookmarkStart w:id="7" w:name="_Ref401672314"/>
+      <w:bookmarkStart w:id="8" w:name="_Ref401672306"/>
+      <w:bookmarkStart w:id="9" w:name="_Toc401753167"/>
       <w:r>
         <w:t xml:space="preserve">Figure </w:t>
       </w:r>
@@ -1532,17 +1612,17 @@
           <w:t>1</w:t>
         </w:r>
       </w:fldSimple>
+      <w:bookmarkEnd w:id="7"/>
+      <w:r>
+        <w:t>: MVC</w:t>
+      </w:r>
+      <w:r>
+        <w:t xml:space="preserve"> Interaction</w:t>
+      </w:r>
+      <w:r>
+        <w:t xml:space="preserve"> Diagram</w:t>
+      </w:r>
       <w:bookmarkEnd w:id="8"/>
-      <w:r>
-        <w:t>: MVC</w:t>
-      </w:r>
-      <w:r>
-        <w:t xml:space="preserve"> Interaction</w:t>
-      </w:r>
-      <w:r>
-        <w:t xml:space="preserve"> Diagram</w:t>
-      </w:r>
-      <w:bookmarkEnd w:id="7"/>
       <w:bookmarkEnd w:id="9"/>
     </w:p>
     <w:p/>
@@ -1559,11 +1639,7 @@
         <w:t xml:space="preserve">Due to the loose coupling offered by the MVC design pattern, our team chose  ASP.NET MVC as the framework for this system because it allowed for code reuse and parallel development. </w:t>
       </w:r>
       <w:r>
-        <w:t xml:space="preserve">Since the </w:t>
-      </w:r>
-      <w:r>
-        <w:lastRenderedPageBreak/>
-        <w:t xml:space="preserve">models, views, and controllers are separated, they can easily be implemented into another application. An example of this would be if the customer requested a mobile application since the model and controller classes could be reused. The only major change in this example is that new views would have to be created specifically for the mobile platform. This separation also allows components to be designed and built separately. One developer can build the store user interface in the views while another developer designs the underlying business logic in the models. </w:t>
+        <w:t xml:space="preserve">Since the models, views, and controllers are separated, they can easily be implemented into another application. An example of this would be if the customer requested a mobile application since the model and controller classes could be reused. The only major change in this example is that new views would have to be created specifically for the mobile platform. This separation also allows components to be designed and built separately. One developer can build the store user interface in the views while another developer designs the underlying business logic in the models. </w:t>
       </w:r>
     </w:p>
     <w:p>
@@ -1589,17 +1665,33 @@
         <w:t xml:space="preserve"> </w:t>
       </w:r>
       <w:r>
-        <w:t xml:space="preserve">of choice, is extremely powerful and easy to develop with due to its number of available libraries and the use of Microsoft's Intellisense, which can auto-fill code for the developer such as variable and method names. The Razor view engine is a combination of HTML and either C# or Visual Basic, which makes it very natural for .NET developers to write and learn. The use of C# in the </w:t>
-      </w:r>
-      <w:r>
-        <w:t xml:space="preserve">markup allows for very powerful dynamic web pages. Razor also allows the use of layouts which enables developers to have a single Razor file act as a template for all other views. These layouts reduce duplicate code by encapsulating common view elements into the layout. The final advantage of Razor that will aid in development is the ability to use Intellisense to quickly write the markup and code contained in the Razor files. </w:t>
+        <w:t xml:space="preserve">of choice, is extremely powerful and easy to develop with due to its number of available libraries and the use of Microsoft's </w:t>
+      </w:r>
+      <w:proofErr w:type="spellStart"/>
+      <w:r>
+        <w:t>Intellisense</w:t>
+      </w:r>
+      <w:proofErr w:type="spellEnd"/>
+      <w:r>
+        <w:t xml:space="preserve">, which can auto-fill code for the developer such as variable and method names. The Razor view engine is a combination of HTML and either C# or Visual Basic, which makes it very natural for .NET developers to write and learn. The use of C# in the </w:t>
+      </w:r>
+      <w:r>
+        <w:t xml:space="preserve">markup allows for very powerful dynamic web pages. Razor also allows the use of layouts which enables developers to have a single Razor file act as a template for all other views. These layouts reduce duplicate code by encapsulating common view elements into the layout. The final advantage of Razor that will aid in development is the ability to use </w:t>
+      </w:r>
+      <w:proofErr w:type="spellStart"/>
+      <w:r>
+        <w:t>Intellisense</w:t>
+      </w:r>
+      <w:proofErr w:type="spellEnd"/>
+      <w:r>
+        <w:t xml:space="preserve"> to quickly write the markup and code contained in the Razor files. </w:t>
       </w:r>
     </w:p>
     <w:p>
       <w:pPr>
         <w:pStyle w:val="Heading1"/>
       </w:pPr>
-      <w:bookmarkStart w:id="10" w:name="_Toc401694495"/>
+      <w:bookmarkStart w:id="10" w:name="_Toc401753162"/>
       <w:r>
         <w:t>Determining the Architecturally Significance of Components</w:t>
       </w:r>
@@ -1611,7 +1703,7 @@
       <w:pPr>
         <w:pStyle w:val="Heading1"/>
       </w:pPr>
-      <w:bookmarkStart w:id="11" w:name="_Toc401694496"/>
+      <w:bookmarkStart w:id="11" w:name="_Toc401753163"/>
       <w:r>
         <w:t>Risk Analysis and Reduction</w:t>
       </w:r>
@@ -1623,8 +1715,9 @@
       <w:pPr>
         <w:pStyle w:val="Heading1"/>
       </w:pPr>
-      <w:bookmarkStart w:id="12" w:name="_Toc401694497"/>
-      <w:r>
+      <w:bookmarkStart w:id="12" w:name="_Toc401753164"/>
+      <w:r>
+        <w:lastRenderedPageBreak/>
         <w:t>Use of Design Principles</w:t>
       </w:r>
       <w:bookmarkEnd w:id="12"/>
@@ -1635,7 +1728,7 @@
       <w:pPr>
         <w:pStyle w:val="Heading1"/>
       </w:pPr>
-      <w:bookmarkStart w:id="13" w:name="_Toc401694498"/>
+      <w:bookmarkStart w:id="13" w:name="_Toc401753165"/>
       <w:r>
         <w:t>Mock Scenarios of System Interaction</w:t>
       </w:r>
@@ -1655,7 +1748,7 @@
       <w:pPr>
         <w:pStyle w:val="Heading1"/>
       </w:pPr>
-      <w:bookmarkStart w:id="14" w:name="_Toc401694499"/>
+      <w:bookmarkStart w:id="14" w:name="_Toc401753166"/>
       <w:r>
         <w:lastRenderedPageBreak/>
         <w:t>Appendix A: References</w:t>
@@ -1672,7 +1765,15 @@
         </w:numPr>
       </w:pPr>
       <w:r>
-        <w:t xml:space="preserve">McLaughlin, Brett, Gary Pollice, and David West. </w:t>
+        <w:t xml:space="preserve">McLaughlin, Brett, Gary </w:t>
+      </w:r>
+      <w:proofErr w:type="spellStart"/>
+      <w:r>
+        <w:t>Pollice</w:t>
+      </w:r>
+      <w:proofErr w:type="spellEnd"/>
+      <w:r>
+        <w:t xml:space="preserve">, and David West. </w:t>
       </w:r>
       <w:r>
         <w:rPr>
@@ -1704,7 +1805,23 @@
         <w:t>Easy Intro to ASP.NET MVC</w:t>
       </w:r>
       <w:r>
-        <w:t>. N.p., n.d. Web. 21 Oct. 2014. &lt;http://www.beansoftware.com/ASP.NET-Tutorials/Intro-ASP.NET-MVC.aspx&gt;.</w:t>
+        <w:t xml:space="preserve">. </w:t>
+      </w:r>
+      <w:proofErr w:type="spellStart"/>
+      <w:r>
+        <w:t>N.p</w:t>
+      </w:r>
+      <w:proofErr w:type="spellEnd"/>
+      <w:r>
+        <w:t xml:space="preserve">., </w:t>
+      </w:r>
+      <w:proofErr w:type="spellStart"/>
+      <w:r>
+        <w:t>n.d</w:t>
+      </w:r>
+      <w:proofErr w:type="spellEnd"/>
+      <w:r>
+        <w:t>. Web. 21 Oct. 2014. &lt;http://www.beansoftware.com/ASP.NET-Tutorials/Intro-ASP.NET-MVC.aspx&gt;.</w:t>
       </w:r>
     </w:p>
     <w:sectPr>
@@ -2504,68 +2621,6 @@
         </w:p>
       </w:docPartBody>
     </w:docPart>
-    <w:docPart>
-      <w:docPartPr>
-        <w:name w:val="BB24014CEF3C42CBB0A6C4CE2FDFBDB5"/>
-        <w:category>
-          <w:name w:val="General"/>
-          <w:gallery w:val="placeholder"/>
-        </w:category>
-        <w:types>
-          <w:type w:val="bbPlcHdr"/>
-        </w:types>
-        <w:behaviors>
-          <w:behavior w:val="content"/>
-        </w:behaviors>
-        <w:guid w:val="{EA40043F-4F11-41F0-B017-C03407DCE812}"/>
-      </w:docPartPr>
-      <w:docPartBody>
-        <w:p>
-          <w:pPr>
-            <w:pStyle w:val="BB24014CEF3C42CBB0A6C4CE2FDFBDB5"/>
-          </w:pPr>
-          <w:r>
-            <w:rPr>
-              <w:rFonts w:asciiTheme="majorHAnsi" w:eastAsiaTheme="majorEastAsia" w:hAnsiTheme="majorHAnsi" w:cstheme="majorBidi"/>
-              <w:sz w:val="80"/>
-              <w:szCs w:val="80"/>
-            </w:rPr>
-            <w:t>[Type the document title]</w:t>
-          </w:r>
-        </w:p>
-      </w:docPartBody>
-    </w:docPart>
-    <w:docPart>
-      <w:docPartPr>
-        <w:name w:val="27831FE1A436426BAFF9C58645B07B86"/>
-        <w:category>
-          <w:name w:val="General"/>
-          <w:gallery w:val="placeholder"/>
-        </w:category>
-        <w:types>
-          <w:type w:val="bbPlcHdr"/>
-        </w:types>
-        <w:behaviors>
-          <w:behavior w:val="content"/>
-        </w:behaviors>
-        <w:guid w:val="{515E8E81-CC34-4798-8A33-F65F8991C51C}"/>
-      </w:docPartPr>
-      <w:docPartBody>
-        <w:p>
-          <w:pPr>
-            <w:pStyle w:val="27831FE1A436426BAFF9C58645B07B86"/>
-          </w:pPr>
-          <w:r>
-            <w:rPr>
-              <w:rFonts w:asciiTheme="majorHAnsi" w:eastAsiaTheme="majorEastAsia" w:hAnsiTheme="majorHAnsi" w:cstheme="majorBidi"/>
-              <w:sz w:val="44"/>
-              <w:szCs w:val="44"/>
-            </w:rPr>
-            <w:t>[Type the document subtitle]</w:t>
-          </w:r>
-        </w:p>
-      </w:docPartBody>
-    </w:docPart>
   </w:docParts>
 </w:glossaryDocument>
 </file>
@@ -2618,8 +2673,9 @@
     <w:panose1 w:val="020B0604030504040204"/>
     <w:charset w:val="00"/>
     <w:family w:val="swiss"/>
+    <w:notTrueType/>
     <w:pitch w:val="variable"/>
-    <w:sig w:usb0="E1002EFF" w:usb1="C000605B" w:usb2="00000029" w:usb3="00000000" w:csb0="000101FF" w:csb1="00000000"/>
+    <w:sig w:usb0="00000003" w:usb1="00000000" w:usb2="00000000" w:usb3="00000000" w:csb0="00000001" w:csb1="00000000"/>
   </w:font>
 </w:fonts>
 </file>
@@ -2637,7 +2693,9 @@
     <w:rsid w:val="000F670B"/>
     <w:rsid w:val="00395BCF"/>
     <w:rsid w:val="00872F77"/>
+    <w:rsid w:val="00AC1028"/>
     <w:rsid w:val="00F17539"/>
+    <w:rsid w:val="00F6241D"/>
   </w:rsids>
   <m:mathPr>
     <m:mathFont m:val="Cambria Math"/>
@@ -3232,7 +3290,7 @@
 </file>
 
 <file path=customXml/itemProps2.xml><?xml version="1.0" encoding="utf-8"?>
-<ds:datastoreItem xmlns:ds="http://schemas.openxmlformats.org/officeDocument/2006/customXml" ds:itemID="{456BB66B-1B93-40A2-942A-6BA258F70351}">
+<ds:datastoreItem xmlns:ds="http://schemas.openxmlformats.org/officeDocument/2006/customXml" ds:itemID="{18389DB0-2B15-4805-B961-7D4DDDD7A399}">
   <ds:schemaRefs>
     <ds:schemaRef ds:uri="http://schemas.openxmlformats.org/officeDocument/2006/bibliography"/>
   </ds:schemaRefs>

</xml_diff>

<commit_message>
Included Intro and Features List. Also updated Readme
Added a section for the Introduction and the Features list and also
added page numbering.
</commit_message>
<xml_diff>
--- a/SSE 657 Project 2 - TCD JCR.docx
+++ b/SSE 657 Project 2 - TCD JCR.docx
@@ -89,9 +89,6 @@
                 </w:rPr>
                 <w:alias w:val="Title"/>
                 <w:id w:val="15524250"/>
-                <w:placeholder>
-                  <w:docPart w:val="BB24014CEF3C42CBB0A6C4CE2FDFBDB5"/>
-                </w:placeholder>
                 <w:dataBinding w:prefixMappings="xmlns:ns0='http://schemas.openxmlformats.org/package/2006/metadata/core-properties' xmlns:ns1='http://purl.org/dc/elements/1.1/'" w:xpath="/ns0:coreProperties[1]/ns1:title[1]" w:storeItemID="{6C3C8BC8-F283-45AE-878A-BAB7291924A1}"/>
                 <w:text/>
               </w:sdtPr>
@@ -368,13 +365,13 @@
           <w:r>
             <w:fldChar w:fldCharType="separate"/>
           </w:r>
-          <w:hyperlink w:anchor="_Toc401753155" w:history="1">
+          <w:hyperlink w:anchor="_Toc401777924" w:history="1">
             <w:r>
               <w:rPr>
                 <w:rStyle w:val="Hyperlink"/>
                 <w:noProof/>
               </w:rPr>
-              <w:t>Problem Statement</w:t>
+              <w:t>Introduction</w:t>
             </w:r>
             <w:r>
               <w:rPr>
@@ -395,7 +392,7 @@
                 <w:noProof/>
                 <w:webHidden/>
               </w:rPr>
-              <w:instrText xml:space="preserve"> PAGEREF _Toc401753155 \h </w:instrText>
+              <w:instrText xml:space="preserve"> PAGEREF _Toc401777924 \h </w:instrText>
             </w:r>
             <w:r>
               <w:rPr>
@@ -415,7 +412,7 @@
                 <w:noProof/>
                 <w:webHidden/>
               </w:rPr>
-              <w:t>4</w:t>
+              <w:t>1</w:t>
             </w:r>
             <w:r>
               <w:rPr>
@@ -437,13 +434,13 @@
               <w:noProof/>
             </w:rPr>
           </w:pPr>
-          <w:hyperlink w:anchor="_Toc401753156" w:history="1">
+          <w:hyperlink w:anchor="_Toc401777925" w:history="1">
             <w:r>
               <w:rPr>
                 <w:rStyle w:val="Hyperlink"/>
                 <w:noProof/>
               </w:rPr>
-              <w:t>Discussion With Customer</w:t>
+              <w:t>Problem Statement</w:t>
             </w:r>
             <w:r>
               <w:rPr>
@@ -464,7 +461,7 @@
                 <w:noProof/>
                 <w:webHidden/>
               </w:rPr>
-              <w:instrText xml:space="preserve"> PAGEREF _Toc401753156 \h </w:instrText>
+              <w:instrText xml:space="preserve"> PAGEREF _Toc401777925 \h </w:instrText>
             </w:r>
             <w:r>
               <w:rPr>
@@ -484,7 +481,7 @@
                 <w:noProof/>
                 <w:webHidden/>
               </w:rPr>
-              <w:t>4</w:t>
+              <w:t>2</w:t>
             </w:r>
             <w:r>
               <w:rPr>
@@ -506,13 +503,13 @@
               <w:noProof/>
             </w:rPr>
           </w:pPr>
-          <w:hyperlink w:anchor="_Toc401753157" w:history="1">
+          <w:hyperlink w:anchor="_Toc401777926" w:history="1">
             <w:r>
               <w:rPr>
                 <w:rStyle w:val="Hyperlink"/>
                 <w:noProof/>
               </w:rPr>
-              <w:t>Commonality and Variability Analysis of System</w:t>
+              <w:t>Discussion With Customer</w:t>
             </w:r>
             <w:r>
               <w:rPr>
@@ -533,7 +530,7 @@
                 <w:noProof/>
                 <w:webHidden/>
               </w:rPr>
-              <w:instrText xml:space="preserve"> PAGEREF _Toc401753157 \h </w:instrText>
+              <w:instrText xml:space="preserve"> PAGEREF _Toc401777926 \h </w:instrText>
             </w:r>
             <w:r>
               <w:rPr>
@@ -553,7 +550,7 @@
                 <w:noProof/>
                 <w:webHidden/>
               </w:rPr>
-              <w:t>4</w:t>
+              <w:t>2</w:t>
             </w:r>
             <w:r>
               <w:rPr>
@@ -575,13 +572,13 @@
               <w:noProof/>
             </w:rPr>
           </w:pPr>
-          <w:hyperlink w:anchor="_Toc401753158" w:history="1">
+          <w:hyperlink w:anchor="_Toc401777927" w:history="1">
             <w:r>
               <w:rPr>
                 <w:rStyle w:val="Hyperlink"/>
                 <w:noProof/>
               </w:rPr>
-              <w:t>Features List</w:t>
+              <w:t>Commonality and Variability Analysis of System</w:t>
             </w:r>
             <w:r>
               <w:rPr>
@@ -602,7 +599,7 @@
                 <w:noProof/>
                 <w:webHidden/>
               </w:rPr>
-              <w:instrText xml:space="preserve"> PAGEREF _Toc401753158 \h </w:instrText>
+              <w:instrText xml:space="preserve"> PAGEREF _Toc401777927 \h </w:instrText>
             </w:r>
             <w:r>
               <w:rPr>
@@ -622,7 +619,7 @@
                 <w:noProof/>
                 <w:webHidden/>
               </w:rPr>
-              <w:t>4</w:t>
+              <w:t>2</w:t>
             </w:r>
             <w:r>
               <w:rPr>
@@ -644,13 +641,13 @@
               <w:noProof/>
             </w:rPr>
           </w:pPr>
-          <w:hyperlink w:anchor="_Toc401753159" w:history="1">
+          <w:hyperlink w:anchor="_Toc401777928" w:history="1">
             <w:r>
               <w:rPr>
                 <w:rStyle w:val="Hyperlink"/>
                 <w:noProof/>
               </w:rPr>
-              <w:t>Domain Analysis</w:t>
+              <w:t>Features List</w:t>
             </w:r>
             <w:r>
               <w:rPr>
@@ -671,7 +668,7 @@
                 <w:noProof/>
                 <w:webHidden/>
               </w:rPr>
-              <w:instrText xml:space="preserve"> PAGEREF _Toc401753159 \h </w:instrText>
+              <w:instrText xml:space="preserve"> PAGEREF _Toc401777928 \h </w:instrText>
             </w:r>
             <w:r>
               <w:rPr>
@@ -691,7 +688,7 @@
                 <w:noProof/>
                 <w:webHidden/>
               </w:rPr>
-              <w:t>5</w:t>
+              <w:t>3</w:t>
             </w:r>
             <w:r>
               <w:rPr>
@@ -713,13 +710,13 @@
               <w:noProof/>
             </w:rPr>
           </w:pPr>
-          <w:hyperlink w:anchor="_Toc401753160" w:history="1">
+          <w:hyperlink w:anchor="_Toc401777929" w:history="1">
             <w:r>
               <w:rPr>
                 <w:rStyle w:val="Hyperlink"/>
                 <w:noProof/>
               </w:rPr>
-              <w:t>Use Case Diagrams</w:t>
+              <w:t>Domain Analysis</w:t>
             </w:r>
             <w:r>
               <w:rPr>
@@ -740,7 +737,7 @@
                 <w:noProof/>
                 <w:webHidden/>
               </w:rPr>
-              <w:instrText xml:space="preserve"> PAGEREF _Toc401753160 \h </w:instrText>
+              <w:instrText xml:space="preserve"> PAGEREF _Toc401777929 \h </w:instrText>
             </w:r>
             <w:r>
               <w:rPr>
@@ -760,7 +757,7 @@
                 <w:noProof/>
                 <w:webHidden/>
               </w:rPr>
-              <w:t>5</w:t>
+              <w:t>4</w:t>
             </w:r>
             <w:r>
               <w:rPr>
@@ -782,13 +779,13 @@
               <w:noProof/>
             </w:rPr>
           </w:pPr>
-          <w:hyperlink w:anchor="_Toc401753161" w:history="1">
+          <w:hyperlink w:anchor="_Toc401777930" w:history="1">
             <w:r>
               <w:rPr>
                 <w:rStyle w:val="Hyperlink"/>
                 <w:noProof/>
               </w:rPr>
-              <w:t>Design Pattern Selection</w:t>
+              <w:t>Use Case Diagrams</w:t>
             </w:r>
             <w:r>
               <w:rPr>
@@ -809,7 +806,7 @@
                 <w:noProof/>
                 <w:webHidden/>
               </w:rPr>
-              <w:instrText xml:space="preserve"> PAGEREF _Toc401753161 \h </w:instrText>
+              <w:instrText xml:space="preserve"> PAGEREF _Toc401777930 \h </w:instrText>
             </w:r>
             <w:r>
               <w:rPr>
@@ -829,7 +826,7 @@
                 <w:noProof/>
                 <w:webHidden/>
               </w:rPr>
-              <w:t>5</w:t>
+              <w:t>4</w:t>
             </w:r>
             <w:r>
               <w:rPr>
@@ -851,13 +848,13 @@
               <w:noProof/>
             </w:rPr>
           </w:pPr>
-          <w:hyperlink w:anchor="_Toc401753162" w:history="1">
+          <w:hyperlink w:anchor="_Toc401777931" w:history="1">
             <w:r>
               <w:rPr>
                 <w:rStyle w:val="Hyperlink"/>
                 <w:noProof/>
               </w:rPr>
-              <w:t>Determining the Architecturally Significance of Components</w:t>
+              <w:t>Design Pattern Selection</w:t>
             </w:r>
             <w:r>
               <w:rPr>
@@ -878,7 +875,7 @@
                 <w:noProof/>
                 <w:webHidden/>
               </w:rPr>
-              <w:instrText xml:space="preserve"> PAGEREF _Toc401753162 \h </w:instrText>
+              <w:instrText xml:space="preserve"> PAGEREF _Toc401777931 \h </w:instrText>
             </w:r>
             <w:r>
               <w:rPr>
@@ -898,7 +895,7 @@
                 <w:noProof/>
                 <w:webHidden/>
               </w:rPr>
-              <w:t>6</w:t>
+              <w:t>4</w:t>
             </w:r>
             <w:r>
               <w:rPr>
@@ -920,13 +917,13 @@
               <w:noProof/>
             </w:rPr>
           </w:pPr>
-          <w:hyperlink w:anchor="_Toc401753163" w:history="1">
+          <w:hyperlink w:anchor="_Toc401777932" w:history="1">
             <w:r>
               <w:rPr>
                 <w:rStyle w:val="Hyperlink"/>
                 <w:noProof/>
               </w:rPr>
-              <w:t>Risk Analysis and Reduction</w:t>
+              <w:t>Determining the Architectural Significance of Components</w:t>
             </w:r>
             <w:r>
               <w:rPr>
@@ -947,7 +944,7 @@
                 <w:noProof/>
                 <w:webHidden/>
               </w:rPr>
-              <w:instrText xml:space="preserve"> PAGEREF _Toc401753163 \h </w:instrText>
+              <w:instrText xml:space="preserve"> PAGEREF _Toc401777932 \h </w:instrText>
             </w:r>
             <w:r>
               <w:rPr>
@@ -989,13 +986,13 @@
               <w:noProof/>
             </w:rPr>
           </w:pPr>
-          <w:hyperlink w:anchor="_Toc401753164" w:history="1">
+          <w:hyperlink w:anchor="_Toc401777933" w:history="1">
             <w:r>
               <w:rPr>
                 <w:rStyle w:val="Hyperlink"/>
                 <w:noProof/>
               </w:rPr>
-              <w:t>Use of Design Principles</w:t>
+              <w:t>Risk Analysis and Reduction</w:t>
             </w:r>
             <w:r>
               <w:rPr>
@@ -1016,7 +1013,7 @@
                 <w:noProof/>
                 <w:webHidden/>
               </w:rPr>
-              <w:instrText xml:space="preserve"> PAGEREF _Toc401753164 \h </w:instrText>
+              <w:instrText xml:space="preserve"> PAGEREF _Toc401777933 \h </w:instrText>
             </w:r>
             <w:r>
               <w:rPr>
@@ -1036,7 +1033,7 @@
                 <w:noProof/>
                 <w:webHidden/>
               </w:rPr>
-              <w:t>7</w:t>
+              <w:t>6</w:t>
             </w:r>
             <w:r>
               <w:rPr>
@@ -1058,13 +1055,13 @@
               <w:noProof/>
             </w:rPr>
           </w:pPr>
-          <w:hyperlink w:anchor="_Toc401753165" w:history="1">
+          <w:hyperlink w:anchor="_Toc401777934" w:history="1">
             <w:r>
               <w:rPr>
                 <w:rStyle w:val="Hyperlink"/>
                 <w:noProof/>
               </w:rPr>
-              <w:t>Mock Scenarios of System Interaction</w:t>
+              <w:t>Use of Design Principles</w:t>
             </w:r>
             <w:r>
               <w:rPr>
@@ -1085,7 +1082,7 @@
                 <w:noProof/>
                 <w:webHidden/>
               </w:rPr>
-              <w:instrText xml:space="preserve"> PAGEREF _Toc401753165 \h </w:instrText>
+              <w:instrText xml:space="preserve"> PAGEREF _Toc401777934 \h </w:instrText>
             </w:r>
             <w:r>
               <w:rPr>
@@ -1105,7 +1102,7 @@
                 <w:noProof/>
                 <w:webHidden/>
               </w:rPr>
-              <w:t>7</w:t>
+              <w:t>6</w:t>
             </w:r>
             <w:r>
               <w:rPr>
@@ -1127,12 +1124,81 @@
               <w:noProof/>
             </w:rPr>
           </w:pPr>
-          <w:hyperlink w:anchor="_Toc401753166" w:history="1">
+          <w:hyperlink w:anchor="_Toc401777935" w:history="1">
             <w:r>
               <w:rPr>
                 <w:rStyle w:val="Hyperlink"/>
                 <w:noProof/>
               </w:rPr>
+              <w:t>Mock Scenarios of System Interaction</w:t>
+            </w:r>
+            <w:r>
+              <w:rPr>
+                <w:noProof/>
+                <w:webHidden/>
+              </w:rPr>
+              <w:tab/>
+            </w:r>
+            <w:r>
+              <w:rPr>
+                <w:noProof/>
+                <w:webHidden/>
+              </w:rPr>
+              <w:fldChar w:fldCharType="begin"/>
+            </w:r>
+            <w:r>
+              <w:rPr>
+                <w:noProof/>
+                <w:webHidden/>
+              </w:rPr>
+              <w:instrText xml:space="preserve"> PAGEREF _Toc401777935 \h </w:instrText>
+            </w:r>
+            <w:r>
+              <w:rPr>
+                <w:noProof/>
+                <w:webHidden/>
+              </w:rPr>
+            </w:r>
+            <w:r>
+              <w:rPr>
+                <w:noProof/>
+                <w:webHidden/>
+              </w:rPr>
+              <w:fldChar w:fldCharType="separate"/>
+            </w:r>
+            <w:r>
+              <w:rPr>
+                <w:noProof/>
+                <w:webHidden/>
+              </w:rPr>
+              <w:t>6</w:t>
+            </w:r>
+            <w:r>
+              <w:rPr>
+                <w:noProof/>
+                <w:webHidden/>
+              </w:rPr>
+              <w:fldChar w:fldCharType="end"/>
+            </w:r>
+          </w:hyperlink>
+        </w:p>
+        <w:p>
+          <w:pPr>
+            <w:pStyle w:val="TOC1"/>
+            <w:tabs>
+              <w:tab w:val="right" w:leader="dot" w:pos="9350"/>
+            </w:tabs>
+            <w:rPr>
+              <w:rFonts w:eastAsiaTheme="minorEastAsia"/>
+              <w:noProof/>
+            </w:rPr>
+          </w:pPr>
+          <w:hyperlink w:anchor="_Toc401777936" w:history="1">
+            <w:r>
+              <w:rPr>
+                <w:rStyle w:val="Hyperlink"/>
+                <w:noProof/>
+              </w:rPr>
               <w:t>Appendix A: References</w:t>
             </w:r>
             <w:r>
@@ -1154,7 +1220,7 @@
                 <w:noProof/>
                 <w:webHidden/>
               </w:rPr>
-              <w:instrText xml:space="preserve"> PAGEREF _Toc401753166 \h </w:instrText>
+              <w:instrText xml:space="preserve"> PAGEREF _Toc401777936 \h </w:instrText>
             </w:r>
             <w:r>
               <w:rPr>
@@ -1174,7 +1240,7 @@
                 <w:noProof/>
                 <w:webHidden/>
               </w:rPr>
-              <w:t>8</w:t>
+              <w:t>7</w:t>
             </w:r>
             <w:r>
               <w:rPr>
@@ -1242,7 +1308,7 @@
       <w:r>
         <w:fldChar w:fldCharType="separate"/>
       </w:r>
-      <w:hyperlink w:anchor="_Toc401753167" w:history="1">
+      <w:hyperlink w:anchor="_Toc401777937" w:history="1">
         <w:r>
           <w:rPr>
             <w:rStyle w:val="Hyperlink"/>
@@ -1269,7 +1335,7 @@
             <w:noProof/>
             <w:webHidden/>
           </w:rPr>
-          <w:instrText xml:space="preserve"> PAGEREF _Toc401753167 \h </w:instrText>
+          <w:instrText xml:space="preserve"> PAGEREF _Toc401777937 \h </w:instrText>
         </w:r>
         <w:r>
           <w:rPr>
@@ -1311,13 +1377,81 @@
     <w:p>
       <w:pPr>
         <w:pStyle w:val="Heading1"/>
-      </w:pPr>
-      <w:bookmarkStart w:id="0" w:name="_Toc401753155"/>
+        <w:sectPr>
+          <w:footerReference w:type="default" r:id="rId9"/>
+          <w:pgSz w:w="12240" w:h="15840"/>
+          <w:pgMar w:top="1440" w:right="1440" w:bottom="1440" w:left="1440" w:header="720" w:footer="720" w:gutter="0"/>
+          <w:pgNumType w:start="1"/>
+          <w:cols w:space="720"/>
+          <w:docGrid w:linePitch="360"/>
+        </w:sectPr>
+      </w:pPr>
+    </w:p>
+    <w:p>
+      <w:pPr>
+        <w:pStyle w:val="Heading1"/>
+      </w:pPr>
+      <w:bookmarkStart w:id="0" w:name="_Toc401777924"/>
+      <w:r>
+        <w:lastRenderedPageBreak/>
+        <w:t>Introduction</w:t>
+      </w:r>
+      <w:bookmarkEnd w:id="0"/>
+    </w:p>
+    <w:p/>
+    <w:p>
+      <w:r>
+        <w:t xml:space="preserve">This report and the project that it corresponds to are intended to display mastery of the concepts contained in Chapters 6 - 8 of the book Head First Object-Oriented Analysis and Design by McLaughlin, </w:t>
+      </w:r>
+      <w:proofErr w:type="spellStart"/>
+      <w:r>
+        <w:t>Pollice</w:t>
+      </w:r>
+      <w:proofErr w:type="spellEnd"/>
+      <w:r>
+        <w:t>, and West.</w:t>
+      </w:r>
+      <w:r>
+        <w:t xml:space="preserve"> These chapters build on the previous chapters by explaining how those Object-Oriented Analysis and Design (OOAD) concepts can be applied to larger, real-world problems to make them more manageable to design. </w:t>
+      </w:r>
+    </w:p>
+    <w:p>
+      <w:r>
+        <w:t>The first step offered by the text to make a large problem less intimidating to approach is to break the project into smaller, logical pieces that can be developed using the OOAD concepts provided in the previous chapters. To determine these logical pieces, techniques such as conversations with the customer and commonality and variability analysis can be used to determine the features of the system. Once the features are determined, the most architecturally significant features are determined using the three Q's of architecture and are then designed first to reduce risk. After the architectural design of the</w:t>
+      </w:r>
+      <w:r>
+        <w:t xml:space="preserve"> system is completed, design principles</w:t>
+      </w:r>
+      <w:r>
+        <w:t xml:space="preserve"> are applied to ensure that the system </w:t>
+      </w:r>
+      <w:r>
+        <w:t xml:space="preserve">is not rigid, fragile, or immutable. </w:t>
+      </w:r>
+    </w:p>
+    <w:p>
+      <w:pPr>
+        <w:rPr>
+          <w:rFonts w:asciiTheme="majorHAnsi" w:eastAsiaTheme="majorEastAsia" w:hAnsiTheme="majorHAnsi" w:cstheme="majorBidi"/>
+          <w:color w:val="365F91" w:themeColor="accent1" w:themeShade="BF"/>
+          <w:sz w:val="28"/>
+          <w:szCs w:val="28"/>
+        </w:rPr>
+      </w:pPr>
+      <w:r>
+        <w:br w:type="page"/>
+      </w:r>
+    </w:p>
+    <w:p>
+      <w:pPr>
+        <w:pStyle w:val="Heading1"/>
+      </w:pPr>
+      <w:bookmarkStart w:id="1" w:name="_Toc401777925"/>
       <w:r>
         <w:lastRenderedPageBreak/>
         <w:t>Problem Statement</w:t>
       </w:r>
-      <w:bookmarkEnd w:id="0"/>
+      <w:bookmarkEnd w:id="1"/>
     </w:p>
     <w:p/>
     <w:p>
@@ -1365,11 +1499,11 @@
       <w:pPr>
         <w:pStyle w:val="Heading1"/>
       </w:pPr>
-      <w:bookmarkStart w:id="1" w:name="_Toc401753156"/>
+      <w:bookmarkStart w:id="2" w:name="_Toc401777926"/>
       <w:r>
         <w:t>Discussion With Customer</w:t>
       </w:r>
-      <w:bookmarkEnd w:id="1"/>
+      <w:bookmarkEnd w:id="2"/>
       <w:r>
         <w:t xml:space="preserve"> </w:t>
       </w:r>
@@ -1380,7 +1514,7 @@
       <w:pPr>
         <w:pStyle w:val="Heading1"/>
       </w:pPr>
-      <w:bookmarkStart w:id="2" w:name="_Toc401753157"/>
+      <w:bookmarkStart w:id="3" w:name="_Toc401777927"/>
       <w:r>
         <w:t>Commonality</w:t>
       </w:r>
@@ -1396,7 +1530,7 @@
       <w:r>
         <w:t xml:space="preserve"> of System</w:t>
       </w:r>
-      <w:bookmarkEnd w:id="2"/>
+      <w:bookmarkEnd w:id="3"/>
     </w:p>
     <w:p/>
     <w:p>
@@ -1452,16 +1586,6 @@
       <w:r>
         <w:t xml:space="preserve"> is ideal for building this strengthened community of Macon makers. </w:t>
       </w:r>
-    </w:p>
-    <w:p>
-      <w:pPr>
-        <w:pStyle w:val="Heading1"/>
-      </w:pPr>
-      <w:bookmarkStart w:id="3" w:name="_Toc401753158"/>
-      <w:r>
-        <w:t>Features List</w:t>
-      </w:r>
-      <w:bookmarkEnd w:id="3"/>
     </w:p>
     <w:p/>
     <w:p/>
@@ -1469,12 +1593,343 @@
       <w:pPr>
         <w:pStyle w:val="Heading1"/>
       </w:pPr>
-      <w:bookmarkStart w:id="4" w:name="_Toc401753159"/>
+      <w:bookmarkStart w:id="4" w:name="_Toc401777928"/>
       <w:r>
         <w:lastRenderedPageBreak/>
+        <w:t>Features List</w:t>
+      </w:r>
+      <w:bookmarkEnd w:id="4"/>
+    </w:p>
+    <w:p/>
+    <w:p>
+      <w:r>
+        <w:t>After talking to the customer and doing a commonality and variability analysis of the system, our team compiled a list of feature</w:t>
+      </w:r>
+      <w:r>
+        <w:t xml:space="preserve">s that the system will support. Listed below are the features that were determined as well as the requirements that make up each feature: </w:t>
+      </w:r>
+    </w:p>
+    <w:p>
+      <w:pPr>
+        <w:numPr>
+          <w:ilvl w:val="0"/>
+          <w:numId w:val="5"/>
+        </w:numPr>
+      </w:pPr>
+      <w:r>
+        <w:t>User Accounts</w:t>
+      </w:r>
+    </w:p>
+    <w:p>
+      <w:pPr>
+        <w:numPr>
+          <w:ilvl w:val="1"/>
+          <w:numId w:val="5"/>
+        </w:numPr>
+      </w:pPr>
+      <w:r>
+        <w:t>User biography</w:t>
+      </w:r>
+    </w:p>
+    <w:p>
+      <w:pPr>
+        <w:numPr>
+          <w:ilvl w:val="1"/>
+          <w:numId w:val="5"/>
+        </w:numPr>
+      </w:pPr>
+      <w:r>
+        <w:t>List of products available</w:t>
+      </w:r>
+    </w:p>
+    <w:p>
+      <w:pPr>
+        <w:numPr>
+          <w:ilvl w:val="1"/>
+          <w:numId w:val="5"/>
+        </w:numPr>
+      </w:pPr>
+      <w:r>
+        <w:t>List of previously sold products</w:t>
+      </w:r>
+    </w:p>
+    <w:p>
+      <w:pPr>
+        <w:numPr>
+          <w:ilvl w:val="1"/>
+          <w:numId w:val="5"/>
+        </w:numPr>
+      </w:pPr>
+      <w:r>
+        <w:t>Product Requests</w:t>
+      </w:r>
+    </w:p>
+    <w:p>
+      <w:pPr>
+        <w:numPr>
+          <w:ilvl w:val="1"/>
+          <w:numId w:val="5"/>
+        </w:numPr>
+      </w:pPr>
+      <w:r>
+        <w:t>User Rating</w:t>
+      </w:r>
+      <w:r>
+        <w:t>/ Review</w:t>
+      </w:r>
+    </w:p>
+    <w:p>
+      <w:pPr>
+        <w:numPr>
+          <w:ilvl w:val="0"/>
+          <w:numId w:val="5"/>
+        </w:numPr>
+      </w:pPr>
+      <w:r>
+        <w:t>Product Listings</w:t>
+      </w:r>
+    </w:p>
+    <w:p>
+      <w:pPr>
+        <w:numPr>
+          <w:ilvl w:val="1"/>
+          <w:numId w:val="5"/>
+        </w:numPr>
+      </w:pPr>
+      <w:r>
+        <w:t>Product description</w:t>
+      </w:r>
+    </w:p>
+    <w:p>
+      <w:pPr>
+        <w:numPr>
+          <w:ilvl w:val="1"/>
+          <w:numId w:val="5"/>
+        </w:numPr>
+      </w:pPr>
+      <w:r>
+        <w:t>Product Category</w:t>
+      </w:r>
+    </w:p>
+    <w:p>
+      <w:pPr>
+        <w:numPr>
+          <w:ilvl w:val="1"/>
+          <w:numId w:val="5"/>
+        </w:numPr>
+      </w:pPr>
+      <w:r>
+        <w:t>Price</w:t>
+      </w:r>
+    </w:p>
+    <w:p>
+      <w:pPr>
+        <w:numPr>
+          <w:ilvl w:val="1"/>
+          <w:numId w:val="5"/>
+        </w:numPr>
+      </w:pPr>
+      <w:r>
+        <w:t>Product Rating</w:t>
+      </w:r>
+      <w:r>
+        <w:t>/ Review</w:t>
+      </w:r>
+    </w:p>
+    <w:p>
+      <w:pPr>
+        <w:numPr>
+          <w:ilvl w:val="0"/>
+          <w:numId w:val="5"/>
+        </w:numPr>
+      </w:pPr>
+      <w:r>
+        <w:t>Home Page</w:t>
+      </w:r>
+    </w:p>
+    <w:p>
+      <w:pPr>
+        <w:numPr>
+          <w:ilvl w:val="1"/>
+          <w:numId w:val="5"/>
+        </w:numPr>
+      </w:pPr>
+      <w:r>
+        <w:t>Maker of the Week</w:t>
+      </w:r>
+    </w:p>
+    <w:p>
+      <w:pPr>
+        <w:numPr>
+          <w:ilvl w:val="1"/>
+          <w:numId w:val="5"/>
+        </w:numPr>
+      </w:pPr>
+      <w:r>
+        <w:t>Featured Products</w:t>
+      </w:r>
+    </w:p>
+    <w:p>
+      <w:pPr>
+        <w:numPr>
+          <w:ilvl w:val="1"/>
+          <w:numId w:val="5"/>
+        </w:numPr>
+      </w:pPr>
+      <w:r>
+        <w:t>News</w:t>
+      </w:r>
+    </w:p>
+    <w:p>
+      <w:pPr>
+        <w:numPr>
+          <w:ilvl w:val="1"/>
+          <w:numId w:val="5"/>
+        </w:numPr>
+      </w:pPr>
+      <w:r>
+        <w:t>About</w:t>
+      </w:r>
+    </w:p>
+    <w:p>
+      <w:pPr>
+        <w:numPr>
+          <w:ilvl w:val="1"/>
+          <w:numId w:val="5"/>
+        </w:numPr>
+      </w:pPr>
+      <w:r>
+        <w:t>Link to Spark Macon</w:t>
+      </w:r>
+    </w:p>
+    <w:p>
+      <w:pPr>
+        <w:numPr>
+          <w:ilvl w:val="0"/>
+          <w:numId w:val="5"/>
+        </w:numPr>
+      </w:pPr>
+      <w:r>
+        <w:t>Community Involvement</w:t>
+      </w:r>
+    </w:p>
+    <w:p>
+      <w:pPr>
+        <w:numPr>
+          <w:ilvl w:val="1"/>
+          <w:numId w:val="5"/>
+        </w:numPr>
+      </w:pPr>
+      <w:r>
+        <w:t>Community forum</w:t>
+      </w:r>
+    </w:p>
+    <w:p>
+      <w:pPr>
+        <w:numPr>
+          <w:ilvl w:val="1"/>
+          <w:numId w:val="5"/>
+        </w:numPr>
+      </w:pPr>
+      <w:r>
+        <w:t>Event coordination/ planning</w:t>
+      </w:r>
+    </w:p>
+    <w:p>
+      <w:pPr>
+        <w:numPr>
+          <w:ilvl w:val="1"/>
+          <w:numId w:val="5"/>
+        </w:numPr>
+      </w:pPr>
+      <w:r>
+        <w:t>Liking or following products or users</w:t>
+      </w:r>
+    </w:p>
+    <w:p>
+      <w:r>
+        <w:lastRenderedPageBreak/>
+        <w:t>The User Account feature will be responsible for storin</w:t>
+      </w:r>
+      <w:r>
+        <w:t>g all of a user's information: b</w:t>
+      </w:r>
+      <w:r>
+        <w:t xml:space="preserve">iography, </w:t>
+      </w:r>
+      <w:r>
+        <w:t xml:space="preserve">products, user rating, and requests. </w:t>
+      </w:r>
+      <w:r>
+        <w:t>A user wil</w:t>
+      </w:r>
+      <w:r>
+        <w:t xml:space="preserve">l be able to create an account at any time and begin selling and marketing their products. </w:t>
+      </w:r>
+      <w:r>
+        <w:t xml:space="preserve">Once an account is created, the user will be able to login to the system and edit/ update their account information as well as create postings for products. </w:t>
+      </w:r>
+    </w:p>
+    <w:p>
+      <w:r>
+        <w:t>The P</w:t>
+      </w:r>
+      <w:r>
+        <w:t xml:space="preserve">roduct </w:t>
+      </w:r>
+      <w:r>
+        <w:t>L</w:t>
+      </w:r>
+      <w:r>
+        <w:t xml:space="preserve">isting will contain all of the information for a user's product: product description, category, price, and product reviews. A user with a registered account will be able to post listings for their products. The use of the description and category will allow other users to search for </w:t>
+      </w:r>
+      <w:r>
+        <w:t xml:space="preserve">products that interest them, such as robotics or art. </w:t>
+      </w:r>
+    </w:p>
+    <w:p>
+      <w:r>
+        <w:t xml:space="preserve">The Home Page will be the main access point of the web service. It will be used to display important pieces of information, such as the featured Maker of the Week, upcoming events, and news about the </w:t>
+      </w:r>
+      <w:proofErr w:type="spellStart"/>
+      <w:r>
+        <w:t>makerspace</w:t>
+      </w:r>
+      <w:proofErr w:type="spellEnd"/>
+      <w:r>
+        <w:t xml:space="preserve">. This page will also contain information about what </w:t>
+      </w:r>
+      <w:proofErr w:type="spellStart"/>
+      <w:r>
+        <w:t>SparkMacon's</w:t>
+      </w:r>
+      <w:proofErr w:type="spellEnd"/>
+      <w:r>
+        <w:t xml:space="preserve"> mission is as well as provide links to their website. </w:t>
+      </w:r>
+    </w:p>
+    <w:p>
+      <w:r>
+        <w:t xml:space="preserve">There will be several components that will aim to build community involvement, including user forums, announcing local </w:t>
+      </w:r>
+      <w:proofErr w:type="spellStart"/>
+      <w:r>
+        <w:t>makerspace</w:t>
+      </w:r>
+      <w:proofErr w:type="spellEnd"/>
+      <w:r>
+        <w:t xml:space="preserve"> events, and the ability to like or follow other users' accounts and products.  </w:t>
+      </w:r>
+    </w:p>
+    <w:p>
+      <w:pPr>
+        <w:pStyle w:val="Heading1"/>
+      </w:pPr>
+      <w:bookmarkStart w:id="5" w:name="_Toc401777929"/>
+      <w:r>
         <w:t>Domain Analysis</w:t>
       </w:r>
-      <w:bookmarkEnd w:id="4"/>
+      <w:bookmarkEnd w:id="5"/>
     </w:p>
     <w:p/>
     <w:p/>
@@ -1482,11 +1937,11 @@
       <w:pPr>
         <w:pStyle w:val="Heading1"/>
       </w:pPr>
-      <w:bookmarkStart w:id="5" w:name="_Toc401753160"/>
+      <w:bookmarkStart w:id="6" w:name="_Toc401777930"/>
       <w:r>
         <w:t>Use Case Diagrams</w:t>
       </w:r>
-      <w:bookmarkEnd w:id="5"/>
+      <w:bookmarkEnd w:id="6"/>
     </w:p>
     <w:p/>
     <w:p/>
@@ -1494,11 +1949,11 @@
       <w:pPr>
         <w:pStyle w:val="Heading1"/>
       </w:pPr>
-      <w:bookmarkStart w:id="6" w:name="_Toc401753161"/>
+      <w:bookmarkStart w:id="7" w:name="_Toc401777931"/>
       <w:r>
         <w:t>Design Pattern Selection</w:t>
       </w:r>
-      <w:bookmarkEnd w:id="6"/>
+      <w:bookmarkEnd w:id="7"/>
     </w:p>
     <w:p/>
     <w:p>
@@ -1546,6 +2001,7 @@
         <w:rPr>
           <w:noProof/>
         </w:rPr>
+        <w:lastRenderedPageBreak/>
         <w:drawing>
           <wp:inline distT="0" distB="0" distL="0" distR="0">
             <wp:extent cx="4191000" cy="3305175"/>
@@ -1564,7 +2020,7 @@
                     </pic:cNvPicPr>
                   </pic:nvPicPr>
                   <pic:blipFill>
-                    <a:blip r:embed="rId7" cstate="print"/>
+                    <a:blip r:embed="rId10" cstate="print"/>
                     <a:srcRect/>
                     <a:stretch>
                       <a:fillRect/>
@@ -1598,9 +2054,9 @@
         <w:pStyle w:val="Caption"/>
         <w:jc w:val="center"/>
       </w:pPr>
-      <w:bookmarkStart w:id="7" w:name="_Ref401672314"/>
-      <w:bookmarkStart w:id="8" w:name="_Ref401672306"/>
-      <w:bookmarkStart w:id="9" w:name="_Toc401753167"/>
+      <w:bookmarkStart w:id="8" w:name="_Ref401672314"/>
+      <w:bookmarkStart w:id="9" w:name="_Ref401672306"/>
+      <w:bookmarkStart w:id="10" w:name="_Toc401777937"/>
       <w:r>
         <w:t xml:space="preserve">Figure </w:t>
       </w:r>
@@ -1612,7 +2068,7 @@
           <w:t>1</w:t>
         </w:r>
       </w:fldSimple>
-      <w:bookmarkEnd w:id="7"/>
+      <w:bookmarkEnd w:id="8"/>
       <w:r>
         <w:t>: MVC</w:t>
       </w:r>
@@ -1622,8 +2078,8 @@
       <w:r>
         <w:t xml:space="preserve"> Diagram</w:t>
       </w:r>
-      <w:bookmarkEnd w:id="8"/>
       <w:bookmarkEnd w:id="9"/>
+      <w:bookmarkEnd w:id="10"/>
     </w:p>
     <w:p/>
     <w:p>
@@ -1673,7 +2129,11 @@
       </w:r>
       <w:proofErr w:type="spellEnd"/>
       <w:r>
-        <w:t xml:space="preserve">, which can auto-fill code for the developer such as variable and method names. The Razor view engine is a combination of HTML and either C# or Visual Basic, which makes it very natural for .NET developers to write and learn. The use of C# in the </w:t>
+        <w:t xml:space="preserve">, which can auto-fill code for the developer such as variable and method names. The Razor view engine is a combination of HTML and either C# or Visual Basic, which makes it </w:t>
+      </w:r>
+      <w:r>
+        <w:lastRenderedPageBreak/>
+        <w:t xml:space="preserve">very natural for .NET developers to write and learn. The use of C# in the </w:t>
       </w:r>
       <w:r>
         <w:t xml:space="preserve">markup allows for very powerful dynamic web pages. Razor also allows the use of layouts which enables developers to have a single Razor file act as a template for all other views. These layouts reduce duplicate code by encapsulating common view elements into the layout. The final advantage of Razor that will aid in development is the ability to use </w:t>
@@ -1691,11 +2151,14 @@
       <w:pPr>
         <w:pStyle w:val="Heading1"/>
       </w:pPr>
-      <w:bookmarkStart w:id="10" w:name="_Toc401753162"/>
-      <w:r>
-        <w:t>Determining the Architecturally Significance of Components</w:t>
-      </w:r>
-      <w:bookmarkEnd w:id="10"/>
+      <w:bookmarkStart w:id="11" w:name="_Toc401777932"/>
+      <w:r>
+        <w:t>Determining the Architectural</w:t>
+      </w:r>
+      <w:r>
+        <w:t xml:space="preserve"> Significance of Components</w:t>
+      </w:r>
+      <w:bookmarkEnd w:id="11"/>
     </w:p>
     <w:p/>
     <w:p/>
@@ -1703,11 +2166,11 @@
       <w:pPr>
         <w:pStyle w:val="Heading1"/>
       </w:pPr>
-      <w:bookmarkStart w:id="11" w:name="_Toc401753163"/>
+      <w:bookmarkStart w:id="12" w:name="_Toc401777933"/>
       <w:r>
         <w:t>Risk Analysis and Reduction</w:t>
       </w:r>
-      <w:bookmarkEnd w:id="11"/>
+      <w:bookmarkEnd w:id="12"/>
     </w:p>
     <w:p/>
     <w:p/>
@@ -1715,12 +2178,11 @@
       <w:pPr>
         <w:pStyle w:val="Heading1"/>
       </w:pPr>
-      <w:bookmarkStart w:id="12" w:name="_Toc401753164"/>
-      <w:r>
-        <w:lastRenderedPageBreak/>
+      <w:bookmarkStart w:id="13" w:name="_Toc401777934"/>
+      <w:r>
         <w:t>Use of Design Principles</w:t>
       </w:r>
-      <w:bookmarkEnd w:id="12"/>
+      <w:bookmarkEnd w:id="13"/>
     </w:p>
     <w:p/>
     <w:p/>
@@ -1728,11 +2190,11 @@
       <w:pPr>
         <w:pStyle w:val="Heading1"/>
       </w:pPr>
-      <w:bookmarkStart w:id="13" w:name="_Toc401753165"/>
+      <w:bookmarkStart w:id="14" w:name="_Toc401777935"/>
       <w:r>
         <w:t>Mock Scenarios of System Interaction</w:t>
       </w:r>
-      <w:bookmarkEnd w:id="13"/>
+      <w:bookmarkEnd w:id="14"/>
       <w:r>
         <w:t xml:space="preserve"> </w:t>
       </w:r>
@@ -1748,12 +2210,12 @@
       <w:pPr>
         <w:pStyle w:val="Heading1"/>
       </w:pPr>
-      <w:bookmarkStart w:id="14" w:name="_Toc401753166"/>
+      <w:bookmarkStart w:id="15" w:name="_Toc401777936"/>
       <w:r>
         <w:lastRenderedPageBreak/>
         <w:t>Appendix A: References</w:t>
       </w:r>
-      <w:bookmarkEnd w:id="14"/>
+      <w:bookmarkEnd w:id="15"/>
     </w:p>
     <w:p/>
     <w:p>
@@ -1825,14 +2287,116 @@
       </w:r>
     </w:p>
     <w:sectPr>
+      <w:footerReference w:type="default" r:id="rId11"/>
       <w:pgSz w:w="12240" w:h="15840"/>
       <w:pgMar w:top="1440" w:right="1440" w:bottom="1440" w:left="1440" w:header="720" w:footer="720" w:gutter="0"/>
+      <w:pgNumType w:start="1"/>
       <w:cols w:space="720"/>
-      <w:titlePg/>
       <w:docGrid w:linePitch="360"/>
     </w:sectPr>
   </w:body>
 </w:document>
+</file>
+
+<file path=word/endnotes.xml><?xml version="1.0" encoding="utf-8"?>
+<w:endnotes xmlns:ve="http://schemas.openxmlformats.org/markup-compatibility/2006" xmlns:o="urn:schemas-microsoft-com:office:office" xmlns:r="http://schemas.openxmlformats.org/officeDocument/2006/relationships" xmlns:m="http://schemas.openxmlformats.org/officeDocument/2006/math" xmlns:v="urn:schemas-microsoft-com:vml" xmlns:wp="http://schemas.openxmlformats.org/drawingml/2006/wordprocessingDrawing" xmlns:w10="urn:schemas-microsoft-com:office:word" xmlns:w="http://schemas.openxmlformats.org/wordprocessingml/2006/main" xmlns:wne="http://schemas.microsoft.com/office/word/2006/wordml">
+  <w:endnote w:type="separator" w:id="-1">
+    <w:p>
+      <w:pPr>
+        <w:spacing w:after="0" w:line="240" w:lineRule="auto"/>
+      </w:pPr>
+      <w:r>
+        <w:separator/>
+      </w:r>
+    </w:p>
+  </w:endnote>
+  <w:endnote w:type="continuationSeparator" w:id="0">
+    <w:p>
+      <w:pPr>
+        <w:spacing w:after="0" w:line="240" w:lineRule="auto"/>
+      </w:pPr>
+      <w:r>
+        <w:continuationSeparator/>
+      </w:r>
+    </w:p>
+  </w:endnote>
+</w:endnotes>
+</file>
+
+<file path=word/footer1.xml><?xml version="1.0" encoding="utf-8"?>
+<w:ftr xmlns:ve="http://schemas.openxmlformats.org/markup-compatibility/2006" xmlns:o="urn:schemas-microsoft-com:office:office" xmlns:r="http://schemas.openxmlformats.org/officeDocument/2006/relationships" xmlns:m="http://schemas.openxmlformats.org/officeDocument/2006/math" xmlns:v="urn:schemas-microsoft-com:vml" xmlns:wp="http://schemas.openxmlformats.org/drawingml/2006/wordprocessingDrawing" xmlns:w10="urn:schemas-microsoft-com:office:word" xmlns:w="http://schemas.openxmlformats.org/wordprocessingml/2006/main" xmlns:wne="http://schemas.microsoft.com/office/word/2006/wordml">
+  <w:p>
+    <w:pPr>
+      <w:pStyle w:val="Footer"/>
+      <w:jc w:val="right"/>
+    </w:pPr>
+  </w:p>
+  <w:p>
+    <w:pPr>
+      <w:pStyle w:val="Footer"/>
+    </w:pPr>
+  </w:p>
+</w:ftr>
+</file>
+
+<file path=word/footer2.xml><?xml version="1.0" encoding="utf-8"?>
+<w:ftr xmlns:ve="http://schemas.openxmlformats.org/markup-compatibility/2006" xmlns:o="urn:schemas-microsoft-com:office:office" xmlns:r="http://schemas.openxmlformats.org/officeDocument/2006/relationships" xmlns:m="http://schemas.openxmlformats.org/officeDocument/2006/math" xmlns:v="urn:schemas-microsoft-com:vml" xmlns:wp="http://schemas.openxmlformats.org/drawingml/2006/wordprocessingDrawing" xmlns:w10="urn:schemas-microsoft-com:office:word" xmlns:w="http://schemas.openxmlformats.org/wordprocessingml/2006/main" xmlns:wne="http://schemas.microsoft.com/office/word/2006/wordml">
+  <w:sdt>
+    <w:sdtPr>
+      <w:id w:val="35582624"/>
+      <w:docPartObj>
+        <w:docPartGallery w:val="Page Numbers (Bottom of Page)"/>
+        <w:docPartUnique/>
+      </w:docPartObj>
+    </w:sdtPr>
+    <w:sdtContent>
+      <w:p>
+        <w:pPr>
+          <w:pStyle w:val="Footer"/>
+          <w:jc w:val="right"/>
+        </w:pPr>
+        <w:fldSimple w:instr=" PAGE   \* MERGEFORMAT ">
+          <w:r>
+            <w:rPr>
+              <w:noProof/>
+            </w:rPr>
+            <w:t>7</w:t>
+          </w:r>
+        </w:fldSimple>
+      </w:p>
+    </w:sdtContent>
+  </w:sdt>
+  <w:p>
+    <w:pPr>
+      <w:pStyle w:val="Footer"/>
+    </w:pPr>
+  </w:p>
+</w:ftr>
+</file>
+
+<file path=word/footnotes.xml><?xml version="1.0" encoding="utf-8"?>
+<w:footnotes xmlns:ve="http://schemas.openxmlformats.org/markup-compatibility/2006" xmlns:o="urn:schemas-microsoft-com:office:office" xmlns:r="http://schemas.openxmlformats.org/officeDocument/2006/relationships" xmlns:m="http://schemas.openxmlformats.org/officeDocument/2006/math" xmlns:v="urn:schemas-microsoft-com:vml" xmlns:wp="http://schemas.openxmlformats.org/drawingml/2006/wordprocessingDrawing" xmlns:w10="urn:schemas-microsoft-com:office:word" xmlns:w="http://schemas.openxmlformats.org/wordprocessingml/2006/main" xmlns:wne="http://schemas.microsoft.com/office/word/2006/wordml">
+  <w:footnote w:type="separator" w:id="-1">
+    <w:p>
+      <w:pPr>
+        <w:spacing w:after="0" w:line="240" w:lineRule="auto"/>
+      </w:pPr>
+      <w:r>
+        <w:separator/>
+      </w:r>
+    </w:p>
+  </w:footnote>
+  <w:footnote w:type="continuationSeparator" w:id="0">
+    <w:p>
+      <w:pPr>
+        <w:spacing w:after="0" w:line="240" w:lineRule="auto"/>
+      </w:pPr>
+      <w:r>
+        <w:continuationSeparator/>
+      </w:r>
+    </w:p>
+  </w:footnote>
+</w:footnotes>
 </file>
 
 <file path=word/numbering.xml><?xml version="1.0" encoding="utf-8"?>
@@ -1856,6 +2420,119 @@
     </w:lvl>
   </w:abstractNum>
   <w:abstractNum w:abstractNumId="1">
+    <w:nsid w:val="054D77CB"/>
+    <w:multiLevelType w:val="hybridMultilevel"/>
+    <w:tmpl w:val="FAE496E8"/>
+    <w:lvl w:ilvl="0" w:tplc="04090001">
+      <w:start w:val="1"/>
+      <w:numFmt w:val="bullet"/>
+      <w:lvlText w:val=""/>
+      <w:lvlJc w:val="left"/>
+      <w:pPr>
+        <w:ind w:left="720" w:hanging="360"/>
+      </w:pPr>
+      <w:rPr>
+        <w:rFonts w:ascii="Symbol" w:hAnsi="Symbol" w:hint="default"/>
+      </w:rPr>
+    </w:lvl>
+    <w:lvl w:ilvl="1" w:tplc="04090003">
+      <w:start w:val="1"/>
+      <w:numFmt w:val="bullet"/>
+      <w:lvlText w:val="o"/>
+      <w:lvlJc w:val="left"/>
+      <w:pPr>
+        <w:ind w:left="1440" w:hanging="360"/>
+      </w:pPr>
+      <w:rPr>
+        <w:rFonts w:ascii="Courier New" w:hAnsi="Courier New" w:cs="Courier New" w:hint="default"/>
+      </w:rPr>
+    </w:lvl>
+    <w:lvl w:ilvl="2" w:tplc="04090005" w:tentative="1">
+      <w:start w:val="1"/>
+      <w:numFmt w:val="bullet"/>
+      <w:lvlText w:val=""/>
+      <w:lvlJc w:val="left"/>
+      <w:pPr>
+        <w:ind w:left="2160" w:hanging="360"/>
+      </w:pPr>
+      <w:rPr>
+        <w:rFonts w:ascii="Wingdings" w:hAnsi="Wingdings" w:hint="default"/>
+      </w:rPr>
+    </w:lvl>
+    <w:lvl w:ilvl="3" w:tplc="04090001" w:tentative="1">
+      <w:start w:val="1"/>
+      <w:numFmt w:val="bullet"/>
+      <w:lvlText w:val=""/>
+      <w:lvlJc w:val="left"/>
+      <w:pPr>
+        <w:ind w:left="2880" w:hanging="360"/>
+      </w:pPr>
+      <w:rPr>
+        <w:rFonts w:ascii="Symbol" w:hAnsi="Symbol" w:hint="default"/>
+      </w:rPr>
+    </w:lvl>
+    <w:lvl w:ilvl="4" w:tplc="04090003" w:tentative="1">
+      <w:start w:val="1"/>
+      <w:numFmt w:val="bullet"/>
+      <w:lvlText w:val="o"/>
+      <w:lvlJc w:val="left"/>
+      <w:pPr>
+        <w:ind w:left="3600" w:hanging="360"/>
+      </w:pPr>
+      <w:rPr>
+        <w:rFonts w:ascii="Courier New" w:hAnsi="Courier New" w:cs="Courier New" w:hint="default"/>
+      </w:rPr>
+    </w:lvl>
+    <w:lvl w:ilvl="5" w:tplc="04090005" w:tentative="1">
+      <w:start w:val="1"/>
+      <w:numFmt w:val="bullet"/>
+      <w:lvlText w:val=""/>
+      <w:lvlJc w:val="left"/>
+      <w:pPr>
+        <w:ind w:left="4320" w:hanging="360"/>
+      </w:pPr>
+      <w:rPr>
+        <w:rFonts w:ascii="Wingdings" w:hAnsi="Wingdings" w:hint="default"/>
+      </w:rPr>
+    </w:lvl>
+    <w:lvl w:ilvl="6" w:tplc="04090001" w:tentative="1">
+      <w:start w:val="1"/>
+      <w:numFmt w:val="bullet"/>
+      <w:lvlText w:val=""/>
+      <w:lvlJc w:val="left"/>
+      <w:pPr>
+        <w:ind w:left="5040" w:hanging="360"/>
+      </w:pPr>
+      <w:rPr>
+        <w:rFonts w:ascii="Symbol" w:hAnsi="Symbol" w:hint="default"/>
+      </w:rPr>
+    </w:lvl>
+    <w:lvl w:ilvl="7" w:tplc="04090003" w:tentative="1">
+      <w:start w:val="1"/>
+      <w:numFmt w:val="bullet"/>
+      <w:lvlText w:val="o"/>
+      <w:lvlJc w:val="left"/>
+      <w:pPr>
+        <w:ind w:left="5760" w:hanging="360"/>
+      </w:pPr>
+      <w:rPr>
+        <w:rFonts w:ascii="Courier New" w:hAnsi="Courier New" w:cs="Courier New" w:hint="default"/>
+      </w:rPr>
+    </w:lvl>
+    <w:lvl w:ilvl="8" w:tplc="04090005" w:tentative="1">
+      <w:start w:val="1"/>
+      <w:numFmt w:val="bullet"/>
+      <w:lvlText w:val=""/>
+      <w:lvlJc w:val="left"/>
+      <w:pPr>
+        <w:ind w:left="6480" w:hanging="360"/>
+      </w:pPr>
+      <w:rPr>
+        <w:rFonts w:ascii="Wingdings" w:hAnsi="Wingdings" w:hint="default"/>
+      </w:rPr>
+    </w:lvl>
+  </w:abstractNum>
+  <w:abstractNum w:abstractNumId="2">
     <w:nsid w:val="18C73E86"/>
     <w:multiLevelType w:val="multilevel"/>
     <w:tmpl w:val="8BE2BF28"/>
@@ -1945,7 +2622,7 @@
       </w:pPr>
     </w:lvl>
   </w:abstractNum>
-  <w:abstractNum w:abstractNumId="2">
+  <w:abstractNum w:abstractNumId="3">
     <w:nsid w:val="511E44BB"/>
     <w:multiLevelType w:val="hybridMultilevel"/>
     <w:tmpl w:val="B7C69EDC"/>
@@ -2058,7 +2735,7 @@
       </w:rPr>
     </w:lvl>
   </w:abstractNum>
-  <w:abstractNum w:abstractNumId="3">
+  <w:abstractNum w:abstractNumId="4">
     <w:nsid w:val="54FE63B0"/>
     <w:multiLevelType w:val="multilevel"/>
     <w:tmpl w:val="9328DA38"/>
@@ -2146,16 +2823,19 @@
     </w:lvl>
   </w:abstractNum>
   <w:num w:numId="1">
-    <w:abstractNumId w:val="3"/>
+    <w:abstractNumId w:val="4"/>
   </w:num>
   <w:num w:numId="2">
     <w:abstractNumId w:val="0"/>
   </w:num>
   <w:num w:numId="3">
-    <w:abstractNumId w:val="1"/>
+    <w:abstractNumId w:val="2"/>
   </w:num>
   <w:num w:numId="4">
-    <w:abstractNumId w:val="2"/>
+    <w:abstractNumId w:val="3"/>
+  </w:num>
+  <w:num w:numId="5">
+    <w:abstractNumId w:val="1"/>
   </w:num>
 </w:numbering>
 </file>
@@ -2585,61 +3265,74 @@
       <w:spacing w:after="0"/>
     </w:pPr>
   </w:style>
+  <w:style w:type="paragraph" w:styleId="Header">
+    <w:name w:val="header"/>
+    <w:basedOn w:val="Normal"/>
+    <w:link w:val="HeaderChar"/>
+    <w:uiPriority w:val="99"/>
+    <w:unhideWhenUsed/>
+    <w:rsid w:val="008C3F3A"/>
+    <w:pPr>
+      <w:tabs>
+        <w:tab w:val="center" w:pos="4680"/>
+        <w:tab w:val="right" w:pos="9360"/>
+      </w:tabs>
+      <w:spacing w:after="0" w:line="240" w:lineRule="auto"/>
+    </w:pPr>
+  </w:style>
+  <w:style w:type="character" w:customStyle="1" w:styleId="HeaderChar">
+    <w:name w:val="Header Char"/>
+    <w:basedOn w:val="DefaultParagraphFont"/>
+    <w:link w:val="Header"/>
+    <w:uiPriority w:val="99"/>
+    <w:rsid w:val="008C3F3A"/>
+  </w:style>
+  <w:style w:type="paragraph" w:styleId="Footer">
+    <w:name w:val="footer"/>
+    <w:basedOn w:val="Normal"/>
+    <w:link w:val="FooterChar"/>
+    <w:uiPriority w:val="99"/>
+    <w:unhideWhenUsed/>
+    <w:rsid w:val="008C3F3A"/>
+    <w:pPr>
+      <w:tabs>
+        <w:tab w:val="center" w:pos="4680"/>
+        <w:tab w:val="right" w:pos="9360"/>
+      </w:tabs>
+      <w:spacing w:after="0" w:line="240" w:lineRule="auto"/>
+    </w:pPr>
+  </w:style>
+  <w:style w:type="character" w:customStyle="1" w:styleId="FooterChar">
+    <w:name w:val="Footer Char"/>
+    <w:basedOn w:val="DefaultParagraphFont"/>
+    <w:link w:val="Footer"/>
+    <w:uiPriority w:val="99"/>
+    <w:rsid w:val="008C3F3A"/>
+  </w:style>
 </w:styles>
 </file>
 
 <file path=word/glossary/document.xml><?xml version="1.0" encoding="utf-8"?>
 <w:glossaryDocument xmlns:ve="http://schemas.openxmlformats.org/markup-compatibility/2006" xmlns:o="urn:schemas-microsoft-com:office:office" xmlns:r="http://schemas.openxmlformats.org/officeDocument/2006/relationships" xmlns:m="http://schemas.openxmlformats.org/officeDocument/2006/math" xmlns:v="urn:schemas-microsoft-com:vml" xmlns:wp="http://schemas.openxmlformats.org/drawingml/2006/wordprocessingDrawing" xmlns:w10="urn:schemas-microsoft-com:office:word" xmlns:w="http://schemas.openxmlformats.org/wordprocessingml/2006/main" xmlns:wne="http://schemas.microsoft.com/office/word/2006/wordml">
-  <w:docParts>
-    <w:docPart>
-      <w:docPartPr>
-        <w:name w:val="3AA09003A7BF4A6396A08306B7603FC1"/>
-        <w:category>
-          <w:name w:val="General"/>
-          <w:gallery w:val="placeholder"/>
-        </w:category>
-        <w:types>
-          <w:type w:val="bbPlcHdr"/>
-        </w:types>
-        <w:behaviors>
-          <w:behavior w:val="content"/>
-        </w:behaviors>
-        <w:guid w:val="{AC88E027-E5E0-4154-8343-18BD5366970B}"/>
-      </w:docPartPr>
-      <w:docPartBody>
-        <w:p>
-          <w:pPr>
-            <w:pStyle w:val="3AA09003A7BF4A6396A08306B7603FC1"/>
-          </w:pPr>
-          <w:r>
-            <w:rPr>
-              <w:rFonts w:asciiTheme="majorHAnsi" w:eastAsiaTheme="majorEastAsia" w:hAnsiTheme="majorHAnsi" w:cstheme="majorBidi"/>
-              <w:caps/>
-            </w:rPr>
-            <w:t>[Type the company name]</w:t>
-          </w:r>
-        </w:p>
-      </w:docPartBody>
-    </w:docPart>
-  </w:docParts>
+  <w:docParts/>
 </w:glossaryDocument>
 </file>
 
 <file path=word/glossary/fontTable.xml><?xml version="1.0" encoding="utf-8"?>
 <w:fonts xmlns:r="http://schemas.openxmlformats.org/officeDocument/2006/relationships" xmlns:w="http://schemas.openxmlformats.org/wordprocessingml/2006/main">
+  <w:font w:name="Symbol">
+    <w:panose1 w:val="05050102010706020507"/>
+    <w:charset w:val="02"/>
+    <w:family w:val="roman"/>
+    <w:pitch w:val="variable"/>
+    <w:sig w:usb0="00000000" w:usb1="10000000" w:usb2="00000000" w:usb3="00000000" w:csb0="80000000" w:csb1="00000000"/>
+  </w:font>
   <w:font w:name="Times New Roman">
     <w:panose1 w:val="02020603050405020304"/>
     <w:charset w:val="00"/>
     <w:family w:val="roman"/>
     <w:pitch w:val="variable"/>
     <w:sig w:usb0="E0002AFF" w:usb1="C0007841" w:usb2="00000009" w:usb3="00000000" w:csb0="000001FF" w:csb1="00000000"/>
-  </w:font>
-  <w:font w:name="Symbol">
-    <w:panose1 w:val="05050102010706020507"/>
-    <w:charset w:val="02"/>
-    <w:family w:val="roman"/>
-    <w:pitch w:val="variable"/>
-    <w:sig w:usb0="00000000" w:usb1="10000000" w:usb2="00000000" w:usb3="00000000" w:csb0="80000000" w:csb1="00000000"/>
   </w:font>
   <w:font w:name="Courier New">
     <w:panose1 w:val="02070309020205020404"/>
@@ -2673,9 +3366,8 @@
     <w:panose1 w:val="020B0604030504040204"/>
     <w:charset w:val="00"/>
     <w:family w:val="swiss"/>
-    <w:notTrueType/>
     <w:pitch w:val="variable"/>
-    <w:sig w:usb0="00000003" w:usb1="00000000" w:usb2="00000000" w:usb3="00000000" w:csb0="00000001" w:csb1="00000000"/>
+    <w:sig w:usb0="E1002EFF" w:usb1="C000605B" w:usb2="00000029" w:usb3="00000000" w:csb0="000101FF" w:csb1="00000000"/>
   </w:font>
 </w:fonts>
 </file>
@@ -2693,6 +3385,7 @@
     <w:rsid w:val="000F670B"/>
     <w:rsid w:val="00395BCF"/>
     <w:rsid w:val="00872F77"/>
+    <w:rsid w:val="009D7722"/>
     <w:rsid w:val="00AC1028"/>
     <w:rsid w:val="00F17539"/>
     <w:rsid w:val="00F6241D"/>
@@ -3290,7 +3983,7 @@
 </file>
 
 <file path=customXml/itemProps2.xml><?xml version="1.0" encoding="utf-8"?>
-<ds:datastoreItem xmlns:ds="http://schemas.openxmlformats.org/officeDocument/2006/customXml" ds:itemID="{18389DB0-2B15-4805-B961-7D4DDDD7A399}">
+<ds:datastoreItem xmlns:ds="http://schemas.openxmlformats.org/officeDocument/2006/customXml" ds:itemID="{A77EE367-0F04-4EFD-BB4D-64179C9704DE}">
   <ds:schemaRefs>
     <ds:schemaRef ds:uri="http://schemas.openxmlformats.org/officeDocument/2006/bibliography"/>
   </ds:schemaRefs>

</xml_diff>

<commit_message>
Added the Three Q's of Architecture section
Added a section about the three q's of architecture as well as the most
architecturally significant features of the system.

Also updated the readme with an additional section for discussion with
the customer.
</commit_message>
<xml_diff>
--- a/SSE 657 Project 2 - TCD JCR.docx
+++ b/SSE 657 Project 2 - TCD JCR.docx
@@ -362,7 +362,7 @@
           <w:r>
             <w:fldChar w:fldCharType="separate"/>
           </w:r>
-          <w:hyperlink w:anchor="_Toc402022775" w:history="1">
+          <w:hyperlink w:anchor="_Toc402051769" w:history="1">
             <w:r>
               <w:rPr>
                 <w:rStyle w:val="Hyperlink"/>
@@ -389,7 +389,7 @@
                 <w:noProof/>
                 <w:webHidden/>
               </w:rPr>
-              <w:instrText xml:space="preserve"> PAGEREF _Toc402022775 \h </w:instrText>
+              <w:instrText xml:space="preserve"> PAGEREF _Toc402051769 \h </w:instrText>
             </w:r>
             <w:r>
               <w:rPr>
@@ -431,7 +431,7 @@
               <w:noProof/>
             </w:rPr>
           </w:pPr>
-          <w:hyperlink w:anchor="_Toc402022776" w:history="1">
+          <w:hyperlink w:anchor="_Toc402051770" w:history="1">
             <w:r>
               <w:rPr>
                 <w:rStyle w:val="Hyperlink"/>
@@ -458,7 +458,7 @@
                 <w:noProof/>
                 <w:webHidden/>
               </w:rPr>
-              <w:instrText xml:space="preserve"> PAGEREF _Toc402022776 \h </w:instrText>
+              <w:instrText xml:space="preserve"> PAGEREF _Toc402051770 \h </w:instrText>
             </w:r>
             <w:r>
               <w:rPr>
@@ -500,7 +500,7 @@
               <w:noProof/>
             </w:rPr>
           </w:pPr>
-          <w:hyperlink w:anchor="_Toc402022777" w:history="1">
+          <w:hyperlink w:anchor="_Toc402051771" w:history="1">
             <w:r>
               <w:rPr>
                 <w:rStyle w:val="Hyperlink"/>
@@ -527,7 +527,7 @@
                 <w:noProof/>
                 <w:webHidden/>
               </w:rPr>
-              <w:instrText xml:space="preserve"> PAGEREF _Toc402022777 \h </w:instrText>
+              <w:instrText xml:space="preserve"> PAGEREF _Toc402051771 \h </w:instrText>
             </w:r>
             <w:r>
               <w:rPr>
@@ -569,7 +569,7 @@
               <w:noProof/>
             </w:rPr>
           </w:pPr>
-          <w:hyperlink w:anchor="_Toc402022778" w:history="1">
+          <w:hyperlink w:anchor="_Toc402051772" w:history="1">
             <w:r>
               <w:rPr>
                 <w:rStyle w:val="Hyperlink"/>
@@ -596,7 +596,7 @@
                 <w:noProof/>
                 <w:webHidden/>
               </w:rPr>
-              <w:instrText xml:space="preserve"> PAGEREF _Toc402022778 \h </w:instrText>
+              <w:instrText xml:space="preserve"> PAGEREF _Toc402051772 \h </w:instrText>
             </w:r>
             <w:r>
               <w:rPr>
@@ -638,7 +638,7 @@
               <w:noProof/>
             </w:rPr>
           </w:pPr>
-          <w:hyperlink w:anchor="_Toc402022779" w:history="1">
+          <w:hyperlink w:anchor="_Toc402051773" w:history="1">
             <w:r>
               <w:rPr>
                 <w:rStyle w:val="Hyperlink"/>
@@ -665,7 +665,7 @@
                 <w:noProof/>
                 <w:webHidden/>
               </w:rPr>
-              <w:instrText xml:space="preserve"> PAGEREF _Toc402022779 \h </w:instrText>
+              <w:instrText xml:space="preserve"> PAGEREF _Toc402051773 \h </w:instrText>
             </w:r>
             <w:r>
               <w:rPr>
@@ -707,7 +707,7 @@
               <w:noProof/>
             </w:rPr>
           </w:pPr>
-          <w:hyperlink w:anchor="_Toc402022780" w:history="1">
+          <w:hyperlink w:anchor="_Toc402051774" w:history="1">
             <w:r>
               <w:rPr>
                 <w:rStyle w:val="Hyperlink"/>
@@ -734,7 +734,7 @@
                 <w:noProof/>
                 <w:webHidden/>
               </w:rPr>
-              <w:instrText xml:space="preserve"> PAGEREF _Toc402022780 \h </w:instrText>
+              <w:instrText xml:space="preserve"> PAGEREF _Toc402051774 \h </w:instrText>
             </w:r>
             <w:r>
               <w:rPr>
@@ -776,13 +776,13 @@
               <w:noProof/>
             </w:rPr>
           </w:pPr>
-          <w:hyperlink w:anchor="_Toc402022781" w:history="1">
+          <w:hyperlink w:anchor="_Toc402051775" w:history="1">
             <w:r>
               <w:rPr>
                 <w:rStyle w:val="Hyperlink"/>
                 <w:noProof/>
               </w:rPr>
-              <w:t>Use Case Diagrams</w:t>
+              <w:t>Use Case Diagram</w:t>
             </w:r>
             <w:r>
               <w:rPr>
@@ -803,7 +803,7 @@
                 <w:noProof/>
                 <w:webHidden/>
               </w:rPr>
-              <w:instrText xml:space="preserve"> PAGEREF _Toc402022781 \h </w:instrText>
+              <w:instrText xml:space="preserve"> PAGEREF _Toc402051775 \h </w:instrText>
             </w:r>
             <w:r>
               <w:rPr>
@@ -845,7 +845,7 @@
               <w:noProof/>
             </w:rPr>
           </w:pPr>
-          <w:hyperlink w:anchor="_Toc402022782" w:history="1">
+          <w:hyperlink w:anchor="_Toc402051776" w:history="1">
             <w:r>
               <w:rPr>
                 <w:rStyle w:val="Hyperlink"/>
@@ -872,7 +872,7 @@
                 <w:noProof/>
                 <w:webHidden/>
               </w:rPr>
-              <w:instrText xml:space="preserve"> PAGEREF _Toc402022782 \h </w:instrText>
+              <w:instrText xml:space="preserve"> PAGEREF _Toc402051776 \h </w:instrText>
             </w:r>
             <w:r>
               <w:rPr>
@@ -892,7 +892,7 @@
                 <w:noProof/>
                 <w:webHidden/>
               </w:rPr>
-              <w:t>5</w:t>
+              <w:t>6</w:t>
             </w:r>
             <w:r>
               <w:rPr>
@@ -914,7 +914,7 @@
               <w:noProof/>
             </w:rPr>
           </w:pPr>
-          <w:hyperlink w:anchor="_Toc402022783" w:history="1">
+          <w:hyperlink w:anchor="_Toc402051777" w:history="1">
             <w:r>
               <w:rPr>
                 <w:rStyle w:val="Hyperlink"/>
@@ -941,7 +941,7 @@
                 <w:noProof/>
                 <w:webHidden/>
               </w:rPr>
-              <w:instrText xml:space="preserve"> PAGEREF _Toc402022783 \h </w:instrText>
+              <w:instrText xml:space="preserve"> PAGEREF _Toc402051777 \h </w:instrText>
             </w:r>
             <w:r>
               <w:rPr>
@@ -983,13 +983,13 @@
               <w:noProof/>
             </w:rPr>
           </w:pPr>
-          <w:hyperlink w:anchor="_Toc402022784" w:history="1">
+          <w:hyperlink w:anchor="_Toc402051778" w:history="1">
             <w:r>
               <w:rPr>
                 <w:rStyle w:val="Hyperlink"/>
                 <w:noProof/>
               </w:rPr>
-              <w:t>Risk Analysis and Reduction</w:t>
+              <w:t>Additional Discussion With Customer</w:t>
             </w:r>
             <w:r>
               <w:rPr>
@@ -1010,7 +1010,7 @@
                 <w:noProof/>
                 <w:webHidden/>
               </w:rPr>
-              <w:instrText xml:space="preserve"> PAGEREF _Toc402022784 \h </w:instrText>
+              <w:instrText xml:space="preserve"> PAGEREF _Toc402051778 \h </w:instrText>
             </w:r>
             <w:r>
               <w:rPr>
@@ -1030,7 +1030,7 @@
                 <w:noProof/>
                 <w:webHidden/>
               </w:rPr>
-              <w:t>7</w:t>
+              <w:t>8</w:t>
             </w:r>
             <w:r>
               <w:rPr>
@@ -1052,13 +1052,13 @@
               <w:noProof/>
             </w:rPr>
           </w:pPr>
-          <w:hyperlink w:anchor="_Toc402022785" w:history="1">
+          <w:hyperlink w:anchor="_Toc402051779" w:history="1">
             <w:r>
               <w:rPr>
                 <w:rStyle w:val="Hyperlink"/>
                 <w:noProof/>
               </w:rPr>
-              <w:t>Use of Design Principles</w:t>
+              <w:t>Risk Analysis and Reduction</w:t>
             </w:r>
             <w:r>
               <w:rPr>
@@ -1079,7 +1079,7 @@
                 <w:noProof/>
                 <w:webHidden/>
               </w:rPr>
-              <w:instrText xml:space="preserve"> PAGEREF _Toc402022785 \h </w:instrText>
+              <w:instrText xml:space="preserve"> PAGEREF _Toc402051779 \h </w:instrText>
             </w:r>
             <w:r>
               <w:rPr>
@@ -1099,7 +1099,7 @@
                 <w:noProof/>
                 <w:webHidden/>
               </w:rPr>
-              <w:t>7</w:t>
+              <w:t>8</w:t>
             </w:r>
             <w:r>
               <w:rPr>
@@ -1121,13 +1121,13 @@
               <w:noProof/>
             </w:rPr>
           </w:pPr>
-          <w:hyperlink w:anchor="_Toc402022786" w:history="1">
+          <w:hyperlink w:anchor="_Toc402051780" w:history="1">
             <w:r>
               <w:rPr>
                 <w:rStyle w:val="Hyperlink"/>
                 <w:noProof/>
               </w:rPr>
-              <w:t>Mock Scenarios of System Interaction</w:t>
+              <w:t>Use of Design Principles</w:t>
             </w:r>
             <w:r>
               <w:rPr>
@@ -1148,7 +1148,7 @@
                 <w:noProof/>
                 <w:webHidden/>
               </w:rPr>
-              <w:instrText xml:space="preserve"> PAGEREF _Toc402022786 \h </w:instrText>
+              <w:instrText xml:space="preserve"> PAGEREF _Toc402051780 \h </w:instrText>
             </w:r>
             <w:r>
               <w:rPr>
@@ -1168,7 +1168,7 @@
                 <w:noProof/>
                 <w:webHidden/>
               </w:rPr>
-              <w:t>7</w:t>
+              <w:t>8</w:t>
             </w:r>
             <w:r>
               <w:rPr>
@@ -1190,12 +1190,81 @@
               <w:noProof/>
             </w:rPr>
           </w:pPr>
-          <w:hyperlink w:anchor="_Toc402022787" w:history="1">
+          <w:hyperlink w:anchor="_Toc402051781" w:history="1">
             <w:r>
               <w:rPr>
                 <w:rStyle w:val="Hyperlink"/>
                 <w:noProof/>
               </w:rPr>
+              <w:t>Mock Scenarios of System Interaction</w:t>
+            </w:r>
+            <w:r>
+              <w:rPr>
+                <w:noProof/>
+                <w:webHidden/>
+              </w:rPr>
+              <w:tab/>
+            </w:r>
+            <w:r>
+              <w:rPr>
+                <w:noProof/>
+                <w:webHidden/>
+              </w:rPr>
+              <w:fldChar w:fldCharType="begin"/>
+            </w:r>
+            <w:r>
+              <w:rPr>
+                <w:noProof/>
+                <w:webHidden/>
+              </w:rPr>
+              <w:instrText xml:space="preserve"> PAGEREF _Toc402051781 \h </w:instrText>
+            </w:r>
+            <w:r>
+              <w:rPr>
+                <w:noProof/>
+                <w:webHidden/>
+              </w:rPr>
+            </w:r>
+            <w:r>
+              <w:rPr>
+                <w:noProof/>
+                <w:webHidden/>
+              </w:rPr>
+              <w:fldChar w:fldCharType="separate"/>
+            </w:r>
+            <w:r>
+              <w:rPr>
+                <w:noProof/>
+                <w:webHidden/>
+              </w:rPr>
+              <w:t>8</w:t>
+            </w:r>
+            <w:r>
+              <w:rPr>
+                <w:noProof/>
+                <w:webHidden/>
+              </w:rPr>
+              <w:fldChar w:fldCharType="end"/>
+            </w:r>
+          </w:hyperlink>
+        </w:p>
+        <w:p>
+          <w:pPr>
+            <w:pStyle w:val="TOC1"/>
+            <w:tabs>
+              <w:tab w:val="right" w:leader="dot" w:pos="9350"/>
+            </w:tabs>
+            <w:rPr>
+              <w:rFonts w:eastAsiaTheme="minorEastAsia"/>
+              <w:noProof/>
+            </w:rPr>
+          </w:pPr>
+          <w:hyperlink w:anchor="_Toc402051782" w:history="1">
+            <w:r>
+              <w:rPr>
+                <w:rStyle w:val="Hyperlink"/>
+                <w:noProof/>
+              </w:rPr>
               <w:t>Appendix A: References</w:t>
             </w:r>
             <w:r>
@@ -1217,7 +1286,7 @@
                 <w:noProof/>
                 <w:webHidden/>
               </w:rPr>
-              <w:instrText xml:space="preserve"> PAGEREF _Toc402022787 \h </w:instrText>
+              <w:instrText xml:space="preserve"> PAGEREF _Toc402051782 \h </w:instrText>
             </w:r>
             <w:r>
               <w:rPr>
@@ -1237,7 +1306,7 @@
                 <w:noProof/>
                 <w:webHidden/>
               </w:rPr>
-              <w:t>8</w:t>
+              <w:t>9</w:t>
             </w:r>
             <w:r>
               <w:rPr>
@@ -1305,7 +1374,7 @@
       <w:r>
         <w:fldChar w:fldCharType="separate"/>
       </w:r>
-      <w:hyperlink w:anchor="_Toc402022788" w:history="1">
+      <w:hyperlink w:anchor="_Toc402051783" w:history="1">
         <w:r>
           <w:rPr>
             <w:rStyle w:val="Hyperlink"/>
@@ -1332,7 +1401,7 @@
             <w:noProof/>
             <w:webHidden/>
           </w:rPr>
-          <w:instrText xml:space="preserve"> PAGEREF _Toc402022788 \h </w:instrText>
+          <w:instrText xml:space="preserve"> PAGEREF _Toc402051783 \h </w:instrText>
         </w:r>
         <w:r>
           <w:rPr>
@@ -1374,7 +1443,7 @@
           <w:noProof/>
         </w:rPr>
       </w:pPr>
-      <w:hyperlink w:anchor="_Toc402022789" w:history="1">
+      <w:hyperlink w:anchor="_Toc402051784" w:history="1">
         <w:r>
           <w:rPr>
             <w:rStyle w:val="Hyperlink"/>
@@ -1401,7 +1470,7 @@
             <w:noProof/>
             <w:webHidden/>
           </w:rPr>
-          <w:instrText xml:space="preserve"> PAGEREF _Toc402022789 \h </w:instrText>
+          <w:instrText xml:space="preserve"> PAGEREF _Toc402051784 \h </w:instrText>
         </w:r>
         <w:r>
           <w:rPr>
@@ -1457,7 +1526,7 @@
       <w:pPr>
         <w:pStyle w:val="Heading1"/>
       </w:pPr>
-      <w:bookmarkStart w:id="0" w:name="_Toc402022775"/>
+      <w:bookmarkStart w:id="0" w:name="_Toc402051769"/>
       <w:r>
         <w:lastRenderedPageBreak/>
         <w:t>Introduction</w:t>
@@ -1512,7 +1581,7 @@
       <w:pPr>
         <w:pStyle w:val="Heading1"/>
       </w:pPr>
-      <w:bookmarkStart w:id="1" w:name="_Toc402022776"/>
+      <w:bookmarkStart w:id="1" w:name="_Toc402051770"/>
       <w:r>
         <w:lastRenderedPageBreak/>
         <w:t>Problem Statement</w:t>
@@ -1565,7 +1634,7 @@
       <w:pPr>
         <w:pStyle w:val="Heading1"/>
       </w:pPr>
-      <w:bookmarkStart w:id="2" w:name="_Toc402022777"/>
+      <w:bookmarkStart w:id="2" w:name="_Toc402051771"/>
       <w:r>
         <w:t>Discussion With Customer</w:t>
       </w:r>
@@ -1580,7 +1649,7 @@
       <w:pPr>
         <w:pStyle w:val="Heading1"/>
       </w:pPr>
-      <w:bookmarkStart w:id="3" w:name="_Toc402022778"/>
+      <w:bookmarkStart w:id="3" w:name="_Toc402051772"/>
       <w:r>
         <w:t>Commonality</w:t>
       </w:r>
@@ -1659,7 +1728,7 @@
       <w:pPr>
         <w:pStyle w:val="Heading1"/>
       </w:pPr>
-      <w:bookmarkStart w:id="4" w:name="_Toc402022779"/>
+      <w:bookmarkStart w:id="4" w:name="_Toc402051773"/>
       <w:r>
         <w:lastRenderedPageBreak/>
         <w:t>Features List</w:t>
@@ -1991,7 +2060,7 @@
       <w:pPr>
         <w:pStyle w:val="Heading1"/>
       </w:pPr>
-      <w:bookmarkStart w:id="5" w:name="_Toc402022780"/>
+      <w:bookmarkStart w:id="5" w:name="_Toc402051774"/>
       <w:r>
         <w:t>Domain Analysis</w:t>
       </w:r>
@@ -2003,9 +2072,9 @@
       <w:pPr>
         <w:pStyle w:val="Heading1"/>
       </w:pPr>
-      <w:bookmarkStart w:id="6" w:name="_Toc402022781"/>
-      <w:r>
-        <w:t>Use Case Diagrams</w:t>
+      <w:bookmarkStart w:id="6" w:name="_Toc402051775"/>
+      <w:r>
+        <w:t>Use Case Diagram</w:t>
       </w:r>
       <w:bookmarkEnd w:id="6"/>
     </w:p>
@@ -2222,8 +2291,8 @@
         <w:pStyle w:val="Caption"/>
         <w:jc w:val="center"/>
       </w:pPr>
-      <w:bookmarkStart w:id="7" w:name="_Toc402022788"/>
-      <w:bookmarkStart w:id="8" w:name="_Ref402023003"/>
+      <w:bookmarkStart w:id="7" w:name="_Ref402023003"/>
+      <w:bookmarkStart w:id="8" w:name="_Toc402051783"/>
       <w:r>
         <w:t xml:space="preserve">Figure </w:t>
       </w:r>
@@ -2235,25 +2304,25 @@
           <w:t>1</w:t>
         </w:r>
       </w:fldSimple>
+      <w:bookmarkEnd w:id="7"/>
+      <w:r>
+        <w:t xml:space="preserve">: </w:t>
+      </w:r>
+      <w:proofErr w:type="spellStart"/>
+      <w:r>
+        <w:t>MakerStore</w:t>
+      </w:r>
+      <w:proofErr w:type="spellEnd"/>
+      <w:r>
+        <w:t xml:space="preserve"> Use Case Diagram</w:t>
+      </w:r>
       <w:bookmarkEnd w:id="8"/>
-      <w:r>
-        <w:t xml:space="preserve">: </w:t>
-      </w:r>
-      <w:proofErr w:type="spellStart"/>
-      <w:r>
-        <w:t>MakerStore</w:t>
-      </w:r>
-      <w:proofErr w:type="spellEnd"/>
-      <w:r>
-        <w:t xml:space="preserve"> Use Case Diagram</w:t>
-      </w:r>
-      <w:bookmarkEnd w:id="7"/>
     </w:p>
     <w:p>
       <w:pPr>
         <w:pStyle w:val="Heading1"/>
       </w:pPr>
-      <w:bookmarkStart w:id="9" w:name="_Toc402022782"/>
+      <w:bookmarkStart w:id="9" w:name="_Toc402051776"/>
       <w:r>
         <w:lastRenderedPageBreak/>
         <w:t>Design Pattern Selection</w:t>
@@ -2360,7 +2429,7 @@
       </w:pPr>
       <w:bookmarkStart w:id="10" w:name="_Ref401672314"/>
       <w:bookmarkStart w:id="11" w:name="_Ref401672306"/>
-      <w:bookmarkStart w:id="12" w:name="_Toc402022789"/>
+      <w:bookmarkStart w:id="12" w:name="_Toc402051784"/>
       <w:r>
         <w:t xml:space="preserve">Figure </w:t>
       </w:r>
@@ -2455,7 +2524,7 @@
       <w:pPr>
         <w:pStyle w:val="Heading1"/>
       </w:pPr>
-      <w:bookmarkStart w:id="13" w:name="_Toc402022783"/>
+      <w:bookmarkStart w:id="13" w:name="_Toc402051777"/>
       <w:r>
         <w:t>Determining the Architectural</w:t>
       </w:r>
@@ -2463,6 +2532,258 @@
         <w:t xml:space="preserve"> Significance of Components</w:t>
       </w:r>
       <w:bookmarkEnd w:id="13"/>
+    </w:p>
+    <w:p/>
+    <w:p>
+      <w:r>
+        <w:t xml:space="preserve">To select which feature to begin with, our team looked at each feature and asked the Three Q's of architecture: </w:t>
+      </w:r>
+    </w:p>
+    <w:p>
+      <w:pPr>
+        <w:numPr>
+          <w:ilvl w:val="0"/>
+          <w:numId w:val="7"/>
+        </w:numPr>
+      </w:pPr>
+      <w:r>
+        <w:t xml:space="preserve">Is it the essence of the system? </w:t>
+      </w:r>
+    </w:p>
+    <w:p>
+      <w:pPr>
+        <w:numPr>
+          <w:ilvl w:val="0"/>
+          <w:numId w:val="7"/>
+        </w:numPr>
+      </w:pPr>
+      <w:r>
+        <w:t>What does the feature mean?</w:t>
+      </w:r>
+    </w:p>
+    <w:p>
+      <w:pPr>
+        <w:numPr>
+          <w:ilvl w:val="0"/>
+          <w:numId w:val="7"/>
+        </w:numPr>
+      </w:pPr>
+      <w:r>
+        <w:t>How do you implement the feature?</w:t>
+      </w:r>
+    </w:p>
+    <w:p>
+      <w:r>
+        <w:t xml:space="preserve">A feature is deemed architecturally significant if it is either the essence of the system, the meaning of the feature is unclear to the developers, the developers are unsure of how to implement the feature, or any combination of the previous three. Neither of the Three Q's carries more significance than the other and thus asking these questions only gives us an </w:t>
+      </w:r>
+      <w:proofErr w:type="spellStart"/>
+      <w:r>
+        <w:t>unweighted</w:t>
+      </w:r>
+      <w:proofErr w:type="spellEnd"/>
+      <w:r>
+        <w:t xml:space="preserve"> list of the most architecturally significant features.</w:t>
+      </w:r>
+    </w:p>
+    <w:p>
+      <w:r>
+        <w:t>The features that have been determined to be the essence of the system are</w:t>
+      </w:r>
+      <w:r>
+        <w:t>:</w:t>
+      </w:r>
+      <w:r>
+        <w:t xml:space="preserve"> the user accounts</w:t>
+      </w:r>
+      <w:r>
+        <w:t>,</w:t>
+      </w:r>
+      <w:r>
+        <w:t xml:space="preserve"> the product listings</w:t>
+      </w:r>
+      <w:r>
+        <w:t>, and the home page</w:t>
+      </w:r>
+      <w:r>
+        <w:t xml:space="preserve">. User accounts are the core of the system. Without users, new content cannot be generated and Macon area makers will not be able to display their crafts. Just like a </w:t>
+      </w:r>
+      <w:proofErr w:type="spellStart"/>
+      <w:r>
+        <w:t>makerspace</w:t>
+      </w:r>
+      <w:proofErr w:type="spellEnd"/>
+      <w:r>
+        <w:t xml:space="preserve"> without makers is just an empty building, a </w:t>
+      </w:r>
+      <w:proofErr w:type="spellStart"/>
+      <w:r>
+        <w:t>makerstore</w:t>
+      </w:r>
+      <w:proofErr w:type="spellEnd"/>
+      <w:r>
+        <w:t xml:space="preserve"> without makers is just a blank website. </w:t>
+      </w:r>
+      <w:r>
+        <w:t>Adding to</w:t>
+      </w:r>
+      <w:r>
+        <w:t xml:space="preserve"> this point, a store without items is just an empty building. </w:t>
+      </w:r>
+      <w:r>
+        <w:t xml:space="preserve">This means that the </w:t>
+      </w:r>
+      <w:r>
+        <w:lastRenderedPageBreak/>
+        <w:t xml:space="preserve">product listings are also essential to the system. However, the system can still operate to a certain extent with only user accounts. Makers will still be able to describe their craft and promote themselves without the ability to post listing for their products. </w:t>
+      </w:r>
+      <w:r>
+        <w:t xml:space="preserve">Finally, the home page acts as the main access point of the system. It will contain a description of the site, links to all of the other features, and a link to </w:t>
+      </w:r>
+      <w:proofErr w:type="spellStart"/>
+      <w:r>
+        <w:t>SparkMacon's</w:t>
+      </w:r>
+      <w:proofErr w:type="spellEnd"/>
+      <w:r>
+        <w:t xml:space="preserve"> website. This access point is especially important for users who are not familiar with what the system's goals are or the </w:t>
+      </w:r>
+      <w:proofErr w:type="spellStart"/>
+      <w:r>
+        <w:t>makerspace</w:t>
+      </w:r>
+      <w:proofErr w:type="spellEnd"/>
+      <w:r>
+        <w:t xml:space="preserve"> that is </w:t>
+      </w:r>
+      <w:r>
+        <w:t>supporting</w:t>
+      </w:r>
+      <w:r>
+        <w:t xml:space="preserve"> it. </w:t>
+      </w:r>
+    </w:p>
+    <w:p>
+      <w:r>
+        <w:t xml:space="preserve">The product listing was a feature that our development team needed clarification on to get a better understanding of. Some of the components of this feature that our team is unsure of are: product categories, </w:t>
+      </w:r>
+      <w:r>
+        <w:t xml:space="preserve">listing formatting, </w:t>
+      </w:r>
+      <w:r>
+        <w:t xml:space="preserve"> </w:t>
+      </w:r>
+      <w:r>
+        <w:t xml:space="preserve">and whether the customer would want similar products to be listed. Since product categories should not be something that a user can add or remove, there needs to be a set list of available categories that a product can be. Our team will need to be given this list in order to develop the database that will store </w:t>
+      </w:r>
+      <w:r>
+        <w:t xml:space="preserve">product information.  Once the categories are determined, our team will need to know what format the product information should be presented in. This includes the layout of the web page as well as what information should be presented to users (such as description, posting user, or price). When performing the commonality and variability analysis of the system, our team noticed that almost every online store service implemented some form of a related products function. We will need to discuss this idea with the client to see if it would be an addition to the product feature that they would be interested in adopting. </w:t>
+      </w:r>
+    </w:p>
+    <w:p>
+      <w:r>
+        <w:t xml:space="preserve">The user account was a feature that our development team was unsure of how to implement. </w:t>
+      </w:r>
+      <w:r>
+        <w:t xml:space="preserve">Since our team does not have experience with handling user authentication and protection, it is a feature that we will need to thoroughly research, experiment with, and test. User security is very important because user accounts will contain personal information, such as credit card information. Aside from </w:t>
+      </w:r>
+      <w:r>
+        <w:t xml:space="preserve">the </w:t>
+      </w:r>
+      <w:r>
+        <w:t>security</w:t>
+      </w:r>
+      <w:r>
+        <w:t xml:space="preserve"> aspects</w:t>
+      </w:r>
+      <w:r>
+        <w:t xml:space="preserve">, the process for creating an account must be </w:t>
+      </w:r>
+      <w:r>
+        <w:t xml:space="preserve">intuitive and not overly intrusive. Our team will research the most effective ways to facilitate the process of creating and managing accounts and account information. </w:t>
+      </w:r>
+    </w:p>
+    <w:p>
+      <w:r>
+        <w:t>After analyzing these Three Q's, our team determined that the most architecturally significant features of the system were: the user account , the prod</w:t>
+      </w:r>
+      <w:r>
+        <w:t xml:space="preserve">uct listing, and the home page. </w:t>
+      </w:r>
+      <w:r>
+        <w:t>T</w:t>
+      </w:r>
+      <w:r>
+        <w:t>he community involvement functionalities were</w:t>
+      </w:r>
+      <w:r>
+        <w:t xml:space="preserve"> not deemed</w:t>
+      </w:r>
+      <w:r>
+        <w:t xml:space="preserve"> </w:t>
+      </w:r>
+      <w:r>
+        <w:t>architecturally significant</w:t>
+      </w:r>
+      <w:r>
+        <w:t xml:space="preserve"> for the following reasons:</w:t>
+      </w:r>
+    </w:p>
+    <w:p>
+      <w:pPr>
+        <w:numPr>
+          <w:ilvl w:val="0"/>
+          <w:numId w:val="8"/>
+        </w:numPr>
+      </w:pPr>
+      <w:r>
+        <w:t xml:space="preserve">These functionalities were </w:t>
+      </w:r>
+      <w:r>
+        <w:t>regarded as nice-to-haves</w:t>
+      </w:r>
+      <w:r>
+        <w:t xml:space="preserve"> and thus non-essential to the system</w:t>
+      </w:r>
+    </w:p>
+    <w:p>
+      <w:pPr>
+        <w:numPr>
+          <w:ilvl w:val="0"/>
+          <w:numId w:val="8"/>
+        </w:numPr>
+      </w:pPr>
+      <w:r>
+        <w:t xml:space="preserve">The meaning of the functionalities (such as the forums) were clear and obvious </w:t>
+      </w:r>
+    </w:p>
+    <w:p>
+      <w:pPr>
+        <w:numPr>
+          <w:ilvl w:val="0"/>
+          <w:numId w:val="8"/>
+        </w:numPr>
+      </w:pPr>
+      <w:r>
+        <w:t xml:space="preserve">The implementation was well within our team's capabilities </w:t>
+      </w:r>
+    </w:p>
+    <w:p>
+      <w:pPr>
+        <w:ind w:left="30"/>
+      </w:pPr>
+      <w:r>
+        <w:t xml:space="preserve">Determining these architecturally significant components narrowed down the list of features to help our team find an appropriate starting place that would help to reduce the overall risk of the development. </w:t>
+      </w:r>
+    </w:p>
+    <w:p>
+      <w:pPr>
+        <w:pStyle w:val="Heading1"/>
+      </w:pPr>
+      <w:bookmarkStart w:id="14" w:name="_Toc402051778"/>
+      <w:r>
+        <w:t>Additional Discussion With Customer</w:t>
+      </w:r>
+      <w:bookmarkEnd w:id="14"/>
     </w:p>
     <w:p/>
     <w:p/>
@@ -2470,11 +2791,11 @@
       <w:pPr>
         <w:pStyle w:val="Heading1"/>
       </w:pPr>
-      <w:bookmarkStart w:id="14" w:name="_Toc402022784"/>
+      <w:bookmarkStart w:id="15" w:name="_Toc402051779"/>
       <w:r>
         <w:t>Risk Analysis and Reduction</w:t>
       </w:r>
-      <w:bookmarkEnd w:id="14"/>
+      <w:bookmarkEnd w:id="15"/>
     </w:p>
     <w:p/>
     <w:p/>
@@ -2482,11 +2803,11 @@
       <w:pPr>
         <w:pStyle w:val="Heading1"/>
       </w:pPr>
-      <w:bookmarkStart w:id="15" w:name="_Toc402022785"/>
+      <w:bookmarkStart w:id="16" w:name="_Toc402051780"/>
       <w:r>
         <w:t>Use of Design Principles</w:t>
       </w:r>
-      <w:bookmarkEnd w:id="15"/>
+      <w:bookmarkEnd w:id="16"/>
     </w:p>
     <w:p/>
     <w:p/>
@@ -2494,11 +2815,11 @@
       <w:pPr>
         <w:pStyle w:val="Heading1"/>
       </w:pPr>
-      <w:bookmarkStart w:id="16" w:name="_Toc402022786"/>
+      <w:bookmarkStart w:id="17" w:name="_Toc402051781"/>
       <w:r>
         <w:t>Mock Scenarios of System Interaction</w:t>
       </w:r>
-      <w:bookmarkEnd w:id="16"/>
+      <w:bookmarkEnd w:id="17"/>
       <w:r>
         <w:t xml:space="preserve"> </w:t>
       </w:r>
@@ -2514,12 +2835,12 @@
       <w:pPr>
         <w:pStyle w:val="Heading1"/>
       </w:pPr>
-      <w:bookmarkStart w:id="17" w:name="_Toc402022787"/>
+      <w:bookmarkStart w:id="18" w:name="_Toc402051782"/>
       <w:r>
         <w:lastRenderedPageBreak/>
         <w:t>Appendix A: References</w:t>
       </w:r>
-      <w:bookmarkEnd w:id="17"/>
+      <w:bookmarkEnd w:id="18"/>
     </w:p>
     <w:p/>
     <w:p>
@@ -2664,7 +2985,7 @@
             <w:rPr>
               <w:noProof/>
             </w:rPr>
-            <w:t>4</w:t>
+            <w:t>8</w:t>
           </w:r>
         </w:fldSimple>
       </w:p>
@@ -3040,6 +3361,119 @@
     </w:lvl>
   </w:abstractNum>
   <w:abstractNum w:abstractNumId="4">
+    <w:nsid w:val="493D6739"/>
+    <w:multiLevelType w:val="hybridMultilevel"/>
+    <w:tmpl w:val="8C1A6A2A"/>
+    <w:lvl w:ilvl="0" w:tplc="04090001">
+      <w:start w:val="1"/>
+      <w:numFmt w:val="bullet"/>
+      <w:lvlText w:val=""/>
+      <w:lvlJc w:val="left"/>
+      <w:pPr>
+        <w:ind w:left="720" w:hanging="360"/>
+      </w:pPr>
+      <w:rPr>
+        <w:rFonts w:ascii="Symbol" w:hAnsi="Symbol" w:hint="default"/>
+      </w:rPr>
+    </w:lvl>
+    <w:lvl w:ilvl="1" w:tplc="04090003" w:tentative="1">
+      <w:start w:val="1"/>
+      <w:numFmt w:val="bullet"/>
+      <w:lvlText w:val="o"/>
+      <w:lvlJc w:val="left"/>
+      <w:pPr>
+        <w:ind w:left="1440" w:hanging="360"/>
+      </w:pPr>
+      <w:rPr>
+        <w:rFonts w:ascii="Courier New" w:hAnsi="Courier New" w:cs="Courier New" w:hint="default"/>
+      </w:rPr>
+    </w:lvl>
+    <w:lvl w:ilvl="2" w:tplc="04090005" w:tentative="1">
+      <w:start w:val="1"/>
+      <w:numFmt w:val="bullet"/>
+      <w:lvlText w:val=""/>
+      <w:lvlJc w:val="left"/>
+      <w:pPr>
+        <w:ind w:left="2160" w:hanging="360"/>
+      </w:pPr>
+      <w:rPr>
+        <w:rFonts w:ascii="Wingdings" w:hAnsi="Wingdings" w:hint="default"/>
+      </w:rPr>
+    </w:lvl>
+    <w:lvl w:ilvl="3" w:tplc="04090001" w:tentative="1">
+      <w:start w:val="1"/>
+      <w:numFmt w:val="bullet"/>
+      <w:lvlText w:val=""/>
+      <w:lvlJc w:val="left"/>
+      <w:pPr>
+        <w:ind w:left="2880" w:hanging="360"/>
+      </w:pPr>
+      <w:rPr>
+        <w:rFonts w:ascii="Symbol" w:hAnsi="Symbol" w:hint="default"/>
+      </w:rPr>
+    </w:lvl>
+    <w:lvl w:ilvl="4" w:tplc="04090003" w:tentative="1">
+      <w:start w:val="1"/>
+      <w:numFmt w:val="bullet"/>
+      <w:lvlText w:val="o"/>
+      <w:lvlJc w:val="left"/>
+      <w:pPr>
+        <w:ind w:left="3600" w:hanging="360"/>
+      </w:pPr>
+      <w:rPr>
+        <w:rFonts w:ascii="Courier New" w:hAnsi="Courier New" w:cs="Courier New" w:hint="default"/>
+      </w:rPr>
+    </w:lvl>
+    <w:lvl w:ilvl="5" w:tplc="04090005" w:tentative="1">
+      <w:start w:val="1"/>
+      <w:numFmt w:val="bullet"/>
+      <w:lvlText w:val=""/>
+      <w:lvlJc w:val="left"/>
+      <w:pPr>
+        <w:ind w:left="4320" w:hanging="360"/>
+      </w:pPr>
+      <w:rPr>
+        <w:rFonts w:ascii="Wingdings" w:hAnsi="Wingdings" w:hint="default"/>
+      </w:rPr>
+    </w:lvl>
+    <w:lvl w:ilvl="6" w:tplc="04090001" w:tentative="1">
+      <w:start w:val="1"/>
+      <w:numFmt w:val="bullet"/>
+      <w:lvlText w:val=""/>
+      <w:lvlJc w:val="left"/>
+      <w:pPr>
+        <w:ind w:left="5040" w:hanging="360"/>
+      </w:pPr>
+      <w:rPr>
+        <w:rFonts w:ascii="Symbol" w:hAnsi="Symbol" w:hint="default"/>
+      </w:rPr>
+    </w:lvl>
+    <w:lvl w:ilvl="7" w:tplc="04090003" w:tentative="1">
+      <w:start w:val="1"/>
+      <w:numFmt w:val="bullet"/>
+      <w:lvlText w:val="o"/>
+      <w:lvlJc w:val="left"/>
+      <w:pPr>
+        <w:ind w:left="5760" w:hanging="360"/>
+      </w:pPr>
+      <w:rPr>
+        <w:rFonts w:ascii="Courier New" w:hAnsi="Courier New" w:cs="Courier New" w:hint="default"/>
+      </w:rPr>
+    </w:lvl>
+    <w:lvl w:ilvl="8" w:tplc="04090005" w:tentative="1">
+      <w:start w:val="1"/>
+      <w:numFmt w:val="bullet"/>
+      <w:lvlText w:val=""/>
+      <w:lvlJc w:val="left"/>
+      <w:pPr>
+        <w:ind w:left="6480" w:hanging="360"/>
+      </w:pPr>
+      <w:rPr>
+        <w:rFonts w:ascii="Wingdings" w:hAnsi="Wingdings" w:hint="default"/>
+      </w:rPr>
+    </w:lvl>
+  </w:abstractNum>
+  <w:abstractNum w:abstractNumId="5">
     <w:nsid w:val="511E44BB"/>
     <w:multiLevelType w:val="hybridMultilevel"/>
     <w:tmpl w:val="B7C69EDC"/>
@@ -3152,7 +3586,120 @@
       </w:rPr>
     </w:lvl>
   </w:abstractNum>
-  <w:abstractNum w:abstractNumId="5">
+  <w:abstractNum w:abstractNumId="6">
+    <w:nsid w:val="52D50E13"/>
+    <w:multiLevelType w:val="hybridMultilevel"/>
+    <w:tmpl w:val="571433B0"/>
+    <w:lvl w:ilvl="0" w:tplc="04090001">
+      <w:start w:val="1"/>
+      <w:numFmt w:val="bullet"/>
+      <w:lvlText w:val=""/>
+      <w:lvlJc w:val="left"/>
+      <w:pPr>
+        <w:ind w:left="750" w:hanging="360"/>
+      </w:pPr>
+      <w:rPr>
+        <w:rFonts w:ascii="Symbol" w:hAnsi="Symbol" w:hint="default"/>
+      </w:rPr>
+    </w:lvl>
+    <w:lvl w:ilvl="1" w:tplc="04090003" w:tentative="1">
+      <w:start w:val="1"/>
+      <w:numFmt w:val="bullet"/>
+      <w:lvlText w:val="o"/>
+      <w:lvlJc w:val="left"/>
+      <w:pPr>
+        <w:ind w:left="1470" w:hanging="360"/>
+      </w:pPr>
+      <w:rPr>
+        <w:rFonts w:ascii="Courier New" w:hAnsi="Courier New" w:cs="Courier New" w:hint="default"/>
+      </w:rPr>
+    </w:lvl>
+    <w:lvl w:ilvl="2" w:tplc="04090005" w:tentative="1">
+      <w:start w:val="1"/>
+      <w:numFmt w:val="bullet"/>
+      <w:lvlText w:val=""/>
+      <w:lvlJc w:val="left"/>
+      <w:pPr>
+        <w:ind w:left="2190" w:hanging="360"/>
+      </w:pPr>
+      <w:rPr>
+        <w:rFonts w:ascii="Wingdings" w:hAnsi="Wingdings" w:hint="default"/>
+      </w:rPr>
+    </w:lvl>
+    <w:lvl w:ilvl="3" w:tplc="04090001" w:tentative="1">
+      <w:start w:val="1"/>
+      <w:numFmt w:val="bullet"/>
+      <w:lvlText w:val=""/>
+      <w:lvlJc w:val="left"/>
+      <w:pPr>
+        <w:ind w:left="2910" w:hanging="360"/>
+      </w:pPr>
+      <w:rPr>
+        <w:rFonts w:ascii="Symbol" w:hAnsi="Symbol" w:hint="default"/>
+      </w:rPr>
+    </w:lvl>
+    <w:lvl w:ilvl="4" w:tplc="04090003" w:tentative="1">
+      <w:start w:val="1"/>
+      <w:numFmt w:val="bullet"/>
+      <w:lvlText w:val="o"/>
+      <w:lvlJc w:val="left"/>
+      <w:pPr>
+        <w:ind w:left="3630" w:hanging="360"/>
+      </w:pPr>
+      <w:rPr>
+        <w:rFonts w:ascii="Courier New" w:hAnsi="Courier New" w:cs="Courier New" w:hint="default"/>
+      </w:rPr>
+    </w:lvl>
+    <w:lvl w:ilvl="5" w:tplc="04090005" w:tentative="1">
+      <w:start w:val="1"/>
+      <w:numFmt w:val="bullet"/>
+      <w:lvlText w:val=""/>
+      <w:lvlJc w:val="left"/>
+      <w:pPr>
+        <w:ind w:left="4350" w:hanging="360"/>
+      </w:pPr>
+      <w:rPr>
+        <w:rFonts w:ascii="Wingdings" w:hAnsi="Wingdings" w:hint="default"/>
+      </w:rPr>
+    </w:lvl>
+    <w:lvl w:ilvl="6" w:tplc="04090001" w:tentative="1">
+      <w:start w:val="1"/>
+      <w:numFmt w:val="bullet"/>
+      <w:lvlText w:val=""/>
+      <w:lvlJc w:val="left"/>
+      <w:pPr>
+        <w:ind w:left="5070" w:hanging="360"/>
+      </w:pPr>
+      <w:rPr>
+        <w:rFonts w:ascii="Symbol" w:hAnsi="Symbol" w:hint="default"/>
+      </w:rPr>
+    </w:lvl>
+    <w:lvl w:ilvl="7" w:tplc="04090003" w:tentative="1">
+      <w:start w:val="1"/>
+      <w:numFmt w:val="bullet"/>
+      <w:lvlText w:val="o"/>
+      <w:lvlJc w:val="left"/>
+      <w:pPr>
+        <w:ind w:left="5790" w:hanging="360"/>
+      </w:pPr>
+      <w:rPr>
+        <w:rFonts w:ascii="Courier New" w:hAnsi="Courier New" w:cs="Courier New" w:hint="default"/>
+      </w:rPr>
+    </w:lvl>
+    <w:lvl w:ilvl="8" w:tplc="04090005" w:tentative="1">
+      <w:start w:val="1"/>
+      <w:numFmt w:val="bullet"/>
+      <w:lvlText w:val=""/>
+      <w:lvlJc w:val="left"/>
+      <w:pPr>
+        <w:ind w:left="6510" w:hanging="360"/>
+      </w:pPr>
+      <w:rPr>
+        <w:rFonts w:ascii="Wingdings" w:hAnsi="Wingdings" w:hint="default"/>
+      </w:rPr>
+    </w:lvl>
+  </w:abstractNum>
+  <w:abstractNum w:abstractNumId="7">
     <w:nsid w:val="54FE63B0"/>
     <w:multiLevelType w:val="multilevel"/>
     <w:tmpl w:val="9328DA38"/>
@@ -3240,7 +3787,7 @@
     </w:lvl>
   </w:abstractNum>
   <w:num w:numId="1">
-    <w:abstractNumId w:val="5"/>
+    <w:abstractNumId w:val="7"/>
   </w:num>
   <w:num w:numId="2">
     <w:abstractNumId w:val="0"/>
@@ -3249,13 +3796,19 @@
     <w:abstractNumId w:val="3"/>
   </w:num>
   <w:num w:numId="4">
-    <w:abstractNumId w:val="4"/>
+    <w:abstractNumId w:val="5"/>
   </w:num>
   <w:num w:numId="5">
     <w:abstractNumId w:val="1"/>
   </w:num>
   <w:num w:numId="6">
     <w:abstractNumId w:val="2"/>
+  </w:num>
+  <w:num w:numId="7">
+    <w:abstractNumId w:val="4"/>
+  </w:num>
+  <w:num w:numId="8">
+    <w:abstractNumId w:val="6"/>
   </w:num>
 </w:numbering>
 </file>
@@ -3447,7 +4000,6 @@
   <w:style w:type="character" w:default="1" w:styleId="DefaultParagraphFont">
     <w:name w:val="Default Paragraph Font"/>
     <w:uiPriority w:val="1"/>
-    <w:semiHidden/>
     <w:unhideWhenUsed/>
   </w:style>
   <w:style w:type="table" w:default="1" w:styleId="TableNormal">
@@ -4039,7 +4591,7 @@
 </file>
 
 <file path=customXml/itemProps2.xml><?xml version="1.0" encoding="utf-8"?>
-<ds:datastoreItem xmlns:ds="http://schemas.openxmlformats.org/officeDocument/2006/customXml" ds:itemID="{E313FF6D-FE51-4094-924D-85874ED320D5}">
+<ds:datastoreItem xmlns:ds="http://schemas.openxmlformats.org/officeDocument/2006/customXml" ds:itemID="{74C5BFF8-C888-4D73-A741-7ECB4D27F0C9}">
   <ds:schemaRefs>
     <ds:schemaRef ds:uri="http://schemas.openxmlformats.org/officeDocument/2006/bibliography"/>
   </ds:schemaRefs>

</xml_diff>

<commit_message>
Added Risk Reduction and Analysis
Added a section for risk reduction and analysis. Also moved that section
up by one so that the paper flowed better.

Updated Readme and added specifics to it for Design Principles and
Scenarios.
</commit_message>
<xml_diff>
--- a/SSE 657 Project 2 - TCD JCR.docx
+++ b/SSE 657 Project 2 - TCD JCR.docx
@@ -362,7 +362,7 @@
           <w:r>
             <w:fldChar w:fldCharType="separate"/>
           </w:r>
-          <w:hyperlink w:anchor="_Toc402051769" w:history="1">
+          <w:hyperlink w:anchor="_Toc402090323" w:history="1">
             <w:r>
               <w:rPr>
                 <w:rStyle w:val="Hyperlink"/>
@@ -389,7 +389,7 @@
                 <w:noProof/>
                 <w:webHidden/>
               </w:rPr>
-              <w:instrText xml:space="preserve"> PAGEREF _Toc402051769 \h </w:instrText>
+              <w:instrText xml:space="preserve"> PAGEREF _Toc402090323 \h </w:instrText>
             </w:r>
             <w:r>
               <w:rPr>
@@ -431,7 +431,7 @@
               <w:noProof/>
             </w:rPr>
           </w:pPr>
-          <w:hyperlink w:anchor="_Toc402051770" w:history="1">
+          <w:hyperlink w:anchor="_Toc402090324" w:history="1">
             <w:r>
               <w:rPr>
                 <w:rStyle w:val="Hyperlink"/>
@@ -458,7 +458,7 @@
                 <w:noProof/>
                 <w:webHidden/>
               </w:rPr>
-              <w:instrText xml:space="preserve"> PAGEREF _Toc402051770 \h </w:instrText>
+              <w:instrText xml:space="preserve"> PAGEREF _Toc402090324 \h </w:instrText>
             </w:r>
             <w:r>
               <w:rPr>
@@ -500,7 +500,7 @@
               <w:noProof/>
             </w:rPr>
           </w:pPr>
-          <w:hyperlink w:anchor="_Toc402051771" w:history="1">
+          <w:hyperlink w:anchor="_Toc402090325" w:history="1">
             <w:r>
               <w:rPr>
                 <w:rStyle w:val="Hyperlink"/>
@@ -527,7 +527,7 @@
                 <w:noProof/>
                 <w:webHidden/>
               </w:rPr>
-              <w:instrText xml:space="preserve"> PAGEREF _Toc402051771 \h </w:instrText>
+              <w:instrText xml:space="preserve"> PAGEREF _Toc402090325 \h </w:instrText>
             </w:r>
             <w:r>
               <w:rPr>
@@ -569,7 +569,7 @@
               <w:noProof/>
             </w:rPr>
           </w:pPr>
-          <w:hyperlink w:anchor="_Toc402051772" w:history="1">
+          <w:hyperlink w:anchor="_Toc402090326" w:history="1">
             <w:r>
               <w:rPr>
                 <w:rStyle w:val="Hyperlink"/>
@@ -596,7 +596,7 @@
                 <w:noProof/>
                 <w:webHidden/>
               </w:rPr>
-              <w:instrText xml:space="preserve"> PAGEREF _Toc402051772 \h </w:instrText>
+              <w:instrText xml:space="preserve"> PAGEREF _Toc402090326 \h </w:instrText>
             </w:r>
             <w:r>
               <w:rPr>
@@ -638,7 +638,7 @@
               <w:noProof/>
             </w:rPr>
           </w:pPr>
-          <w:hyperlink w:anchor="_Toc402051773" w:history="1">
+          <w:hyperlink w:anchor="_Toc402090327" w:history="1">
             <w:r>
               <w:rPr>
                 <w:rStyle w:val="Hyperlink"/>
@@ -665,7 +665,7 @@
                 <w:noProof/>
                 <w:webHidden/>
               </w:rPr>
-              <w:instrText xml:space="preserve"> PAGEREF _Toc402051773 \h </w:instrText>
+              <w:instrText xml:space="preserve"> PAGEREF _Toc402090327 \h </w:instrText>
             </w:r>
             <w:r>
               <w:rPr>
@@ -707,7 +707,7 @@
               <w:noProof/>
             </w:rPr>
           </w:pPr>
-          <w:hyperlink w:anchor="_Toc402051774" w:history="1">
+          <w:hyperlink w:anchor="_Toc402090328" w:history="1">
             <w:r>
               <w:rPr>
                 <w:rStyle w:val="Hyperlink"/>
@@ -734,7 +734,7 @@
                 <w:noProof/>
                 <w:webHidden/>
               </w:rPr>
-              <w:instrText xml:space="preserve"> PAGEREF _Toc402051774 \h </w:instrText>
+              <w:instrText xml:space="preserve"> PAGEREF _Toc402090328 \h </w:instrText>
             </w:r>
             <w:r>
               <w:rPr>
@@ -776,7 +776,7 @@
               <w:noProof/>
             </w:rPr>
           </w:pPr>
-          <w:hyperlink w:anchor="_Toc402051775" w:history="1">
+          <w:hyperlink w:anchor="_Toc402090329" w:history="1">
             <w:r>
               <w:rPr>
                 <w:rStyle w:val="Hyperlink"/>
@@ -803,7 +803,7 @@
                 <w:noProof/>
                 <w:webHidden/>
               </w:rPr>
-              <w:instrText xml:space="preserve"> PAGEREF _Toc402051775 \h </w:instrText>
+              <w:instrText xml:space="preserve"> PAGEREF _Toc402090329 \h </w:instrText>
             </w:r>
             <w:r>
               <w:rPr>
@@ -845,7 +845,7 @@
               <w:noProof/>
             </w:rPr>
           </w:pPr>
-          <w:hyperlink w:anchor="_Toc402051776" w:history="1">
+          <w:hyperlink w:anchor="_Toc402090330" w:history="1">
             <w:r>
               <w:rPr>
                 <w:rStyle w:val="Hyperlink"/>
@@ -872,7 +872,7 @@
                 <w:noProof/>
                 <w:webHidden/>
               </w:rPr>
-              <w:instrText xml:space="preserve"> PAGEREF _Toc402051776 \h </w:instrText>
+              <w:instrText xml:space="preserve"> PAGEREF _Toc402090330 \h </w:instrText>
             </w:r>
             <w:r>
               <w:rPr>
@@ -914,7 +914,7 @@
               <w:noProof/>
             </w:rPr>
           </w:pPr>
-          <w:hyperlink w:anchor="_Toc402051777" w:history="1">
+          <w:hyperlink w:anchor="_Toc402090331" w:history="1">
             <w:r>
               <w:rPr>
                 <w:rStyle w:val="Hyperlink"/>
@@ -941,7 +941,7 @@
                 <w:noProof/>
                 <w:webHidden/>
               </w:rPr>
-              <w:instrText xml:space="preserve"> PAGEREF _Toc402051777 \h </w:instrText>
+              <w:instrText xml:space="preserve"> PAGEREF _Toc402090331 \h </w:instrText>
             </w:r>
             <w:r>
               <w:rPr>
@@ -983,13 +983,13 @@
               <w:noProof/>
             </w:rPr>
           </w:pPr>
-          <w:hyperlink w:anchor="_Toc402051778" w:history="1">
+          <w:hyperlink w:anchor="_Toc402090332" w:history="1">
             <w:r>
               <w:rPr>
                 <w:rStyle w:val="Hyperlink"/>
                 <w:noProof/>
               </w:rPr>
-              <w:t>Additional Discussion With Customer</w:t>
+              <w:t>Risk Analysis and Reduction</w:t>
             </w:r>
             <w:r>
               <w:rPr>
@@ -1010,7 +1010,7 @@
                 <w:noProof/>
                 <w:webHidden/>
               </w:rPr>
-              <w:instrText xml:space="preserve"> PAGEREF _Toc402051778 \h </w:instrText>
+              <w:instrText xml:space="preserve"> PAGEREF _Toc402090332 \h </w:instrText>
             </w:r>
             <w:r>
               <w:rPr>
@@ -1030,7 +1030,7 @@
                 <w:noProof/>
                 <w:webHidden/>
               </w:rPr>
-              <w:t>8</w:t>
+              <w:t>9</w:t>
             </w:r>
             <w:r>
               <w:rPr>
@@ -1052,13 +1052,13 @@
               <w:noProof/>
             </w:rPr>
           </w:pPr>
-          <w:hyperlink w:anchor="_Toc402051779" w:history="1">
+          <w:hyperlink w:anchor="_Toc402090333" w:history="1">
             <w:r>
               <w:rPr>
                 <w:rStyle w:val="Hyperlink"/>
                 <w:noProof/>
               </w:rPr>
-              <w:t>Risk Analysis and Reduction</w:t>
+              <w:t>Additional Discussion With Customer</w:t>
             </w:r>
             <w:r>
               <w:rPr>
@@ -1079,7 +1079,7 @@
                 <w:noProof/>
                 <w:webHidden/>
               </w:rPr>
-              <w:instrText xml:space="preserve"> PAGEREF _Toc402051779 \h </w:instrText>
+              <w:instrText xml:space="preserve"> PAGEREF _Toc402090333 \h </w:instrText>
             </w:r>
             <w:r>
               <w:rPr>
@@ -1099,7 +1099,7 @@
                 <w:noProof/>
                 <w:webHidden/>
               </w:rPr>
-              <w:t>8</w:t>
+              <w:t>9</w:t>
             </w:r>
             <w:r>
               <w:rPr>
@@ -1121,7 +1121,7 @@
               <w:noProof/>
             </w:rPr>
           </w:pPr>
-          <w:hyperlink w:anchor="_Toc402051780" w:history="1">
+          <w:hyperlink w:anchor="_Toc402090334" w:history="1">
             <w:r>
               <w:rPr>
                 <w:rStyle w:val="Hyperlink"/>
@@ -1148,7 +1148,7 @@
                 <w:noProof/>
                 <w:webHidden/>
               </w:rPr>
-              <w:instrText xml:space="preserve"> PAGEREF _Toc402051780 \h </w:instrText>
+              <w:instrText xml:space="preserve"> PAGEREF _Toc402090334 \h </w:instrText>
             </w:r>
             <w:r>
               <w:rPr>
@@ -1168,7 +1168,7 @@
                 <w:noProof/>
                 <w:webHidden/>
               </w:rPr>
-              <w:t>8</w:t>
+              <w:t>10</w:t>
             </w:r>
             <w:r>
               <w:rPr>
@@ -1190,7 +1190,7 @@
               <w:noProof/>
             </w:rPr>
           </w:pPr>
-          <w:hyperlink w:anchor="_Toc402051781" w:history="1">
+          <w:hyperlink w:anchor="_Toc402090335" w:history="1">
             <w:r>
               <w:rPr>
                 <w:rStyle w:val="Hyperlink"/>
@@ -1217,7 +1217,7 @@
                 <w:noProof/>
                 <w:webHidden/>
               </w:rPr>
-              <w:instrText xml:space="preserve"> PAGEREF _Toc402051781 \h </w:instrText>
+              <w:instrText xml:space="preserve"> PAGEREF _Toc402090335 \h </w:instrText>
             </w:r>
             <w:r>
               <w:rPr>
@@ -1237,7 +1237,7 @@
                 <w:noProof/>
                 <w:webHidden/>
               </w:rPr>
-              <w:t>8</w:t>
+              <w:t>10</w:t>
             </w:r>
             <w:r>
               <w:rPr>
@@ -1259,7 +1259,7 @@
               <w:noProof/>
             </w:rPr>
           </w:pPr>
-          <w:hyperlink w:anchor="_Toc402051782" w:history="1">
+          <w:hyperlink w:anchor="_Toc402090336" w:history="1">
             <w:r>
               <w:rPr>
                 <w:rStyle w:val="Hyperlink"/>
@@ -1286,7 +1286,7 @@
                 <w:noProof/>
                 <w:webHidden/>
               </w:rPr>
-              <w:instrText xml:space="preserve"> PAGEREF _Toc402051782 \h </w:instrText>
+              <w:instrText xml:space="preserve"> PAGEREF _Toc402090336 \h </w:instrText>
             </w:r>
             <w:r>
               <w:rPr>
@@ -1306,7 +1306,7 @@
                 <w:noProof/>
                 <w:webHidden/>
               </w:rPr>
-              <w:t>9</w:t>
+              <w:t>11</w:t>
             </w:r>
             <w:r>
               <w:rPr>
@@ -1374,7 +1374,7 @@
       <w:r>
         <w:fldChar w:fldCharType="separate"/>
       </w:r>
-      <w:hyperlink w:anchor="_Toc402051783" w:history="1">
+      <w:hyperlink w:anchor="_Toc402090337" w:history="1">
         <w:r>
           <w:rPr>
             <w:rStyle w:val="Hyperlink"/>
@@ -1401,7 +1401,7 @@
             <w:noProof/>
             <w:webHidden/>
           </w:rPr>
-          <w:instrText xml:space="preserve"> PAGEREF _Toc402051783 \h </w:instrText>
+          <w:instrText xml:space="preserve"> PAGEREF _Toc402090337 \h </w:instrText>
         </w:r>
         <w:r>
           <w:rPr>
@@ -1443,7 +1443,7 @@
           <w:noProof/>
         </w:rPr>
       </w:pPr>
-      <w:hyperlink w:anchor="_Toc402051784" w:history="1">
+      <w:hyperlink w:anchor="_Toc402090338" w:history="1">
         <w:r>
           <w:rPr>
             <w:rStyle w:val="Hyperlink"/>
@@ -1470,7 +1470,7 @@
             <w:noProof/>
             <w:webHidden/>
           </w:rPr>
-          <w:instrText xml:space="preserve"> PAGEREF _Toc402051784 \h </w:instrText>
+          <w:instrText xml:space="preserve"> PAGEREF _Toc402090338 \h </w:instrText>
         </w:r>
         <w:r>
           <w:rPr>
@@ -1526,7 +1526,7 @@
       <w:pPr>
         <w:pStyle w:val="Heading1"/>
       </w:pPr>
-      <w:bookmarkStart w:id="0" w:name="_Toc402051769"/>
+      <w:bookmarkStart w:id="0" w:name="_Toc402090323"/>
       <w:r>
         <w:lastRenderedPageBreak/>
         <w:t>Introduction</w:t>
@@ -1581,7 +1581,7 @@
       <w:pPr>
         <w:pStyle w:val="Heading1"/>
       </w:pPr>
-      <w:bookmarkStart w:id="1" w:name="_Toc402051770"/>
+      <w:bookmarkStart w:id="1" w:name="_Toc402090324"/>
       <w:r>
         <w:lastRenderedPageBreak/>
         <w:t>Problem Statement</w:t>
@@ -1634,7 +1634,7 @@
       <w:pPr>
         <w:pStyle w:val="Heading1"/>
       </w:pPr>
-      <w:bookmarkStart w:id="2" w:name="_Toc402051771"/>
+      <w:bookmarkStart w:id="2" w:name="_Toc402090325"/>
       <w:r>
         <w:t>Discussion With Customer</w:t>
       </w:r>
@@ -1649,7 +1649,7 @@
       <w:pPr>
         <w:pStyle w:val="Heading1"/>
       </w:pPr>
-      <w:bookmarkStart w:id="3" w:name="_Toc402051772"/>
+      <w:bookmarkStart w:id="3" w:name="_Toc402090326"/>
       <w:r>
         <w:t>Commonality</w:t>
       </w:r>
@@ -1728,7 +1728,7 @@
       <w:pPr>
         <w:pStyle w:val="Heading1"/>
       </w:pPr>
-      <w:bookmarkStart w:id="4" w:name="_Toc402051773"/>
+      <w:bookmarkStart w:id="4" w:name="_Toc402090327"/>
       <w:r>
         <w:lastRenderedPageBreak/>
         <w:t>Features List</w:t>
@@ -2060,7 +2060,7 @@
       <w:pPr>
         <w:pStyle w:val="Heading1"/>
       </w:pPr>
-      <w:bookmarkStart w:id="5" w:name="_Toc402051774"/>
+      <w:bookmarkStart w:id="5" w:name="_Toc402090328"/>
       <w:r>
         <w:t>Domain Analysis</w:t>
       </w:r>
@@ -2072,7 +2072,7 @@
       <w:pPr>
         <w:pStyle w:val="Heading1"/>
       </w:pPr>
-      <w:bookmarkStart w:id="6" w:name="_Toc402051775"/>
+      <w:bookmarkStart w:id="6" w:name="_Toc402090329"/>
       <w:r>
         <w:t>Use Case Diagram</w:t>
       </w:r>
@@ -2292,7 +2292,7 @@
         <w:jc w:val="center"/>
       </w:pPr>
       <w:bookmarkStart w:id="7" w:name="_Ref402023003"/>
-      <w:bookmarkStart w:id="8" w:name="_Toc402051783"/>
+      <w:bookmarkStart w:id="8" w:name="_Toc402090337"/>
       <w:r>
         <w:t xml:space="preserve">Figure </w:t>
       </w:r>
@@ -2322,7 +2322,7 @@
       <w:pPr>
         <w:pStyle w:val="Heading1"/>
       </w:pPr>
-      <w:bookmarkStart w:id="9" w:name="_Toc402051776"/>
+      <w:bookmarkStart w:id="9" w:name="_Toc402090330"/>
       <w:r>
         <w:lastRenderedPageBreak/>
         <w:t>Design Pattern Selection</w:t>
@@ -2429,7 +2429,7 @@
       </w:pPr>
       <w:bookmarkStart w:id="10" w:name="_Ref401672314"/>
       <w:bookmarkStart w:id="11" w:name="_Ref401672306"/>
-      <w:bookmarkStart w:id="12" w:name="_Toc402051784"/>
+      <w:bookmarkStart w:id="12" w:name="_Toc402090338"/>
       <w:r>
         <w:t xml:space="preserve">Figure </w:t>
       </w:r>
@@ -2524,7 +2524,7 @@
       <w:pPr>
         <w:pStyle w:val="Heading1"/>
       </w:pPr>
-      <w:bookmarkStart w:id="13" w:name="_Toc402051777"/>
+      <w:bookmarkStart w:id="13" w:name="_Toc402090331"/>
       <w:r>
         <w:t>Determining the Architectural</w:t>
       </w:r>
@@ -2775,15 +2775,63 @@
         <w:t xml:space="preserve">Determining these architecturally significant components narrowed down the list of features to help our team find an appropriate starting place that would help to reduce the overall risk of the development. </w:t>
       </w:r>
     </w:p>
+    <w:p/>
     <w:p>
       <w:pPr>
         <w:pStyle w:val="Heading1"/>
       </w:pPr>
-      <w:bookmarkStart w:id="14" w:name="_Toc402051778"/>
+      <w:bookmarkStart w:id="14" w:name="_Toc402090332"/>
+      <w:r>
+        <w:lastRenderedPageBreak/>
+        <w:t>Risk Analysis and Reduction</w:t>
+      </w:r>
+      <w:bookmarkEnd w:id="14"/>
+    </w:p>
+    <w:p/>
+    <w:p>
+      <w:r>
+        <w:t xml:space="preserve">With the architecturally significant features determined, our team needed to determine the order in which we developed each feature in such a way that will reduce risk. Since it was considered to be the main access point of the system, we decided to develop the home page first. Having this feature developed will allow to have a place to build off of for the remaining features. This main access point will also act as the "glue" that holds all of the remaining features together, so having this feature in place first will reduce the risk of subsequent features not merging together properly. </w:t>
+      </w:r>
+    </w:p>
+    <w:p>
+      <w:r>
+        <w:t xml:space="preserve">After the home page is set up, our team will work on the user account functionality. This will include the registration, log in, and account information functions. This feature was selected to be the next task because it enables users of the system to be able to fully interact with all of the components inherent in the system. It is also is required to have a user account system set up before setting up the product listing system because a user account will be required to post a product listing. </w:t>
+      </w:r>
+      <w:r>
+        <w:t xml:space="preserve">Once the account system is developed, it will need to be integrated into the home page in such a way that a user can easily find and access it's functionalities. </w:t>
+      </w:r>
+      <w:r>
+        <w:t xml:space="preserve">This feature was also selected to be the second task because of the research and experimentation required by our team to ensure a secure system. Keeping this task as close to the top of the priority list as possible will enable us to better estimate time requirements for this system which will allow us to stay on time and on budget. </w:t>
+      </w:r>
+    </w:p>
+    <w:p>
+      <w:r>
+        <w:t xml:space="preserve">Once the home page and user accounts have been developed, the product listings can be created. These listings must be available to view from both the home page and user account pages. Listings must also be creatable only by registered users and must only be editable by the registered user who created the product listing. </w:t>
+      </w:r>
+      <w:r>
+        <w:t>This feature will require our team to further discuss with the client about the layout and format of the listings, so we will want to keep this task as a priority to mitigate any risk of delays or discrepancies due to miscommunications between our team and the customer.</w:t>
+      </w:r>
+    </w:p>
+    <w:p>
+      <w:r>
+        <w:t xml:space="preserve">Following these steps will ensure that risk is kept to a minimum in both design and </w:t>
+      </w:r>
+      <w:r>
+        <w:t xml:space="preserve">implementation. The ordering of the tasks will be as follows: developing and designing the home page, developing and implementing the user accounts, and developing and implementing the product listings. For the </w:t>
+      </w:r>
+      <w:r>
+        <w:t xml:space="preserve">reasons listed above, this task ordering will mitigate much of the risk inherent in the development and design of this system and help to ensure that our team remains on time and on budget. This risk mitigation will also allow our team to determine any potential bottlenecks or complications that we may run into in the development timeline which will allow us to plan in advance for how to deal with them. </w:t>
+      </w:r>
+    </w:p>
+    <w:p>
+      <w:pPr>
+        <w:pStyle w:val="Heading1"/>
+      </w:pPr>
+      <w:bookmarkStart w:id="15" w:name="_Toc402090333"/>
       <w:r>
         <w:t>Additional Discussion With Customer</w:t>
       </w:r>
-      <w:bookmarkEnd w:id="14"/>
+      <w:bookmarkEnd w:id="15"/>
     </w:p>
     <w:p/>
     <w:p/>
@@ -2791,11 +2839,12 @@
       <w:pPr>
         <w:pStyle w:val="Heading1"/>
       </w:pPr>
-      <w:bookmarkStart w:id="15" w:name="_Toc402051779"/>
-      <w:r>
-        <w:t>Risk Analysis and Reduction</w:t>
-      </w:r>
-      <w:bookmarkEnd w:id="15"/>
+      <w:bookmarkStart w:id="16" w:name="_Toc402090334"/>
+      <w:r>
+        <w:lastRenderedPageBreak/>
+        <w:t>Use of Design Principles</w:t>
+      </w:r>
+      <w:bookmarkEnd w:id="16"/>
     </w:p>
     <w:p/>
     <w:p/>
@@ -2803,39 +2852,27 @@
       <w:pPr>
         <w:pStyle w:val="Heading1"/>
       </w:pPr>
-      <w:bookmarkStart w:id="16" w:name="_Toc402051780"/>
-      <w:r>
-        <w:t>Use of Design Principles</w:t>
-      </w:r>
-      <w:bookmarkEnd w:id="16"/>
+      <w:bookmarkStart w:id="17" w:name="_Toc402090335"/>
+      <w:r>
+        <w:t>Mock Scenarios of System Interaction</w:t>
+      </w:r>
+      <w:bookmarkEnd w:id="17"/>
+      <w:r>
+        <w:t xml:space="preserve"> </w:t>
+      </w:r>
     </w:p>
     <w:p/>
     <w:p/>
     <w:p>
+      <w:r>
+        <w:br w:type="page"/>
+      </w:r>
+    </w:p>
+    <w:p>
       <w:pPr>
         <w:pStyle w:val="Heading1"/>
       </w:pPr>
-      <w:bookmarkStart w:id="17" w:name="_Toc402051781"/>
-      <w:r>
-        <w:t>Mock Scenarios of System Interaction</w:t>
-      </w:r>
-      <w:bookmarkEnd w:id="17"/>
-      <w:r>
-        <w:t xml:space="preserve"> </w:t>
-      </w:r>
-    </w:p>
-    <w:p/>
-    <w:p/>
-    <w:p>
-      <w:r>
-        <w:br w:type="page"/>
-      </w:r>
-    </w:p>
-    <w:p>
-      <w:pPr>
-        <w:pStyle w:val="Heading1"/>
-      </w:pPr>
-      <w:bookmarkStart w:id="18" w:name="_Toc402051782"/>
+      <w:bookmarkStart w:id="18" w:name="_Toc402090336"/>
       <w:r>
         <w:lastRenderedPageBreak/>
         <w:t>Appendix A: References</w:t>
@@ -2985,7 +3022,7 @@
             <w:rPr>
               <w:noProof/>
             </w:rPr>
-            <w:t>8</w:t>
+            <w:t>11</w:t>
           </w:r>
         </w:fldSimple>
       </w:p>
@@ -4000,6 +4037,7 @@
   <w:style w:type="character" w:default="1" w:styleId="DefaultParagraphFont">
     <w:name w:val="Default Paragraph Font"/>
     <w:uiPriority w:val="1"/>
+    <w:semiHidden/>
     <w:unhideWhenUsed/>
   </w:style>
   <w:style w:type="table" w:default="1" w:styleId="TableNormal">
@@ -4591,7 +4629,7 @@
 </file>
 
 <file path=customXml/itemProps2.xml><?xml version="1.0" encoding="utf-8"?>
-<ds:datastoreItem xmlns:ds="http://schemas.openxmlformats.org/officeDocument/2006/customXml" ds:itemID="{74C5BFF8-C888-4D73-A741-7ECB4D27F0C9}">
+<ds:datastoreItem xmlns:ds="http://schemas.openxmlformats.org/officeDocument/2006/customXml" ds:itemID="{643116D8-859C-49F8-8BFB-61FBF0B2D210}">
   <ds:schemaRefs>
     <ds:schemaRef ds:uri="http://schemas.openxmlformats.org/officeDocument/2006/bibliography"/>
   </ds:schemaRefs>

</xml_diff>

<commit_message>
Added Description of Design Principles
Added a section for the description of the design principles and added
additional skeleton parts for Design Principles and Scenarios.

Updated the Readme.
</commit_message>
<xml_diff>
--- a/SSE 657 Project 2 - TCD JCR.docx
+++ b/SSE 657 Project 2 - TCD JCR.docx
@@ -362,7 +362,7 @@
           <w:r>
             <w:fldChar w:fldCharType="separate"/>
           </w:r>
-          <w:hyperlink w:anchor="_Toc402090323" w:history="1">
+          <w:hyperlink w:anchor="_Toc402096099" w:history="1">
             <w:r>
               <w:rPr>
                 <w:rStyle w:val="Hyperlink"/>
@@ -389,7 +389,7 @@
                 <w:noProof/>
                 <w:webHidden/>
               </w:rPr>
-              <w:instrText xml:space="preserve"> PAGEREF _Toc402090323 \h </w:instrText>
+              <w:instrText xml:space="preserve"> PAGEREF _Toc402096099 \h </w:instrText>
             </w:r>
             <w:r>
               <w:rPr>
@@ -431,7 +431,7 @@
               <w:noProof/>
             </w:rPr>
           </w:pPr>
-          <w:hyperlink w:anchor="_Toc402090324" w:history="1">
+          <w:hyperlink w:anchor="_Toc402096100" w:history="1">
             <w:r>
               <w:rPr>
                 <w:rStyle w:val="Hyperlink"/>
@@ -458,7 +458,7 @@
                 <w:noProof/>
                 <w:webHidden/>
               </w:rPr>
-              <w:instrText xml:space="preserve"> PAGEREF _Toc402090324 \h </w:instrText>
+              <w:instrText xml:space="preserve"> PAGEREF _Toc402096100 \h </w:instrText>
             </w:r>
             <w:r>
               <w:rPr>
@@ -500,7 +500,7 @@
               <w:noProof/>
             </w:rPr>
           </w:pPr>
-          <w:hyperlink w:anchor="_Toc402090325" w:history="1">
+          <w:hyperlink w:anchor="_Toc402096101" w:history="1">
             <w:r>
               <w:rPr>
                 <w:rStyle w:val="Hyperlink"/>
@@ -527,7 +527,7 @@
                 <w:noProof/>
                 <w:webHidden/>
               </w:rPr>
-              <w:instrText xml:space="preserve"> PAGEREF _Toc402090325 \h </w:instrText>
+              <w:instrText xml:space="preserve"> PAGEREF _Toc402096101 \h </w:instrText>
             </w:r>
             <w:r>
               <w:rPr>
@@ -569,7 +569,7 @@
               <w:noProof/>
             </w:rPr>
           </w:pPr>
-          <w:hyperlink w:anchor="_Toc402090326" w:history="1">
+          <w:hyperlink w:anchor="_Toc402096102" w:history="1">
             <w:r>
               <w:rPr>
                 <w:rStyle w:val="Hyperlink"/>
@@ -596,7 +596,7 @@
                 <w:noProof/>
                 <w:webHidden/>
               </w:rPr>
-              <w:instrText xml:space="preserve"> PAGEREF _Toc402090326 \h </w:instrText>
+              <w:instrText xml:space="preserve"> PAGEREF _Toc402096102 \h </w:instrText>
             </w:r>
             <w:r>
               <w:rPr>
@@ -638,7 +638,7 @@
               <w:noProof/>
             </w:rPr>
           </w:pPr>
-          <w:hyperlink w:anchor="_Toc402090327" w:history="1">
+          <w:hyperlink w:anchor="_Toc402096103" w:history="1">
             <w:r>
               <w:rPr>
                 <w:rStyle w:val="Hyperlink"/>
@@ -665,7 +665,7 @@
                 <w:noProof/>
                 <w:webHidden/>
               </w:rPr>
-              <w:instrText xml:space="preserve"> PAGEREF _Toc402090327 \h </w:instrText>
+              <w:instrText xml:space="preserve"> PAGEREF _Toc402096103 \h </w:instrText>
             </w:r>
             <w:r>
               <w:rPr>
@@ -707,7 +707,7 @@
               <w:noProof/>
             </w:rPr>
           </w:pPr>
-          <w:hyperlink w:anchor="_Toc402090328" w:history="1">
+          <w:hyperlink w:anchor="_Toc402096104" w:history="1">
             <w:r>
               <w:rPr>
                 <w:rStyle w:val="Hyperlink"/>
@@ -734,7 +734,7 @@
                 <w:noProof/>
                 <w:webHidden/>
               </w:rPr>
-              <w:instrText xml:space="preserve"> PAGEREF _Toc402090328 \h </w:instrText>
+              <w:instrText xml:space="preserve"> PAGEREF _Toc402096104 \h </w:instrText>
             </w:r>
             <w:r>
               <w:rPr>
@@ -776,7 +776,7 @@
               <w:noProof/>
             </w:rPr>
           </w:pPr>
-          <w:hyperlink w:anchor="_Toc402090329" w:history="1">
+          <w:hyperlink w:anchor="_Toc402096105" w:history="1">
             <w:r>
               <w:rPr>
                 <w:rStyle w:val="Hyperlink"/>
@@ -803,7 +803,7 @@
                 <w:noProof/>
                 <w:webHidden/>
               </w:rPr>
-              <w:instrText xml:space="preserve"> PAGEREF _Toc402090329 \h </w:instrText>
+              <w:instrText xml:space="preserve"> PAGEREF _Toc402096105 \h </w:instrText>
             </w:r>
             <w:r>
               <w:rPr>
@@ -845,7 +845,7 @@
               <w:noProof/>
             </w:rPr>
           </w:pPr>
-          <w:hyperlink w:anchor="_Toc402090330" w:history="1">
+          <w:hyperlink w:anchor="_Toc402096106" w:history="1">
             <w:r>
               <w:rPr>
                 <w:rStyle w:val="Hyperlink"/>
@@ -872,7 +872,7 @@
                 <w:noProof/>
                 <w:webHidden/>
               </w:rPr>
-              <w:instrText xml:space="preserve"> PAGEREF _Toc402090330 \h </w:instrText>
+              <w:instrText xml:space="preserve"> PAGEREF _Toc402096106 \h </w:instrText>
             </w:r>
             <w:r>
               <w:rPr>
@@ -914,7 +914,7 @@
               <w:noProof/>
             </w:rPr>
           </w:pPr>
-          <w:hyperlink w:anchor="_Toc402090331" w:history="1">
+          <w:hyperlink w:anchor="_Toc402096107" w:history="1">
             <w:r>
               <w:rPr>
                 <w:rStyle w:val="Hyperlink"/>
@@ -941,7 +941,7 @@
                 <w:noProof/>
                 <w:webHidden/>
               </w:rPr>
-              <w:instrText xml:space="preserve"> PAGEREF _Toc402090331 \h </w:instrText>
+              <w:instrText xml:space="preserve"> PAGEREF _Toc402096107 \h </w:instrText>
             </w:r>
             <w:r>
               <w:rPr>
@@ -983,7 +983,7 @@
               <w:noProof/>
             </w:rPr>
           </w:pPr>
-          <w:hyperlink w:anchor="_Toc402090332" w:history="1">
+          <w:hyperlink w:anchor="_Toc402096108" w:history="1">
             <w:r>
               <w:rPr>
                 <w:rStyle w:val="Hyperlink"/>
@@ -1010,7 +1010,7 @@
                 <w:noProof/>
                 <w:webHidden/>
               </w:rPr>
-              <w:instrText xml:space="preserve"> PAGEREF _Toc402090332 \h </w:instrText>
+              <w:instrText xml:space="preserve"> PAGEREF _Toc402096108 \h </w:instrText>
             </w:r>
             <w:r>
               <w:rPr>
@@ -1052,7 +1052,7 @@
               <w:noProof/>
             </w:rPr>
           </w:pPr>
-          <w:hyperlink w:anchor="_Toc402090333" w:history="1">
+          <w:hyperlink w:anchor="_Toc402096109" w:history="1">
             <w:r>
               <w:rPr>
                 <w:rStyle w:val="Hyperlink"/>
@@ -1079,7 +1079,7 @@
                 <w:noProof/>
                 <w:webHidden/>
               </w:rPr>
-              <w:instrText xml:space="preserve"> PAGEREF _Toc402090333 \h </w:instrText>
+              <w:instrText xml:space="preserve"> PAGEREF _Toc402096109 \h </w:instrText>
             </w:r>
             <w:r>
               <w:rPr>
@@ -1121,13 +1121,13 @@
               <w:noProof/>
             </w:rPr>
           </w:pPr>
-          <w:hyperlink w:anchor="_Toc402090334" w:history="1">
+          <w:hyperlink w:anchor="_Toc402096110" w:history="1">
             <w:r>
               <w:rPr>
                 <w:rStyle w:val="Hyperlink"/>
                 <w:noProof/>
               </w:rPr>
-              <w:t>Use of Design Principles</w:t>
+              <w:t>Design of Core Features and Use of Design Principles</w:t>
             </w:r>
             <w:r>
               <w:rPr>
@@ -1148,7 +1148,7 @@
                 <w:noProof/>
                 <w:webHidden/>
               </w:rPr>
-              <w:instrText xml:space="preserve"> PAGEREF _Toc402090334 \h </w:instrText>
+              <w:instrText xml:space="preserve"> PAGEREF _Toc402096110 \h </w:instrText>
             </w:r>
             <w:r>
               <w:rPr>
@@ -1169,6 +1169,213 @@
                 <w:webHidden/>
               </w:rPr>
               <w:t>10</w:t>
+            </w:r>
+            <w:r>
+              <w:rPr>
+                <w:noProof/>
+                <w:webHidden/>
+              </w:rPr>
+              <w:fldChar w:fldCharType="end"/>
+            </w:r>
+          </w:hyperlink>
+        </w:p>
+        <w:p>
+          <w:pPr>
+            <w:pStyle w:val="TOC2"/>
+            <w:tabs>
+              <w:tab w:val="right" w:leader="dot" w:pos="9350"/>
+            </w:tabs>
+            <w:rPr>
+              <w:rFonts w:eastAsiaTheme="minorEastAsia"/>
+              <w:noProof/>
+            </w:rPr>
+          </w:pPr>
+          <w:hyperlink w:anchor="_Toc402096111" w:history="1">
+            <w:r>
+              <w:rPr>
+                <w:rStyle w:val="Hyperlink"/>
+                <w:noProof/>
+              </w:rPr>
+              <w:t>Home Page</w:t>
+            </w:r>
+            <w:r>
+              <w:rPr>
+                <w:noProof/>
+                <w:webHidden/>
+              </w:rPr>
+              <w:tab/>
+            </w:r>
+            <w:r>
+              <w:rPr>
+                <w:noProof/>
+                <w:webHidden/>
+              </w:rPr>
+              <w:fldChar w:fldCharType="begin"/>
+            </w:r>
+            <w:r>
+              <w:rPr>
+                <w:noProof/>
+                <w:webHidden/>
+              </w:rPr>
+              <w:instrText xml:space="preserve"> PAGEREF _Toc402096111 \h </w:instrText>
+            </w:r>
+            <w:r>
+              <w:rPr>
+                <w:noProof/>
+                <w:webHidden/>
+              </w:rPr>
+            </w:r>
+            <w:r>
+              <w:rPr>
+                <w:noProof/>
+                <w:webHidden/>
+              </w:rPr>
+              <w:fldChar w:fldCharType="separate"/>
+            </w:r>
+            <w:r>
+              <w:rPr>
+                <w:noProof/>
+                <w:webHidden/>
+              </w:rPr>
+              <w:t>11</w:t>
+            </w:r>
+            <w:r>
+              <w:rPr>
+                <w:noProof/>
+                <w:webHidden/>
+              </w:rPr>
+              <w:fldChar w:fldCharType="end"/>
+            </w:r>
+          </w:hyperlink>
+        </w:p>
+        <w:p>
+          <w:pPr>
+            <w:pStyle w:val="TOC2"/>
+            <w:tabs>
+              <w:tab w:val="right" w:leader="dot" w:pos="9350"/>
+            </w:tabs>
+            <w:rPr>
+              <w:rFonts w:eastAsiaTheme="minorEastAsia"/>
+              <w:noProof/>
+            </w:rPr>
+          </w:pPr>
+          <w:hyperlink w:anchor="_Toc402096112" w:history="1">
+            <w:r>
+              <w:rPr>
+                <w:rStyle w:val="Hyperlink"/>
+                <w:noProof/>
+              </w:rPr>
+              <w:t>User Accounts</w:t>
+            </w:r>
+            <w:r>
+              <w:rPr>
+                <w:noProof/>
+                <w:webHidden/>
+              </w:rPr>
+              <w:tab/>
+            </w:r>
+            <w:r>
+              <w:rPr>
+                <w:noProof/>
+                <w:webHidden/>
+              </w:rPr>
+              <w:fldChar w:fldCharType="begin"/>
+            </w:r>
+            <w:r>
+              <w:rPr>
+                <w:noProof/>
+                <w:webHidden/>
+              </w:rPr>
+              <w:instrText xml:space="preserve"> PAGEREF _Toc402096112 \h </w:instrText>
+            </w:r>
+            <w:r>
+              <w:rPr>
+                <w:noProof/>
+                <w:webHidden/>
+              </w:rPr>
+            </w:r>
+            <w:r>
+              <w:rPr>
+                <w:noProof/>
+                <w:webHidden/>
+              </w:rPr>
+              <w:fldChar w:fldCharType="separate"/>
+            </w:r>
+            <w:r>
+              <w:rPr>
+                <w:noProof/>
+                <w:webHidden/>
+              </w:rPr>
+              <w:t>11</w:t>
+            </w:r>
+            <w:r>
+              <w:rPr>
+                <w:noProof/>
+                <w:webHidden/>
+              </w:rPr>
+              <w:fldChar w:fldCharType="end"/>
+            </w:r>
+          </w:hyperlink>
+        </w:p>
+        <w:p>
+          <w:pPr>
+            <w:pStyle w:val="TOC2"/>
+            <w:tabs>
+              <w:tab w:val="right" w:leader="dot" w:pos="9350"/>
+            </w:tabs>
+            <w:rPr>
+              <w:rFonts w:eastAsiaTheme="minorEastAsia"/>
+              <w:noProof/>
+            </w:rPr>
+          </w:pPr>
+          <w:hyperlink w:anchor="_Toc402096113" w:history="1">
+            <w:r>
+              <w:rPr>
+                <w:rStyle w:val="Hyperlink"/>
+                <w:noProof/>
+              </w:rPr>
+              <w:t>Product Listings</w:t>
+            </w:r>
+            <w:r>
+              <w:rPr>
+                <w:noProof/>
+                <w:webHidden/>
+              </w:rPr>
+              <w:tab/>
+            </w:r>
+            <w:r>
+              <w:rPr>
+                <w:noProof/>
+                <w:webHidden/>
+              </w:rPr>
+              <w:fldChar w:fldCharType="begin"/>
+            </w:r>
+            <w:r>
+              <w:rPr>
+                <w:noProof/>
+                <w:webHidden/>
+              </w:rPr>
+              <w:instrText xml:space="preserve"> PAGEREF _Toc402096113 \h </w:instrText>
+            </w:r>
+            <w:r>
+              <w:rPr>
+                <w:noProof/>
+                <w:webHidden/>
+              </w:rPr>
+            </w:r>
+            <w:r>
+              <w:rPr>
+                <w:noProof/>
+                <w:webHidden/>
+              </w:rPr>
+              <w:fldChar w:fldCharType="separate"/>
+            </w:r>
+            <w:r>
+              <w:rPr>
+                <w:noProof/>
+                <w:webHidden/>
+              </w:rPr>
+              <w:t>11</w:t>
             </w:r>
             <w:r>
               <w:rPr>
@@ -1190,7 +1397,7 @@
               <w:noProof/>
             </w:rPr>
           </w:pPr>
-          <w:hyperlink w:anchor="_Toc402090335" w:history="1">
+          <w:hyperlink w:anchor="_Toc402096114" w:history="1">
             <w:r>
               <w:rPr>
                 <w:rStyle w:val="Hyperlink"/>
@@ -1217,7 +1424,7 @@
                 <w:noProof/>
                 <w:webHidden/>
               </w:rPr>
-              <w:instrText xml:space="preserve"> PAGEREF _Toc402090335 \h </w:instrText>
+              <w:instrText xml:space="preserve"> PAGEREF _Toc402096114 \h </w:instrText>
             </w:r>
             <w:r>
               <w:rPr>
@@ -1237,7 +1444,352 @@
                 <w:noProof/>
                 <w:webHidden/>
               </w:rPr>
-              <w:t>10</w:t>
+              <w:t>11</w:t>
+            </w:r>
+            <w:r>
+              <w:rPr>
+                <w:noProof/>
+                <w:webHidden/>
+              </w:rPr>
+              <w:fldChar w:fldCharType="end"/>
+            </w:r>
+          </w:hyperlink>
+        </w:p>
+        <w:p>
+          <w:pPr>
+            <w:pStyle w:val="TOC2"/>
+            <w:tabs>
+              <w:tab w:val="right" w:leader="dot" w:pos="9350"/>
+            </w:tabs>
+            <w:rPr>
+              <w:rFonts w:eastAsiaTheme="minorEastAsia"/>
+              <w:noProof/>
+            </w:rPr>
+          </w:pPr>
+          <w:hyperlink w:anchor="_Toc402096115" w:history="1">
+            <w:r>
+              <w:rPr>
+                <w:rStyle w:val="Hyperlink"/>
+                <w:noProof/>
+              </w:rPr>
+              <w:t>Account Registration</w:t>
+            </w:r>
+            <w:r>
+              <w:rPr>
+                <w:noProof/>
+                <w:webHidden/>
+              </w:rPr>
+              <w:tab/>
+            </w:r>
+            <w:r>
+              <w:rPr>
+                <w:noProof/>
+                <w:webHidden/>
+              </w:rPr>
+              <w:fldChar w:fldCharType="begin"/>
+            </w:r>
+            <w:r>
+              <w:rPr>
+                <w:noProof/>
+                <w:webHidden/>
+              </w:rPr>
+              <w:instrText xml:space="preserve"> PAGEREF _Toc402096115 \h </w:instrText>
+            </w:r>
+            <w:r>
+              <w:rPr>
+                <w:noProof/>
+                <w:webHidden/>
+              </w:rPr>
+            </w:r>
+            <w:r>
+              <w:rPr>
+                <w:noProof/>
+                <w:webHidden/>
+              </w:rPr>
+              <w:fldChar w:fldCharType="separate"/>
+            </w:r>
+            <w:r>
+              <w:rPr>
+                <w:noProof/>
+                <w:webHidden/>
+              </w:rPr>
+              <w:t>11</w:t>
+            </w:r>
+            <w:r>
+              <w:rPr>
+                <w:noProof/>
+                <w:webHidden/>
+              </w:rPr>
+              <w:fldChar w:fldCharType="end"/>
+            </w:r>
+          </w:hyperlink>
+        </w:p>
+        <w:p>
+          <w:pPr>
+            <w:pStyle w:val="TOC2"/>
+            <w:tabs>
+              <w:tab w:val="right" w:leader="dot" w:pos="9350"/>
+            </w:tabs>
+            <w:rPr>
+              <w:rFonts w:eastAsiaTheme="minorEastAsia"/>
+              <w:noProof/>
+            </w:rPr>
+          </w:pPr>
+          <w:hyperlink w:anchor="_Toc402096116" w:history="1">
+            <w:r>
+              <w:rPr>
+                <w:rStyle w:val="Hyperlink"/>
+                <w:noProof/>
+              </w:rPr>
+              <w:t>Editing Account Information</w:t>
+            </w:r>
+            <w:r>
+              <w:rPr>
+                <w:noProof/>
+                <w:webHidden/>
+              </w:rPr>
+              <w:tab/>
+            </w:r>
+            <w:r>
+              <w:rPr>
+                <w:noProof/>
+                <w:webHidden/>
+              </w:rPr>
+              <w:fldChar w:fldCharType="begin"/>
+            </w:r>
+            <w:r>
+              <w:rPr>
+                <w:noProof/>
+                <w:webHidden/>
+              </w:rPr>
+              <w:instrText xml:space="preserve"> PAGEREF _Toc402096116 \h </w:instrText>
+            </w:r>
+            <w:r>
+              <w:rPr>
+                <w:noProof/>
+                <w:webHidden/>
+              </w:rPr>
+            </w:r>
+            <w:r>
+              <w:rPr>
+                <w:noProof/>
+                <w:webHidden/>
+              </w:rPr>
+              <w:fldChar w:fldCharType="separate"/>
+            </w:r>
+            <w:r>
+              <w:rPr>
+                <w:noProof/>
+                <w:webHidden/>
+              </w:rPr>
+              <w:t>11</w:t>
+            </w:r>
+            <w:r>
+              <w:rPr>
+                <w:noProof/>
+                <w:webHidden/>
+              </w:rPr>
+              <w:fldChar w:fldCharType="end"/>
+            </w:r>
+          </w:hyperlink>
+        </w:p>
+        <w:p>
+          <w:pPr>
+            <w:pStyle w:val="TOC2"/>
+            <w:tabs>
+              <w:tab w:val="right" w:leader="dot" w:pos="9350"/>
+            </w:tabs>
+            <w:rPr>
+              <w:rFonts w:eastAsiaTheme="minorEastAsia"/>
+              <w:noProof/>
+            </w:rPr>
+          </w:pPr>
+          <w:hyperlink w:anchor="_Toc402096117" w:history="1">
+            <w:r>
+              <w:rPr>
+                <w:rStyle w:val="Hyperlink"/>
+                <w:noProof/>
+              </w:rPr>
+              <w:t>Creating a Product Listing</w:t>
+            </w:r>
+            <w:r>
+              <w:rPr>
+                <w:noProof/>
+                <w:webHidden/>
+              </w:rPr>
+              <w:tab/>
+            </w:r>
+            <w:r>
+              <w:rPr>
+                <w:noProof/>
+                <w:webHidden/>
+              </w:rPr>
+              <w:fldChar w:fldCharType="begin"/>
+            </w:r>
+            <w:r>
+              <w:rPr>
+                <w:noProof/>
+                <w:webHidden/>
+              </w:rPr>
+              <w:instrText xml:space="preserve"> PAGEREF _Toc402096117 \h </w:instrText>
+            </w:r>
+            <w:r>
+              <w:rPr>
+                <w:noProof/>
+                <w:webHidden/>
+              </w:rPr>
+            </w:r>
+            <w:r>
+              <w:rPr>
+                <w:noProof/>
+                <w:webHidden/>
+              </w:rPr>
+              <w:fldChar w:fldCharType="separate"/>
+            </w:r>
+            <w:r>
+              <w:rPr>
+                <w:noProof/>
+                <w:webHidden/>
+              </w:rPr>
+              <w:t>11</w:t>
+            </w:r>
+            <w:r>
+              <w:rPr>
+                <w:noProof/>
+                <w:webHidden/>
+              </w:rPr>
+              <w:fldChar w:fldCharType="end"/>
+            </w:r>
+          </w:hyperlink>
+        </w:p>
+        <w:p>
+          <w:pPr>
+            <w:pStyle w:val="TOC2"/>
+            <w:tabs>
+              <w:tab w:val="right" w:leader="dot" w:pos="9350"/>
+            </w:tabs>
+            <w:rPr>
+              <w:rFonts w:eastAsiaTheme="minorEastAsia"/>
+              <w:noProof/>
+            </w:rPr>
+          </w:pPr>
+          <w:hyperlink w:anchor="_Toc402096118" w:history="1">
+            <w:r>
+              <w:rPr>
+                <w:rStyle w:val="Hyperlink"/>
+                <w:noProof/>
+              </w:rPr>
+              <w:t>Editing a Product Listing</w:t>
+            </w:r>
+            <w:r>
+              <w:rPr>
+                <w:noProof/>
+                <w:webHidden/>
+              </w:rPr>
+              <w:tab/>
+            </w:r>
+            <w:r>
+              <w:rPr>
+                <w:noProof/>
+                <w:webHidden/>
+              </w:rPr>
+              <w:fldChar w:fldCharType="begin"/>
+            </w:r>
+            <w:r>
+              <w:rPr>
+                <w:noProof/>
+                <w:webHidden/>
+              </w:rPr>
+              <w:instrText xml:space="preserve"> PAGEREF _Toc402096118 \h </w:instrText>
+            </w:r>
+            <w:r>
+              <w:rPr>
+                <w:noProof/>
+                <w:webHidden/>
+              </w:rPr>
+            </w:r>
+            <w:r>
+              <w:rPr>
+                <w:noProof/>
+                <w:webHidden/>
+              </w:rPr>
+              <w:fldChar w:fldCharType="separate"/>
+            </w:r>
+            <w:r>
+              <w:rPr>
+                <w:noProof/>
+                <w:webHidden/>
+              </w:rPr>
+              <w:t>12</w:t>
+            </w:r>
+            <w:r>
+              <w:rPr>
+                <w:noProof/>
+                <w:webHidden/>
+              </w:rPr>
+              <w:fldChar w:fldCharType="end"/>
+            </w:r>
+          </w:hyperlink>
+        </w:p>
+        <w:p>
+          <w:pPr>
+            <w:pStyle w:val="TOC2"/>
+            <w:tabs>
+              <w:tab w:val="right" w:leader="dot" w:pos="9350"/>
+            </w:tabs>
+            <w:rPr>
+              <w:rFonts w:eastAsiaTheme="minorEastAsia"/>
+              <w:noProof/>
+            </w:rPr>
+          </w:pPr>
+          <w:hyperlink w:anchor="_Toc402096119" w:history="1">
+            <w:r>
+              <w:rPr>
+                <w:rStyle w:val="Hyperlink"/>
+                <w:noProof/>
+              </w:rPr>
+              <w:t>Purchasing a Product</w:t>
+            </w:r>
+            <w:r>
+              <w:rPr>
+                <w:noProof/>
+                <w:webHidden/>
+              </w:rPr>
+              <w:tab/>
+            </w:r>
+            <w:r>
+              <w:rPr>
+                <w:noProof/>
+                <w:webHidden/>
+              </w:rPr>
+              <w:fldChar w:fldCharType="begin"/>
+            </w:r>
+            <w:r>
+              <w:rPr>
+                <w:noProof/>
+                <w:webHidden/>
+              </w:rPr>
+              <w:instrText xml:space="preserve"> PAGEREF _Toc402096119 \h </w:instrText>
+            </w:r>
+            <w:r>
+              <w:rPr>
+                <w:noProof/>
+                <w:webHidden/>
+              </w:rPr>
+            </w:r>
+            <w:r>
+              <w:rPr>
+                <w:noProof/>
+                <w:webHidden/>
+              </w:rPr>
+              <w:fldChar w:fldCharType="separate"/>
+            </w:r>
+            <w:r>
+              <w:rPr>
+                <w:noProof/>
+                <w:webHidden/>
+              </w:rPr>
+              <w:t>12</w:t>
             </w:r>
             <w:r>
               <w:rPr>
@@ -1259,7 +1811,7 @@
               <w:noProof/>
             </w:rPr>
           </w:pPr>
-          <w:hyperlink w:anchor="_Toc402090336" w:history="1">
+          <w:hyperlink w:anchor="_Toc402096120" w:history="1">
             <w:r>
               <w:rPr>
                 <w:rStyle w:val="Hyperlink"/>
@@ -1286,7 +1838,7 @@
                 <w:noProof/>
                 <w:webHidden/>
               </w:rPr>
-              <w:instrText xml:space="preserve"> PAGEREF _Toc402090336 \h </w:instrText>
+              <w:instrText xml:space="preserve"> PAGEREF _Toc402096120 \h </w:instrText>
             </w:r>
             <w:r>
               <w:rPr>
@@ -1306,7 +1858,7 @@
                 <w:noProof/>
                 <w:webHidden/>
               </w:rPr>
-              <w:t>11</w:t>
+              <w:t>13</w:t>
             </w:r>
             <w:r>
               <w:rPr>
@@ -1374,7 +1926,7 @@
       <w:r>
         <w:fldChar w:fldCharType="separate"/>
       </w:r>
-      <w:hyperlink w:anchor="_Toc402090337" w:history="1">
+      <w:hyperlink w:anchor="_Toc402096121" w:history="1">
         <w:r>
           <w:rPr>
             <w:rStyle w:val="Hyperlink"/>
@@ -1401,7 +1953,7 @@
             <w:noProof/>
             <w:webHidden/>
           </w:rPr>
-          <w:instrText xml:space="preserve"> PAGEREF _Toc402090337 \h </w:instrText>
+          <w:instrText xml:space="preserve"> PAGEREF _Toc402096121 \h </w:instrText>
         </w:r>
         <w:r>
           <w:rPr>
@@ -1443,7 +1995,7 @@
           <w:noProof/>
         </w:rPr>
       </w:pPr>
-      <w:hyperlink w:anchor="_Toc402090338" w:history="1">
+      <w:hyperlink w:anchor="_Toc402096122" w:history="1">
         <w:r>
           <w:rPr>
             <w:rStyle w:val="Hyperlink"/>
@@ -1470,7 +2022,7 @@
             <w:noProof/>
             <w:webHidden/>
           </w:rPr>
-          <w:instrText xml:space="preserve"> PAGEREF _Toc402090338 \h </w:instrText>
+          <w:instrText xml:space="preserve"> PAGEREF _Toc402096122 \h </w:instrText>
         </w:r>
         <w:r>
           <w:rPr>
@@ -1526,7 +2078,7 @@
       <w:pPr>
         <w:pStyle w:val="Heading1"/>
       </w:pPr>
-      <w:bookmarkStart w:id="0" w:name="_Toc402090323"/>
+      <w:bookmarkStart w:id="0" w:name="_Toc402096099"/>
       <w:r>
         <w:lastRenderedPageBreak/>
         <w:t>Introduction</w:t>
@@ -1581,7 +2133,7 @@
       <w:pPr>
         <w:pStyle w:val="Heading1"/>
       </w:pPr>
-      <w:bookmarkStart w:id="1" w:name="_Toc402090324"/>
+      <w:bookmarkStart w:id="1" w:name="_Toc402096100"/>
       <w:r>
         <w:lastRenderedPageBreak/>
         <w:t>Problem Statement</w:t>
@@ -1634,7 +2186,7 @@
       <w:pPr>
         <w:pStyle w:val="Heading1"/>
       </w:pPr>
-      <w:bookmarkStart w:id="2" w:name="_Toc402090325"/>
+      <w:bookmarkStart w:id="2" w:name="_Toc402096101"/>
       <w:r>
         <w:t>Discussion With Customer</w:t>
       </w:r>
@@ -1649,7 +2201,7 @@
       <w:pPr>
         <w:pStyle w:val="Heading1"/>
       </w:pPr>
-      <w:bookmarkStart w:id="3" w:name="_Toc402090326"/>
+      <w:bookmarkStart w:id="3" w:name="_Toc402096102"/>
       <w:r>
         <w:t>Commonality</w:t>
       </w:r>
@@ -1728,7 +2280,7 @@
       <w:pPr>
         <w:pStyle w:val="Heading1"/>
       </w:pPr>
-      <w:bookmarkStart w:id="4" w:name="_Toc402090327"/>
+      <w:bookmarkStart w:id="4" w:name="_Toc402096103"/>
       <w:r>
         <w:lastRenderedPageBreak/>
         <w:t>Features List</w:t>
@@ -2060,7 +2612,7 @@
       <w:pPr>
         <w:pStyle w:val="Heading1"/>
       </w:pPr>
-      <w:bookmarkStart w:id="5" w:name="_Toc402090328"/>
+      <w:bookmarkStart w:id="5" w:name="_Toc402096104"/>
       <w:r>
         <w:t>Domain Analysis</w:t>
       </w:r>
@@ -2072,7 +2624,7 @@
       <w:pPr>
         <w:pStyle w:val="Heading1"/>
       </w:pPr>
-      <w:bookmarkStart w:id="6" w:name="_Toc402090329"/>
+      <w:bookmarkStart w:id="6" w:name="_Toc402096105"/>
       <w:r>
         <w:t>Use Case Diagram</w:t>
       </w:r>
@@ -2292,7 +2844,7 @@
         <w:jc w:val="center"/>
       </w:pPr>
       <w:bookmarkStart w:id="7" w:name="_Ref402023003"/>
-      <w:bookmarkStart w:id="8" w:name="_Toc402090337"/>
+      <w:bookmarkStart w:id="8" w:name="_Toc402096121"/>
       <w:r>
         <w:t xml:space="preserve">Figure </w:t>
       </w:r>
@@ -2322,7 +2874,7 @@
       <w:pPr>
         <w:pStyle w:val="Heading1"/>
       </w:pPr>
-      <w:bookmarkStart w:id="9" w:name="_Toc402090330"/>
+      <w:bookmarkStart w:id="9" w:name="_Toc402096106"/>
       <w:r>
         <w:lastRenderedPageBreak/>
         <w:t>Design Pattern Selection</w:t>
@@ -2429,7 +2981,7 @@
       </w:pPr>
       <w:bookmarkStart w:id="10" w:name="_Ref401672314"/>
       <w:bookmarkStart w:id="11" w:name="_Ref401672306"/>
-      <w:bookmarkStart w:id="12" w:name="_Toc402090338"/>
+      <w:bookmarkStart w:id="12" w:name="_Toc402096122"/>
       <w:r>
         <w:t xml:space="preserve">Figure </w:t>
       </w:r>
@@ -2524,7 +3076,7 @@
       <w:pPr>
         <w:pStyle w:val="Heading1"/>
       </w:pPr>
-      <w:bookmarkStart w:id="13" w:name="_Toc402090331"/>
+      <w:bookmarkStart w:id="13" w:name="_Toc402096107"/>
       <w:r>
         <w:t>Determining the Architectural</w:t>
       </w:r>
@@ -2780,7 +3332,7 @@
       <w:pPr>
         <w:pStyle w:val="Heading1"/>
       </w:pPr>
-      <w:bookmarkStart w:id="14" w:name="_Toc402090332"/>
+      <w:bookmarkStart w:id="14" w:name="_Toc402096108"/>
       <w:r>
         <w:lastRenderedPageBreak/>
         <w:t>Risk Analysis and Reduction</w:t>
@@ -2827,7 +3379,7 @@
       <w:pPr>
         <w:pStyle w:val="Heading1"/>
       </w:pPr>
-      <w:bookmarkStart w:id="15" w:name="_Toc402090333"/>
+      <w:bookmarkStart w:id="15" w:name="_Toc402096109"/>
       <w:r>
         <w:t>Additional Discussion With Customer</w:t>
       </w:r>
@@ -2839,31 +3391,324 @@
       <w:pPr>
         <w:pStyle w:val="Heading1"/>
       </w:pPr>
-      <w:bookmarkStart w:id="16" w:name="_Toc402090334"/>
+      <w:bookmarkStart w:id="16" w:name="_Toc402096110"/>
       <w:r>
         <w:lastRenderedPageBreak/>
-        <w:t>Use of Design Principles</w:t>
+        <w:t>Design of Core Features and Use of Design Principles</w:t>
       </w:r>
       <w:bookmarkEnd w:id="16"/>
+    </w:p>
+    <w:p/>
+    <w:p>
+      <w:r>
+        <w:t>While developing this system, our team will implement the use of design principles such as the DRY (Don't Repeat Yourself) Principle to ensure that our system is maintainable and flexible. The main principles that will be implemented are:</w:t>
+      </w:r>
+    </w:p>
+    <w:p>
+      <w:pPr>
+        <w:numPr>
+          <w:ilvl w:val="0"/>
+          <w:numId w:val="9"/>
+        </w:numPr>
+      </w:pPr>
+      <w:r>
+        <w:t>The Open-Closed Principle (OCP)</w:t>
+      </w:r>
+    </w:p>
+    <w:p>
+      <w:pPr>
+        <w:numPr>
+          <w:ilvl w:val="0"/>
+          <w:numId w:val="9"/>
+        </w:numPr>
+      </w:pPr>
+      <w:proofErr w:type="spellStart"/>
+      <w:r>
+        <w:t>The</w:t>
+      </w:r>
+      <w:proofErr w:type="spellEnd"/>
+      <w:r>
+        <w:t xml:space="preserve"> Don't Repeat Yourself Principle (DRY)</w:t>
+      </w:r>
+    </w:p>
+    <w:p>
+      <w:pPr>
+        <w:numPr>
+          <w:ilvl w:val="0"/>
+          <w:numId w:val="9"/>
+        </w:numPr>
+      </w:pPr>
+      <w:r>
+        <w:t>The Single Responsibility Principle (SRP)</w:t>
+      </w:r>
+    </w:p>
+    <w:p>
+      <w:pPr>
+        <w:numPr>
+          <w:ilvl w:val="0"/>
+          <w:numId w:val="9"/>
+        </w:numPr>
+      </w:pPr>
+      <w:r>
+        <w:t xml:space="preserve">The </w:t>
+      </w:r>
+      <w:proofErr w:type="spellStart"/>
+      <w:r>
+        <w:t>Liskov</w:t>
+      </w:r>
+      <w:proofErr w:type="spellEnd"/>
+      <w:r>
+        <w:t xml:space="preserve"> Substitution Principle (LSP)</w:t>
+      </w:r>
+    </w:p>
+    <w:p>
+      <w:r>
+        <w:t xml:space="preserve">The Open-Closed Principle is about the changeability of the system. The definition of the Open-Closed Principle in the words of </w:t>
+      </w:r>
+      <w:r>
+        <w:t xml:space="preserve">McLaughlin, </w:t>
+      </w:r>
+      <w:proofErr w:type="spellStart"/>
+      <w:r>
+        <w:t>Pollice</w:t>
+      </w:r>
+      <w:proofErr w:type="spellEnd"/>
+      <w:r>
+        <w:t>, and West</w:t>
+      </w:r>
+      <w:r>
+        <w:t xml:space="preserve"> is that "classes should be open for extension, and closed for modification". Simply, this means that the components of the system should be designed in such as way that the system is flexible without needing to be changed. Example implementations of this principle include inheritance of an abstract class and the use of private methods. </w:t>
+      </w:r>
+    </w:p>
+    <w:p>
+      <w:proofErr w:type="spellStart"/>
+      <w:r>
+        <w:t>The</w:t>
+      </w:r>
+      <w:proofErr w:type="spellEnd"/>
+      <w:r>
+        <w:t xml:space="preserve"> Don't Repeat Yourself Principle is about avoiding repeated code. The definition provided by </w:t>
+      </w:r>
+      <w:r>
+        <w:t xml:space="preserve">McLaughlin, </w:t>
+      </w:r>
+      <w:proofErr w:type="spellStart"/>
+      <w:r>
+        <w:t>Pollice</w:t>
+      </w:r>
+      <w:proofErr w:type="spellEnd"/>
+      <w:r>
+        <w:t>, and West</w:t>
+      </w:r>
+      <w:r>
+        <w:t xml:space="preserve"> is that "avoid duplicate code by abstracting out things that are common and placing </w:t>
+      </w:r>
+      <w:r>
+        <w:t>those things in a single location".</w:t>
+      </w:r>
+      <w:r>
+        <w:t xml:space="preserve"> In other words, the DRY Principle is about ensuring that functionality is placed in a single, logical place so that changes to this functionality will not require changes in multiple places of the system. </w:t>
+      </w:r>
+      <w:r>
+        <w:t xml:space="preserve"> </w:t>
+      </w:r>
+      <w:r>
+        <w:t xml:space="preserve">The most common implementation of this design principle is through the use of encapsulation. </w:t>
+      </w:r>
+      <w:r>
+        <w:t xml:space="preserve">However, this principle is not limited to software design and can be used in gathering requirements to ensure that no two requirements address the same topic. The use of this principle </w:t>
+      </w:r>
+      <w:r>
+        <w:t>ensures that a system is easily modifiable and flexible.</w:t>
+      </w:r>
+    </w:p>
+    <w:p>
+      <w:r>
+        <w:t xml:space="preserve">The Single Responsibility Principle is closely related to the Don't Repeat Yourself Principle in that it deals with keeping functionality in a single place. </w:t>
+      </w:r>
+      <w:r>
+        <w:t xml:space="preserve">McLaughlin, </w:t>
+      </w:r>
+      <w:proofErr w:type="spellStart"/>
+      <w:r>
+        <w:t>Pollice</w:t>
+      </w:r>
+      <w:proofErr w:type="spellEnd"/>
+      <w:r>
+        <w:t>, and West</w:t>
+      </w:r>
+      <w:r>
+        <w:t xml:space="preserve"> define this principle by saying that "every object in your system should have a single responsibility, and all the object's services should be focused on carrying out that single responsibility". This means that each class in a software system should be directly related to only one task. This makes each class only have one reason to change, which reduces the effects of a change to the system. </w:t>
+      </w:r>
+      <w:r>
+        <w:t xml:space="preserve">Cohesion is an example implementation of this principle, therefore software that is highly cohesive (and thus loosely coupled) is following the SRP principle. </w:t>
+      </w:r>
+    </w:p>
+    <w:p>
+      <w:r>
+        <w:t xml:space="preserve">The </w:t>
+      </w:r>
+      <w:proofErr w:type="spellStart"/>
+      <w:r>
+        <w:t>Liskov</w:t>
+      </w:r>
+      <w:proofErr w:type="spellEnd"/>
+      <w:r>
+        <w:t xml:space="preserve"> Substitution Principle is about the appropriate uses of inheritance and knowing when not to use inheritance. </w:t>
+      </w:r>
+      <w:r>
+        <w:t xml:space="preserve">The definition of the </w:t>
+      </w:r>
+      <w:proofErr w:type="spellStart"/>
+      <w:r>
+        <w:t>Liskov</w:t>
+      </w:r>
+      <w:proofErr w:type="spellEnd"/>
+      <w:r>
+        <w:t xml:space="preserve"> Substitution Principle given by </w:t>
+      </w:r>
+      <w:r>
+        <w:t xml:space="preserve">McLaughlin, </w:t>
+      </w:r>
+      <w:proofErr w:type="spellStart"/>
+      <w:r>
+        <w:t>Pollice</w:t>
+      </w:r>
+      <w:proofErr w:type="spellEnd"/>
+      <w:r>
+        <w:t>, and West</w:t>
+      </w:r>
+      <w:r>
+        <w:t xml:space="preserve"> is that "subtypes must be substitutable for their base types". This means that any class that inherits from another class should be able to use the base classes methods without causing any problems. Inheritance that doesn't follow the </w:t>
+      </w:r>
+      <w:proofErr w:type="spellStart"/>
+      <w:r>
+        <w:t>Liskov</w:t>
+      </w:r>
+      <w:proofErr w:type="spellEnd"/>
+      <w:r>
+        <w:t xml:space="preserve"> Substitution Principle becomes hard to understand which can cause issues </w:t>
+      </w:r>
+      <w:r>
+        <w:t xml:space="preserve">with implementation of the subclasses. Some alternatives that can be used when </w:t>
+      </w:r>
+      <w:r>
+        <w:lastRenderedPageBreak/>
+        <w:t xml:space="preserve">inheritance is not appropriate are: delegation, composition, and aggregation. Delegation is where functionality from another class is used to accomplish a task as opposed to extending the used class. This is useful for when the needed functionality does not need to be changed to meet the designed goals. Composition is where your class is made up of other families of classes. This is useful for when the implementation  of a class may change at runtime. A side effect of this alternative is that once the composing class is destroyed, all of the composite classes that it owns are also destroyed. The last alternative takes care of this side effect. Aggregation is like composition in that it uses other families of classes to have a dynamic implementation at runtime but the composite classes will still exist outside of the context of the composing class. </w:t>
+      </w:r>
+    </w:p>
+    <w:p>
+      <w:pPr>
+        <w:pStyle w:val="Heading2"/>
+      </w:pPr>
+      <w:bookmarkStart w:id="17" w:name="_Toc402096111"/>
+      <w:r>
+        <w:t>Home Page</w:t>
+      </w:r>
+      <w:bookmarkEnd w:id="17"/>
     </w:p>
     <w:p/>
     <w:p/>
     <w:p>
       <w:pPr>
-        <w:pStyle w:val="Heading1"/>
-      </w:pPr>
-      <w:bookmarkStart w:id="17" w:name="_Toc402090335"/>
-      <w:r>
-        <w:t>Mock Scenarios of System Interaction</w:t>
-      </w:r>
-      <w:bookmarkEnd w:id="17"/>
-      <w:r>
-        <w:t xml:space="preserve"> </w:t>
-      </w:r>
+        <w:pStyle w:val="Heading2"/>
+      </w:pPr>
+      <w:bookmarkStart w:id="18" w:name="_Toc402096112"/>
+      <w:r>
+        <w:t>User Accounts</w:t>
+      </w:r>
+      <w:bookmarkEnd w:id="18"/>
     </w:p>
     <w:p/>
     <w:p/>
     <w:p>
+      <w:pPr>
+        <w:pStyle w:val="Heading2"/>
+      </w:pPr>
+      <w:bookmarkStart w:id="19" w:name="_Toc402096113"/>
+      <w:r>
+        <w:t>Product Listings</w:t>
+      </w:r>
+      <w:bookmarkEnd w:id="19"/>
+    </w:p>
+    <w:p/>
+    <w:p/>
+    <w:p>
+      <w:pPr>
+        <w:pStyle w:val="Heading1"/>
+      </w:pPr>
+      <w:bookmarkStart w:id="20" w:name="_Toc402096114"/>
+      <w:r>
+        <w:t>Mock Scenarios of System Interaction</w:t>
+      </w:r>
+      <w:bookmarkEnd w:id="20"/>
+      <w:r>
+        <w:t xml:space="preserve"> </w:t>
+      </w:r>
+    </w:p>
+    <w:p/>
+    <w:p/>
+    <w:p>
+      <w:pPr>
+        <w:pStyle w:val="Heading2"/>
+      </w:pPr>
+      <w:bookmarkStart w:id="21" w:name="_Toc402096115"/>
+      <w:r>
+        <w:t>Account Registration</w:t>
+      </w:r>
+      <w:bookmarkEnd w:id="21"/>
+    </w:p>
+    <w:p/>
+    <w:p/>
+    <w:p>
+      <w:pPr>
+        <w:pStyle w:val="Heading2"/>
+      </w:pPr>
+      <w:bookmarkStart w:id="22" w:name="_Toc402096116"/>
+      <w:r>
+        <w:t>Editing Account Information</w:t>
+      </w:r>
+      <w:bookmarkEnd w:id="22"/>
+    </w:p>
+    <w:p/>
+    <w:p/>
+    <w:p>
+      <w:pPr>
+        <w:pStyle w:val="Heading2"/>
+      </w:pPr>
+      <w:bookmarkStart w:id="23" w:name="_Toc402096117"/>
+      <w:r>
+        <w:t>Creating a Product Listing</w:t>
+      </w:r>
+      <w:bookmarkEnd w:id="23"/>
+    </w:p>
+    <w:p/>
+    <w:p/>
+    <w:p>
+      <w:pPr>
+        <w:pStyle w:val="Heading2"/>
+      </w:pPr>
+      <w:bookmarkStart w:id="24" w:name="_Toc402096118"/>
+      <w:r>
+        <w:lastRenderedPageBreak/>
+        <w:t>Editing a Product Listing</w:t>
+      </w:r>
+      <w:bookmarkEnd w:id="24"/>
+    </w:p>
+    <w:p/>
+    <w:p/>
+    <w:p>
+      <w:pPr>
+        <w:pStyle w:val="Heading2"/>
+      </w:pPr>
+      <w:bookmarkStart w:id="25" w:name="_Toc402096119"/>
+      <w:r>
+        <w:t>Purchasing a Product</w:t>
+      </w:r>
+      <w:bookmarkEnd w:id="25"/>
+    </w:p>
+    <w:p/>
+    <w:p>
       <w:r>
         <w:br w:type="page"/>
       </w:r>
@@ -2872,12 +3717,12 @@
       <w:pPr>
         <w:pStyle w:val="Heading1"/>
       </w:pPr>
-      <w:bookmarkStart w:id="18" w:name="_Toc402090336"/>
+      <w:bookmarkStart w:id="26" w:name="_Toc402096120"/>
       <w:r>
         <w:lastRenderedPageBreak/>
         <w:t>Appendix A: References</w:t>
       </w:r>
-      <w:bookmarkEnd w:id="18"/>
+      <w:bookmarkEnd w:id="26"/>
     </w:p>
     <w:p/>
     <w:p>
@@ -3022,7 +3867,7 @@
             <w:rPr>
               <w:noProof/>
             </w:rPr>
-            <w:t>11</w:t>
+            <w:t>13</w:t>
           </w:r>
         </w:fldSimple>
       </w:p>
@@ -3398,6 +4243,119 @@
     </w:lvl>
   </w:abstractNum>
   <w:abstractNum w:abstractNumId="4">
+    <w:nsid w:val="2FC42740"/>
+    <w:multiLevelType w:val="hybridMultilevel"/>
+    <w:tmpl w:val="F7644D0E"/>
+    <w:lvl w:ilvl="0" w:tplc="04090001">
+      <w:start w:val="1"/>
+      <w:numFmt w:val="bullet"/>
+      <w:lvlText w:val=""/>
+      <w:lvlJc w:val="left"/>
+      <w:pPr>
+        <w:ind w:left="720" w:hanging="360"/>
+      </w:pPr>
+      <w:rPr>
+        <w:rFonts w:ascii="Symbol" w:hAnsi="Symbol" w:hint="default"/>
+      </w:rPr>
+    </w:lvl>
+    <w:lvl w:ilvl="1" w:tplc="04090003" w:tentative="1">
+      <w:start w:val="1"/>
+      <w:numFmt w:val="bullet"/>
+      <w:lvlText w:val="o"/>
+      <w:lvlJc w:val="left"/>
+      <w:pPr>
+        <w:ind w:left="1440" w:hanging="360"/>
+      </w:pPr>
+      <w:rPr>
+        <w:rFonts w:ascii="Courier New" w:hAnsi="Courier New" w:cs="Courier New" w:hint="default"/>
+      </w:rPr>
+    </w:lvl>
+    <w:lvl w:ilvl="2" w:tplc="04090005" w:tentative="1">
+      <w:start w:val="1"/>
+      <w:numFmt w:val="bullet"/>
+      <w:lvlText w:val=""/>
+      <w:lvlJc w:val="left"/>
+      <w:pPr>
+        <w:ind w:left="2160" w:hanging="360"/>
+      </w:pPr>
+      <w:rPr>
+        <w:rFonts w:ascii="Wingdings" w:hAnsi="Wingdings" w:hint="default"/>
+      </w:rPr>
+    </w:lvl>
+    <w:lvl w:ilvl="3" w:tplc="04090001" w:tentative="1">
+      <w:start w:val="1"/>
+      <w:numFmt w:val="bullet"/>
+      <w:lvlText w:val=""/>
+      <w:lvlJc w:val="left"/>
+      <w:pPr>
+        <w:ind w:left="2880" w:hanging="360"/>
+      </w:pPr>
+      <w:rPr>
+        <w:rFonts w:ascii="Symbol" w:hAnsi="Symbol" w:hint="default"/>
+      </w:rPr>
+    </w:lvl>
+    <w:lvl w:ilvl="4" w:tplc="04090003" w:tentative="1">
+      <w:start w:val="1"/>
+      <w:numFmt w:val="bullet"/>
+      <w:lvlText w:val="o"/>
+      <w:lvlJc w:val="left"/>
+      <w:pPr>
+        <w:ind w:left="3600" w:hanging="360"/>
+      </w:pPr>
+      <w:rPr>
+        <w:rFonts w:ascii="Courier New" w:hAnsi="Courier New" w:cs="Courier New" w:hint="default"/>
+      </w:rPr>
+    </w:lvl>
+    <w:lvl w:ilvl="5" w:tplc="04090005" w:tentative="1">
+      <w:start w:val="1"/>
+      <w:numFmt w:val="bullet"/>
+      <w:lvlText w:val=""/>
+      <w:lvlJc w:val="left"/>
+      <w:pPr>
+        <w:ind w:left="4320" w:hanging="360"/>
+      </w:pPr>
+      <w:rPr>
+        <w:rFonts w:ascii="Wingdings" w:hAnsi="Wingdings" w:hint="default"/>
+      </w:rPr>
+    </w:lvl>
+    <w:lvl w:ilvl="6" w:tplc="04090001" w:tentative="1">
+      <w:start w:val="1"/>
+      <w:numFmt w:val="bullet"/>
+      <w:lvlText w:val=""/>
+      <w:lvlJc w:val="left"/>
+      <w:pPr>
+        <w:ind w:left="5040" w:hanging="360"/>
+      </w:pPr>
+      <w:rPr>
+        <w:rFonts w:ascii="Symbol" w:hAnsi="Symbol" w:hint="default"/>
+      </w:rPr>
+    </w:lvl>
+    <w:lvl w:ilvl="7" w:tplc="04090003" w:tentative="1">
+      <w:start w:val="1"/>
+      <w:numFmt w:val="bullet"/>
+      <w:lvlText w:val="o"/>
+      <w:lvlJc w:val="left"/>
+      <w:pPr>
+        <w:ind w:left="5760" w:hanging="360"/>
+      </w:pPr>
+      <w:rPr>
+        <w:rFonts w:ascii="Courier New" w:hAnsi="Courier New" w:cs="Courier New" w:hint="default"/>
+      </w:rPr>
+    </w:lvl>
+    <w:lvl w:ilvl="8" w:tplc="04090005" w:tentative="1">
+      <w:start w:val="1"/>
+      <w:numFmt w:val="bullet"/>
+      <w:lvlText w:val=""/>
+      <w:lvlJc w:val="left"/>
+      <w:pPr>
+        <w:ind w:left="6480" w:hanging="360"/>
+      </w:pPr>
+      <w:rPr>
+        <w:rFonts w:ascii="Wingdings" w:hAnsi="Wingdings" w:hint="default"/>
+      </w:rPr>
+    </w:lvl>
+  </w:abstractNum>
+  <w:abstractNum w:abstractNumId="5">
     <w:nsid w:val="493D6739"/>
     <w:multiLevelType w:val="hybridMultilevel"/>
     <w:tmpl w:val="8C1A6A2A"/>
@@ -3510,7 +4468,7 @@
       </w:rPr>
     </w:lvl>
   </w:abstractNum>
-  <w:abstractNum w:abstractNumId="5">
+  <w:abstractNum w:abstractNumId="6">
     <w:nsid w:val="511E44BB"/>
     <w:multiLevelType w:val="hybridMultilevel"/>
     <w:tmpl w:val="B7C69EDC"/>
@@ -3623,7 +4581,7 @@
       </w:rPr>
     </w:lvl>
   </w:abstractNum>
-  <w:abstractNum w:abstractNumId="6">
+  <w:abstractNum w:abstractNumId="7">
     <w:nsid w:val="52D50E13"/>
     <w:multiLevelType w:val="hybridMultilevel"/>
     <w:tmpl w:val="571433B0"/>
@@ -3736,7 +4694,7 @@
       </w:rPr>
     </w:lvl>
   </w:abstractNum>
-  <w:abstractNum w:abstractNumId="7">
+  <w:abstractNum w:abstractNumId="8">
     <w:nsid w:val="54FE63B0"/>
     <w:multiLevelType w:val="multilevel"/>
     <w:tmpl w:val="9328DA38"/>
@@ -3824,7 +4782,7 @@
     </w:lvl>
   </w:abstractNum>
   <w:num w:numId="1">
-    <w:abstractNumId w:val="7"/>
+    <w:abstractNumId w:val="8"/>
   </w:num>
   <w:num w:numId="2">
     <w:abstractNumId w:val="0"/>
@@ -3833,7 +4791,7 @@
     <w:abstractNumId w:val="3"/>
   </w:num>
   <w:num w:numId="4">
-    <w:abstractNumId w:val="5"/>
+    <w:abstractNumId w:val="6"/>
   </w:num>
   <w:num w:numId="5">
     <w:abstractNumId w:val="1"/>
@@ -3842,10 +4800,13 @@
     <w:abstractNumId w:val="2"/>
   </w:num>
   <w:num w:numId="7">
-    <w:abstractNumId w:val="4"/>
+    <w:abstractNumId w:val="5"/>
   </w:num>
   <w:num w:numId="8">
-    <w:abstractNumId w:val="6"/>
+    <w:abstractNumId w:val="7"/>
+  </w:num>
+  <w:num w:numId="9">
+    <w:abstractNumId w:val="4"/>
   </w:num>
 </w:numbering>
 </file>
@@ -4034,10 +4995,33 @@
       <w:szCs w:val="28"/>
     </w:rPr>
   </w:style>
+  <w:style w:type="paragraph" w:styleId="Heading2">
+    <w:name w:val="heading 2"/>
+    <w:basedOn w:val="Normal"/>
+    <w:next w:val="Normal"/>
+    <w:link w:val="Heading2Char"/>
+    <w:uiPriority w:val="9"/>
+    <w:unhideWhenUsed/>
+    <w:qFormat/>
+    <w:rsid w:val="0053701F"/>
+    <w:pPr>
+      <w:keepNext/>
+      <w:keepLines/>
+      <w:spacing w:before="200" w:after="0"/>
+      <w:outlineLvl w:val="1"/>
+    </w:pPr>
+    <w:rPr>
+      <w:rFonts w:asciiTheme="majorHAnsi" w:eastAsiaTheme="majorEastAsia" w:hAnsiTheme="majorHAnsi" w:cstheme="majorBidi"/>
+      <w:b/>
+      <w:bCs/>
+      <w:color w:val="4F81BD" w:themeColor="accent1"/>
+      <w:sz w:val="26"/>
+      <w:szCs w:val="26"/>
+    </w:rPr>
+  </w:style>
   <w:style w:type="character" w:default="1" w:styleId="DefaultParagraphFont">
     <w:name w:val="Default Paragraph Font"/>
     <w:uiPriority w:val="1"/>
-    <w:semiHidden/>
     <w:unhideWhenUsed/>
   </w:style>
   <w:style w:type="table" w:default="1" w:styleId="TableNormal">
@@ -4318,6 +5302,34 @@
     <w:link w:val="Footer"/>
     <w:uiPriority w:val="99"/>
     <w:rsid w:val="008C3F3A"/>
+  </w:style>
+  <w:style w:type="character" w:customStyle="1" w:styleId="Heading2Char">
+    <w:name w:val="Heading 2 Char"/>
+    <w:basedOn w:val="DefaultParagraphFont"/>
+    <w:link w:val="Heading2"/>
+    <w:uiPriority w:val="9"/>
+    <w:rsid w:val="0053701F"/>
+    <w:rPr>
+      <w:rFonts w:asciiTheme="majorHAnsi" w:eastAsiaTheme="majorEastAsia" w:hAnsiTheme="majorHAnsi" w:cstheme="majorBidi"/>
+      <w:b/>
+      <w:bCs/>
+      <w:color w:val="4F81BD" w:themeColor="accent1"/>
+      <w:sz w:val="26"/>
+      <w:szCs w:val="26"/>
+    </w:rPr>
+  </w:style>
+  <w:style w:type="paragraph" w:styleId="TOC2">
+    <w:name w:val="toc 2"/>
+    <w:basedOn w:val="Normal"/>
+    <w:next w:val="Normal"/>
+    <w:autoRedefine/>
+    <w:uiPriority w:val="39"/>
+    <w:unhideWhenUsed/>
+    <w:rsid w:val="0069160B"/>
+    <w:pPr>
+      <w:spacing w:after="100"/>
+      <w:ind w:left="220"/>
+    </w:pPr>
   </w:style>
 </w:styles>
 </file>
@@ -4629,7 +5641,7 @@
 </file>
 
 <file path=customXml/itemProps2.xml><?xml version="1.0" encoding="utf-8"?>
-<ds:datastoreItem xmlns:ds="http://schemas.openxmlformats.org/officeDocument/2006/customXml" ds:itemID="{643116D8-859C-49F8-8BFB-61FBF0B2D210}">
+<ds:datastoreItem xmlns:ds="http://schemas.openxmlformats.org/officeDocument/2006/customXml" ds:itemID="{E050C099-D858-4E51-B4D8-58EBB0C9DC9C}">
   <ds:schemaRefs>
     <ds:schemaRef ds:uri="http://schemas.openxmlformats.org/officeDocument/2006/bibliography"/>
   </ds:schemaRefs>

</xml_diff>